<commit_message>
Added notes to readme to avoid bugs
</commit_message>
<xml_diff>
--- a/Dodgeball/README.docx
+++ b/Dodgeball/README.docx
@@ -69,7 +69,15 @@
     </w:p>
     <w:p>
       <w:r>
-        <w:t xml:space="preserve">As always, you should start by reading the source code in the assignment (ignore the TextMesh Pro folder, which is provided by Unity itself).  </w:t>
+        <w:t xml:space="preserve">As always, you should start by reading the source code in the assignment (ignore the </w:t>
+      </w:r>
+      <w:proofErr w:type="spellStart"/>
+      <w:r>
+        <w:t>TextMesh</w:t>
+      </w:r>
+      <w:proofErr w:type="spellEnd"/>
+      <w:r>
+        <w:t xml:space="preserve"> Pro folder, which is provided by Unity itself).  </w:t>
       </w:r>
     </w:p>
     <w:p>
@@ -84,20 +92,36 @@
       <w:r>
         <w:t xml:space="preserve">Start by implementing the </w:t>
       </w:r>
-      <w:r>
-        <w:rPr>
-          <w:rFonts w:ascii="Consolas" w:hAnsi="Consolas"/>
-        </w:rPr>
-        <w:t>Start()</w:t>
+      <w:proofErr w:type="gramStart"/>
+      <w:r>
+        <w:rPr>
+          <w:rFonts w:ascii="Consolas" w:hAnsi="Consolas"/>
+        </w:rPr>
+        <w:t>Start(</w:t>
+      </w:r>
+      <w:proofErr w:type="gramEnd"/>
+      <w:r>
+        <w:rPr>
+          <w:rFonts w:ascii="Consolas" w:hAnsi="Consolas"/>
+        </w:rPr>
+        <w:t>)</w:t>
       </w:r>
       <w:r>
         <w:t xml:space="preserve"> and </w:t>
       </w:r>
-      <w:r>
-        <w:rPr>
-          <w:rFonts w:ascii="Consolas" w:hAnsi="Consolas"/>
-        </w:rPr>
-        <w:t>FixedUpdate()</w:t>
+      <w:proofErr w:type="spellStart"/>
+      <w:r>
+        <w:rPr>
+          <w:rFonts w:ascii="Consolas" w:hAnsi="Consolas"/>
+        </w:rPr>
+        <w:t>FixedUpdate</w:t>
+      </w:r>
+      <w:proofErr w:type="spellEnd"/>
+      <w:r>
+        <w:rPr>
+          <w:rFonts w:ascii="Consolas" w:hAnsi="Consolas"/>
+        </w:rPr>
+        <w:t>()</w:t>
       </w:r>
       <w:r>
         <w:t xml:space="preserve"> methods of the Player component.  This will involve applying forces to the </w:t>
@@ -111,43 +135,88 @@
       <w:r>
         <w:t xml:space="preserve"> component of the player game object using the </w:t>
       </w:r>
-      <w:r>
-        <w:rPr>
-          <w:rFonts w:ascii="Consolas" w:hAnsi="Consolas"/>
-        </w:rPr>
-        <w:t>AddForce()</w:t>
-      </w:r>
-      <w:r>
-        <w:t xml:space="preserve"> method, and doing so every time physics updates.  </w:t>
-      </w:r>
-      <w:r>
-        <w:t xml:space="preserve">Since you don’t want to be calling </w:t>
-      </w:r>
-      <w:r>
-        <w:rPr>
-          <w:rFonts w:ascii="Consolas" w:hAnsi="Consolas"/>
-        </w:rPr>
-        <w:t>GetComponent&lt;RigidBody2D&gt;()</w:t>
+      <w:proofErr w:type="spellStart"/>
+      <w:proofErr w:type="gramStart"/>
+      <w:r>
+        <w:rPr>
+          <w:rFonts w:ascii="Consolas" w:hAnsi="Consolas"/>
+        </w:rPr>
+        <w:t>AddForce</w:t>
+      </w:r>
+      <w:proofErr w:type="spellEnd"/>
+      <w:r>
+        <w:rPr>
+          <w:rFonts w:ascii="Consolas" w:hAnsi="Consolas"/>
+        </w:rPr>
+        <w:t>(</w:t>
+      </w:r>
+      <w:proofErr w:type="gramEnd"/>
+      <w:r>
+        <w:rPr>
+          <w:rFonts w:ascii="Consolas" w:hAnsi="Consolas"/>
+        </w:rPr>
+        <w:t>)</w:t>
+      </w:r>
+      <w:r>
+        <w:t xml:space="preserve"> method, and doing so every time physics updates.  Since you don’t want to be calling </w:t>
+      </w:r>
+      <w:proofErr w:type="spellStart"/>
+      <w:r>
+        <w:rPr>
+          <w:rFonts w:ascii="Consolas" w:hAnsi="Consolas"/>
+        </w:rPr>
+        <w:t>GetComponent</w:t>
+      </w:r>
+      <w:proofErr w:type="spellEnd"/>
+      <w:r>
+        <w:rPr>
+          <w:rFonts w:ascii="Consolas" w:hAnsi="Consolas"/>
+        </w:rPr>
+        <w:t>&lt;RigidBody2D</w:t>
+      </w:r>
+      <w:proofErr w:type="gramStart"/>
+      <w:r>
+        <w:rPr>
+          <w:rFonts w:ascii="Consolas" w:hAnsi="Consolas"/>
+        </w:rPr>
+        <w:t>&gt;(</w:t>
+      </w:r>
+      <w:proofErr w:type="gramEnd"/>
+      <w:r>
+        <w:rPr>
+          <w:rFonts w:ascii="Consolas" w:hAnsi="Consolas"/>
+        </w:rPr>
+        <w:t>)</w:t>
       </w:r>
       <w:r>
         <w:t xml:space="preserve"> 50 times a second to get the rigid body component, make a field to store the rigid body in, and then add a Start() method to initialize it.</w:t>
       </w:r>
     </w:p>
     <w:p>
+      <w:proofErr w:type="spellStart"/>
       <w:r>
         <w:rPr>
           <w:rFonts w:ascii="Consolas" w:hAnsi="Consolas"/>
         </w:rPr>
         <w:t>FixedUpdate</w:t>
       </w:r>
+      <w:proofErr w:type="spellEnd"/>
       <w:r>
         <w:t xml:space="preserve"> should read the “Horizontal” and “Vertical” virtual axes using the </w:t>
       </w:r>
-      <w:r>
-        <w:rPr>
-          <w:rFonts w:ascii="Consolas" w:hAnsi="Consolas"/>
-        </w:rPr>
-        <w:t>Input.GetAxis()</w:t>
+      <w:proofErr w:type="spellStart"/>
+      <w:r>
+        <w:rPr>
+          <w:rFonts w:ascii="Consolas" w:hAnsi="Consolas"/>
+        </w:rPr>
+        <w:t>Input.GetAxis</w:t>
+      </w:r>
+      <w:proofErr w:type="spellEnd"/>
+      <w:r>
+        <w:rPr>
+          <w:rFonts w:ascii="Consolas" w:hAnsi="Consolas"/>
+        </w:rPr>
+        <w:t>()</w:t>
       </w:r>
       <w:r>
         <w:t xml:space="preserve"> method.  From that, you should make a </w:t>
@@ -161,14 +230,21 @@
       <w:r>
         <w:t xml:space="preserve"> that points in the direction the player’s joystick is pointing.  Then scale it by </w:t>
       </w:r>
+      <w:proofErr w:type="spellStart"/>
+      <w:proofErr w:type="gramStart"/>
       <w:r>
         <w:rPr>
           <w:rFonts w:ascii="Consolas" w:hAnsi="Consolas"/>
         </w:rPr>
         <w:t>EnginePower</w:t>
       </w:r>
-      <w:r>
-        <w:t xml:space="preserve">, and apply that as a force to the </w:t>
+      <w:proofErr w:type="spellEnd"/>
+      <w:r>
+        <w:t>, and</w:t>
+      </w:r>
+      <w:proofErr w:type="gramEnd"/>
+      <w:r>
+        <w:t xml:space="preserve"> apply that as a force to the </w:t>
       </w:r>
       <w:r>
         <w:rPr>
@@ -220,30 +296,50 @@
       <w:r>
         <w:t xml:space="preserve">Now change the </w:t>
       </w:r>
-      <w:r>
-        <w:rPr>
-          <w:rFonts w:ascii="Consolas" w:hAnsi="Consolas"/>
-        </w:rPr>
-        <w:t>FixedUpdate()</w:t>
+      <w:proofErr w:type="spellStart"/>
+      <w:proofErr w:type="gramStart"/>
+      <w:r>
+        <w:rPr>
+          <w:rFonts w:ascii="Consolas" w:hAnsi="Consolas"/>
+        </w:rPr>
+        <w:t>FixedUpdate</w:t>
+      </w:r>
+      <w:proofErr w:type="spellEnd"/>
+      <w:r>
+        <w:rPr>
+          <w:rFonts w:ascii="Consolas" w:hAnsi="Consolas"/>
+        </w:rPr>
+        <w:t>(</w:t>
+      </w:r>
+      <w:proofErr w:type="gramEnd"/>
+      <w:r>
+        <w:rPr>
+          <w:rFonts w:ascii="Consolas" w:hAnsi="Consolas"/>
+        </w:rPr>
+        <w:t>)</w:t>
       </w:r>
       <w:r>
         <w:t xml:space="preserve"> routine to also set the rigid body’s </w:t>
       </w:r>
+      <w:proofErr w:type="spellStart"/>
       <w:r>
         <w:rPr>
           <w:rFonts w:ascii="Consolas" w:hAnsi="Consolas"/>
         </w:rPr>
         <w:t>angularVelocity</w:t>
       </w:r>
+      <w:proofErr w:type="spellEnd"/>
       <w:r>
         <w:t xml:space="preserve"> field (a scalar in degrees per second) to the value of the Rotate axis, multiplied by the </w:t>
       </w:r>
+      <w:proofErr w:type="spellStart"/>
       <w:r>
         <w:rPr>
           <w:rFonts w:ascii="Consolas" w:hAnsi="Consolas"/>
         </w:rPr>
         <w:t>RotateSpeed</w:t>
       </w:r>
+      <w:proofErr w:type="spellEnd"/>
       <w:r>
         <w:t xml:space="preserve"> field.  Again, you </w:t>
       </w:r>
@@ -259,21 +355,25 @@
       <w:r>
         <w:t xml:space="preserve">  You can tune the responsiveness of your ship by changing </w:t>
       </w:r>
+      <w:proofErr w:type="spellStart"/>
       <w:r>
         <w:rPr>
           <w:rFonts w:ascii="Consolas" w:hAnsi="Consolas"/>
         </w:rPr>
         <w:t>RotateSpeed</w:t>
       </w:r>
+      <w:proofErr w:type="spellEnd"/>
       <w:r>
         <w:t xml:space="preserve"> and </w:t>
       </w:r>
+      <w:proofErr w:type="spellStart"/>
       <w:r>
         <w:rPr>
           <w:rFonts w:ascii="Consolas" w:hAnsi="Consolas"/>
         </w:rPr>
         <w:t>EnginePower</w:t>
       </w:r>
+      <w:proofErr w:type="spellEnd"/>
       <w:r>
         <w:t xml:space="preserve"> in the Unity editor if you like.</w:t>
       </w:r>
@@ -288,7 +388,17 @@
     </w:p>
     <w:p>
       <w:r>
-        <w:t xml:space="preserve">The game has a Enemy Spawner object with a </w:t>
+        <w:t xml:space="preserve">The game has </w:t>
+      </w:r>
+      <w:proofErr w:type="spellStart"/>
+      <w:proofErr w:type="gramStart"/>
+      <w:r>
+        <w:t>a</w:t>
+      </w:r>
+      <w:proofErr w:type="spellEnd"/>
+      <w:proofErr w:type="gramEnd"/>
+      <w:r>
+        <w:t xml:space="preserve"> Enemy Spawner object with a </w:t>
       </w:r>
       <w:r>
         <w:rPr>
@@ -302,13 +412,29 @@
     </w:p>
     <w:p>
       <w:r>
-        <w:t xml:space="preserve">Go to Spawner.cs and fill in the </w:t>
-      </w:r>
-      <w:r>
-        <w:rPr>
-          <w:rFonts w:ascii="Consolas" w:hAnsi="Consolas"/>
-        </w:rPr>
-        <w:t>Update()</w:t>
+        <w:t xml:space="preserve">Go to </w:t>
+      </w:r>
+      <w:proofErr w:type="spellStart"/>
+      <w:r>
+        <w:t>Spawner.cs</w:t>
+      </w:r>
+      <w:proofErr w:type="spellEnd"/>
+      <w:r>
+        <w:t xml:space="preserve"> and fill in the </w:t>
+      </w:r>
+      <w:proofErr w:type="gramStart"/>
+      <w:r>
+        <w:rPr>
+          <w:rFonts w:ascii="Consolas" w:hAnsi="Consolas"/>
+        </w:rPr>
+        <w:t>Update(</w:t>
+      </w:r>
+      <w:proofErr w:type="gramEnd"/>
+      <w:r>
+        <w:rPr>
+          <w:rFonts w:ascii="Consolas" w:hAnsi="Consolas"/>
+        </w:rPr>
+        <w:t>)</w:t>
       </w:r>
       <w:r>
         <w:t xml:space="preserve"> method to </w:t>
@@ -319,41 +445,50 @@
       <w:r>
         <w:t xml:space="preserve">nstantiate an enemy at a random point every </w:t>
       </w:r>
-      <w:r>
-        <w:t xml:space="preserve">SpawnInterval seconds.  </w:t>
-      </w:r>
-      <w:r>
-        <w:t xml:space="preserve">We’ve provided you with a method, </w:t>
-      </w:r>
+      <w:proofErr w:type="spellStart"/>
+      <w:r>
+        <w:t>SpawnInterval</w:t>
+      </w:r>
+      <w:proofErr w:type="spellEnd"/>
+      <w:r>
+        <w:t xml:space="preserve"> seconds.  We’ve provided you with a method, </w:t>
+      </w:r>
+      <w:proofErr w:type="spellStart"/>
       <w:r>
         <w:rPr>
           <w:rFonts w:ascii="Consolas" w:hAnsi="Consolas"/>
           <w:sz w:val="20"/>
           <w:szCs w:val="20"/>
         </w:rPr>
-        <w:t>SpawnUtilities.RandomFreePoint(</w:t>
-      </w:r>
+        <w:t>SpawnUtilities.RandomFreePoint</w:t>
+      </w:r>
+      <w:proofErr w:type="spellEnd"/>
       <w:r>
         <w:rPr>
           <w:rFonts w:ascii="Consolas" w:hAnsi="Consolas"/>
           <w:sz w:val="20"/>
           <w:szCs w:val="20"/>
         </w:rPr>
+        <w:t>()</w:t>
+      </w:r>
+      <w:r>
+        <w:t xml:space="preserve">, that finds a random point on the screen that doesn’t have any other objects within the specified radius.  The class already has a public field called Prefab, that will have already been filled in with the prefab for the enemy.  So you just have to call </w:t>
+      </w:r>
+      <w:proofErr w:type="gramStart"/>
+      <w:r>
+        <w:rPr>
+          <w:rFonts w:ascii="Consolas" w:hAnsi="Consolas"/>
+        </w:rPr>
+        <w:t>Instantiate(</w:t>
+      </w:r>
+      <w:proofErr w:type="gramEnd"/>
+      <w:r>
+        <w:rPr>
+          <w:rFonts w:ascii="Consolas" w:hAnsi="Consolas"/>
+        </w:rPr>
         <w:t>)</w:t>
       </w:r>
       <w:r>
-        <w:t>, that finds a random point on the screen that doesn’t have any other objects within the specified radius.</w:t>
-      </w:r>
-      <w:r>
-        <w:t xml:space="preserve">  The class already has a public field called Prefab, that will have already been filled in with the prefab for the enemy.  So you just have to call </w:t>
-      </w:r>
-      <w:r>
-        <w:rPr>
-          <w:rFonts w:ascii="Consolas" w:hAnsi="Consolas"/>
-        </w:rPr>
-        <w:t>Instantiate()</w:t>
-      </w:r>
-      <w:r>
         <w:t xml:space="preserve"> on it.</w:t>
       </w:r>
     </w:p>
@@ -361,30 +496,44 @@
       <w:r>
         <w:t xml:space="preserve">How do you get it to spawn every 10 seconds?  Remember that </w:t>
       </w:r>
+      <w:proofErr w:type="spellStart"/>
       <w:r>
         <w:rPr>
           <w:rFonts w:ascii="Consolas" w:hAnsi="Consolas"/>
         </w:rPr>
         <w:t>Time.time</w:t>
       </w:r>
-      <w:r>
-        <w:t xml:space="preserve"> tells you how many seconds the game has been running for.  So keep a field in the object that tracks when the next spawn should happen (it can start at zero).  Whenever </w:t>
-      </w:r>
+      <w:proofErr w:type="spellEnd"/>
+      <w:r>
+        <w:t xml:space="preserve"> tells you how many seconds the game has been running for.  </w:t>
+      </w:r>
+      <w:proofErr w:type="gramStart"/>
+      <w:r>
+        <w:t>So</w:t>
+      </w:r>
+      <w:proofErr w:type="gramEnd"/>
+      <w:r>
+        <w:t xml:space="preserve"> keep a field in the object that tracks when the next spawn should happen (it can start at zero).  Whenever </w:t>
+      </w:r>
+      <w:proofErr w:type="spellStart"/>
       <w:r>
         <w:rPr>
           <w:rFonts w:ascii="Consolas" w:hAnsi="Consolas"/>
         </w:rPr>
         <w:t>Time.time</w:t>
       </w:r>
+      <w:proofErr w:type="spellEnd"/>
       <w:r>
         <w:t xml:space="preserve"> is greater than that field, spawn an enemy and then push the time in the field forward by </w:t>
       </w:r>
+      <w:proofErr w:type="spellStart"/>
       <w:r>
         <w:rPr>
           <w:rFonts w:ascii="Consolas" w:hAnsi="Consolas"/>
         </w:rPr>
         <w:t>SpawnInterval</w:t>
       </w:r>
+      <w:proofErr w:type="spellEnd"/>
       <w:r>
         <w:t xml:space="preserve"> seconds.</w:t>
       </w:r>
@@ -404,24 +553,64 @@
     </w:p>
     <w:p>
       <w:r>
-        <w:t>Now fill in the Update() method of Player.cs to fire whenever you push the fire button.  The fire button corresponds to the “Fire” axis in the Input Manager, and so you may again need to remap it to your liking.  Then add code to Update() so that any time the button is held down, the game will instantiate an new copy of the prefab in the OrbPrefab field.  It should appear just “in front” of the player.  Since the sprite for the player points to the right in</w:t>
+        <w:t xml:space="preserve">Now fill in the </w:t>
+      </w:r>
+      <w:proofErr w:type="gramStart"/>
+      <w:r>
+        <w:t>Update(</w:t>
+      </w:r>
+      <w:proofErr w:type="gramEnd"/>
+      <w:r>
+        <w:t xml:space="preserve">) method of </w:t>
+      </w:r>
+      <w:proofErr w:type="spellStart"/>
+      <w:r>
+        <w:t>Player.cs</w:t>
+      </w:r>
+      <w:proofErr w:type="spellEnd"/>
+      <w:r>
+        <w:t xml:space="preserve"> to fire whenever you push the fire button.  The fire button corresponds to the “Fire” axis in the Input Manager, and so you may again need to remap it to your liking.  Then add code to </w:t>
+      </w:r>
+      <w:proofErr w:type="gramStart"/>
+      <w:r>
+        <w:t>Update(</w:t>
+      </w:r>
+      <w:proofErr w:type="gramEnd"/>
+      <w:r>
+        <w:t xml:space="preserve">) so that any time the button is held down, the game will instantiate an new copy of the prefab in the </w:t>
+      </w:r>
+      <w:proofErr w:type="spellStart"/>
+      <w:r>
+        <w:t>OrbPrefab</w:t>
+      </w:r>
+      <w:proofErr w:type="spellEnd"/>
+      <w:r>
+        <w:t xml:space="preserve"> field.  It should appear just “in front” of the player.  Since the sprite for the player points to the right in</w:t>
       </w:r>
       <w:r>
         <w:t xml:space="preserve"> the original image, you can use </w:t>
       </w:r>
+      <w:proofErr w:type="spellStart"/>
+      <w:proofErr w:type="gramStart"/>
       <w:r>
         <w:rPr>
           <w:rFonts w:ascii="Consolas" w:hAnsi="Consolas"/>
         </w:rPr>
         <w:t>transform.right</w:t>
       </w:r>
+      <w:proofErr w:type="spellEnd"/>
+      <w:proofErr w:type="gramEnd"/>
       <w:r>
         <w:t>, a unit vector pointing in the direction of the local X axis, to give you a vector in the direction the player is pointing.  Spawn the orb one unit in front of the player’s position.</w:t>
       </w:r>
     </w:p>
     <w:p>
       <w:r>
-        <w:t xml:space="preserve">Then, grab the RigidBody2D of the orb you just instantiated, and set its </w:t>
+        <w:t xml:space="preserve">Then, grab the RigidBody2D of the orb you just instantiated, and set </w:t>
+      </w:r>
+      <w:proofErr w:type="gramStart"/>
+      <w:r>
+        <w:t xml:space="preserve">its </w:t>
       </w:r>
       <w:r>
         <w:rPr>
@@ -429,38 +618,42 @@
         </w:rPr>
         <w:t>.velocity</w:t>
       </w:r>
+      <w:proofErr w:type="gramEnd"/>
       <w:r>
         <w:t xml:space="preserve"> field to </w:t>
       </w:r>
+      <w:proofErr w:type="spellStart"/>
       <w:r>
         <w:rPr>
           <w:rFonts w:ascii="Consolas" w:hAnsi="Consolas"/>
         </w:rPr>
         <w:t>OrbVelocity</w:t>
       </w:r>
+      <w:proofErr w:type="spellEnd"/>
       <w:r>
         <w:t xml:space="preserve"> times </w:t>
       </w:r>
+      <w:proofErr w:type="spellStart"/>
       <w:r>
         <w:rPr>
           <w:rFonts w:ascii="Consolas" w:hAnsi="Consolas"/>
         </w:rPr>
         <w:t>transform.right</w:t>
       </w:r>
+      <w:proofErr w:type="spellEnd"/>
       <w:r>
         <w:t xml:space="preserve"> to make it shoot out in front of the player.  You can then tune the speed of the orbs by changing the </w:t>
       </w:r>
+      <w:proofErr w:type="spellStart"/>
       <w:r>
         <w:rPr>
           <w:rFonts w:ascii="Consolas" w:hAnsi="Consolas"/>
         </w:rPr>
         <w:t>OrbVelocity</w:t>
       </w:r>
-      <w:r>
-        <w:t xml:space="preserve"> </w:t>
-      </w:r>
-      <w:r>
-        <w:t>field in the Unity editor if you like.</w:t>
+      <w:proofErr w:type="spellEnd"/>
+      <w:r>
+        <w:t xml:space="preserve"> field in the Unity editor if you like.</w:t>
       </w:r>
     </w:p>
     <w:p>
@@ -484,7 +677,15 @@
     </w:p>
     <w:p>
       <w:r>
-        <w:t>Once an orb goes off screen, it’s never coming back.  So it’s a waste of resources to keep doing physics updates on it.</w:t>
+        <w:t xml:space="preserve">Once an orb goes off screen, it’s never coming back.  </w:t>
+      </w:r>
+      <w:proofErr w:type="gramStart"/>
+      <w:r>
+        <w:t>So</w:t>
+      </w:r>
+      <w:proofErr w:type="gramEnd"/>
+      <w:r>
+        <w:t xml:space="preserve"> it’s a waste of resources to keep doing physics updates on it.</w:t>
       </w:r>
     </w:p>
     <w:p>
@@ -496,22 +697,54 @@
         </w:numPr>
       </w:pPr>
       <w:r>
-        <w:t xml:space="preserve">Go to Orb.cs and fill in </w:t>
-      </w:r>
-      <w:r>
-        <w:rPr>
-          <w:rFonts w:ascii="Consolas" w:hAnsi="Consolas"/>
-        </w:rPr>
-        <w:t>OnBecameInvisible()</w:t>
+        <w:t xml:space="preserve">Go to </w:t>
+      </w:r>
+      <w:proofErr w:type="spellStart"/>
+      <w:r>
+        <w:t>Orb.cs</w:t>
+      </w:r>
+      <w:proofErr w:type="spellEnd"/>
+      <w:r>
+        <w:t xml:space="preserve"> and fill in </w:t>
+      </w:r>
+      <w:proofErr w:type="spellStart"/>
+      <w:proofErr w:type="gramStart"/>
+      <w:r>
+        <w:rPr>
+          <w:rFonts w:ascii="Consolas" w:hAnsi="Consolas"/>
+        </w:rPr>
+        <w:t>OnBecameInvisible</w:t>
+      </w:r>
+      <w:proofErr w:type="spellEnd"/>
+      <w:r>
+        <w:rPr>
+          <w:rFonts w:ascii="Consolas" w:hAnsi="Consolas"/>
+        </w:rPr>
+        <w:t>(</w:t>
+      </w:r>
+      <w:proofErr w:type="gramEnd"/>
+      <w:r>
+        <w:rPr>
+          <w:rFonts w:ascii="Consolas" w:hAnsi="Consolas"/>
+        </w:rPr>
+        <w:t>)</w:t>
       </w:r>
       <w:r>
         <w:t xml:space="preserve">, which is called when the orb goes off screen, so that it destroys the orb’s game object (it’s not enough to just destroy the Orb component).  Unity helpfully provides a </w:t>
       </w:r>
-      <w:r>
-        <w:rPr>
-          <w:rFonts w:ascii="Consolas" w:hAnsi="Consolas"/>
-        </w:rPr>
-        <w:t>Destroy()</w:t>
+      <w:proofErr w:type="gramStart"/>
+      <w:r>
+        <w:rPr>
+          <w:rFonts w:ascii="Consolas" w:hAnsi="Consolas"/>
+        </w:rPr>
+        <w:t>Destroy(</w:t>
+      </w:r>
+      <w:proofErr w:type="gramEnd"/>
+      <w:r>
+        <w:rPr>
+          <w:rFonts w:ascii="Consolas" w:hAnsi="Consolas"/>
+        </w:rPr>
+        <w:t>)</w:t>
       </w:r>
       <w:r>
         <w:t xml:space="preserve"> method.</w:t>
@@ -532,22 +765,64 @@
         <w:rPr>
           <w:rFonts w:ascii="Consolas" w:hAnsi="Consolas"/>
         </w:rPr>
-        <w:t>OnCollisionEnter2D()</w:t>
+        <w:t>OnCollisionEnter2</w:t>
+      </w:r>
+      <w:proofErr w:type="gramStart"/>
+      <w:r>
+        <w:rPr>
+          <w:rFonts w:ascii="Consolas" w:hAnsi="Consolas"/>
+        </w:rPr>
+        <w:t>D(</w:t>
+      </w:r>
+      <w:proofErr w:type="gramEnd"/>
+      <w:r>
+        <w:rPr>
+          <w:rFonts w:ascii="Consolas" w:hAnsi="Consolas"/>
+        </w:rPr>
+        <w:t>)</w:t>
       </w:r>
       <w:r>
         <w:t xml:space="preserve"> so that the orb also destroys itself if it hits something other than another orb.  </w:t>
       </w:r>
       <w:r>
-        <w:t xml:space="preserve">The collider of the gameobject that hit the orb will be in the field </w:t>
-      </w:r>
+        <w:t xml:space="preserve">The collider of the </w:t>
+      </w:r>
+      <w:proofErr w:type="spellStart"/>
+      <w:r>
+        <w:t>gameobject</w:t>
+      </w:r>
+      <w:proofErr w:type="spellEnd"/>
+      <w:r>
+        <w:t xml:space="preserve"> that hit the orb will be in the field </w:t>
+      </w:r>
+      <w:proofErr w:type="spellStart"/>
+      <w:proofErr w:type="gramStart"/>
       <w:r>
         <w:rPr>
           <w:rFonts w:ascii="Consolas" w:hAnsi="Consolas"/>
         </w:rPr>
         <w:t>collision.collider</w:t>
       </w:r>
-      <w:r>
-        <w:t>.  The collider is a component of the gameobject.  How could you use the collider to figure out whether the overall gameobject is another orb, or something else?</w:t>
+      <w:proofErr w:type="spellEnd"/>
+      <w:proofErr w:type="gramEnd"/>
+      <w:r>
+        <w:t xml:space="preserve">.  The collider is a component of the </w:t>
+      </w:r>
+      <w:proofErr w:type="spellStart"/>
+      <w:r>
+        <w:t>gameobject</w:t>
+      </w:r>
+      <w:proofErr w:type="spellEnd"/>
+      <w:r>
+        <w:t xml:space="preserve">.  How could you use the collider to figure out whether the overall </w:t>
+      </w:r>
+      <w:proofErr w:type="spellStart"/>
+      <w:r>
+        <w:t>gameobject</w:t>
+      </w:r>
+      <w:proofErr w:type="spellEnd"/>
+      <w:r>
+        <w:t xml:space="preserve"> is another orb, or something else?</w:t>
       </w:r>
     </w:p>
     <w:p>
@@ -560,13 +835,29 @@
     </w:p>
     <w:p>
       <w:r>
-        <w:t xml:space="preserve">Now go to Enemy.cs and fill in </w:t>
-      </w:r>
-      <w:r>
-        <w:rPr>
-          <w:rFonts w:ascii="Consolas" w:hAnsi="Consolas"/>
-        </w:rPr>
-        <w:t>Update()</w:t>
+        <w:t xml:space="preserve">Now go to </w:t>
+      </w:r>
+      <w:proofErr w:type="spellStart"/>
+      <w:r>
+        <w:t>Enemy.cs</w:t>
+      </w:r>
+      <w:proofErr w:type="spellEnd"/>
+      <w:r>
+        <w:t xml:space="preserve"> and fill in </w:t>
+      </w:r>
+      <w:proofErr w:type="gramStart"/>
+      <w:r>
+        <w:rPr>
+          <w:rFonts w:ascii="Consolas" w:hAnsi="Consolas"/>
+        </w:rPr>
+        <w:t>Update(</w:t>
+      </w:r>
+      <w:proofErr w:type="gramEnd"/>
+      <w:r>
+        <w:rPr>
+          <w:rFonts w:ascii="Consolas" w:hAnsi="Consolas"/>
+        </w:rPr>
+        <w:t>)</w:t>
       </w:r>
       <w:r>
         <w:t xml:space="preserve"> to call </w:t>
@@ -580,35 +871,66 @@
       <w:r>
         <w:t xml:space="preserve"> every </w:t>
       </w:r>
+      <w:proofErr w:type="spellStart"/>
       <w:r>
         <w:rPr>
           <w:rFonts w:ascii="Consolas" w:hAnsi="Consolas"/>
         </w:rPr>
         <w:t>CoolDownTime</w:t>
       </w:r>
-      <w:r>
-        <w:t xml:space="preserve"> seconds, using the same technique you used in spawning.  Then fill in Fire() to shoot </w:t>
-      </w:r>
-      <w:r>
-        <w:t xml:space="preserve">an OrbPrefab in the direction </w:t>
-      </w:r>
+      <w:proofErr w:type="spellEnd"/>
+      <w:r>
+        <w:t xml:space="preserve"> seconds, using the same technique you used in spawning.  Then fill in </w:t>
+      </w:r>
+      <w:proofErr w:type="gramStart"/>
+      <w:r>
+        <w:t>Fire(</w:t>
+      </w:r>
+      <w:proofErr w:type="gramEnd"/>
+      <w:r>
+        <w:t xml:space="preserve">) to shoot </w:t>
+      </w:r>
+      <w:r>
+        <w:t xml:space="preserve">an </w:t>
+      </w:r>
+      <w:proofErr w:type="spellStart"/>
+      <w:r>
+        <w:t>OrbPrefab</w:t>
+      </w:r>
+      <w:proofErr w:type="spellEnd"/>
+      <w:r>
+        <w:t xml:space="preserve"> in the direction </w:t>
+      </w:r>
+      <w:proofErr w:type="spellStart"/>
       <w:r>
         <w:rPr>
           <w:rFonts w:ascii="Consolas" w:hAnsi="Consolas"/>
         </w:rPr>
         <w:t>HeadingToPlayer</w:t>
       </w:r>
+      <w:proofErr w:type="spellEnd"/>
       <w:r>
         <w:t xml:space="preserve">, at speed </w:t>
       </w:r>
+      <w:proofErr w:type="spellStart"/>
       <w:r>
         <w:rPr>
           <w:rFonts w:ascii="Consolas" w:hAnsi="Consolas"/>
         </w:rPr>
         <w:t>OrbVelocity</w:t>
       </w:r>
-      <w:r>
-        <w:t xml:space="preserve">.  But also set the rigidbody’s </w:t>
+      <w:proofErr w:type="spellEnd"/>
+      <w:r>
+        <w:t xml:space="preserve">.  But also set the </w:t>
+      </w:r>
+      <w:proofErr w:type="spellStart"/>
+      <w:proofErr w:type="gramStart"/>
+      <w:r>
+        <w:t>rigidbody’s</w:t>
+      </w:r>
+      <w:proofErr w:type="spellEnd"/>
+      <w:r>
+        <w:t xml:space="preserve"> </w:t>
       </w:r>
       <w:r>
         <w:rPr>
@@ -616,15 +938,18 @@
         </w:rPr>
         <w:t>.mass</w:t>
       </w:r>
+      <w:proofErr w:type="gramEnd"/>
       <w:r>
         <w:t xml:space="preserve"> field to </w:t>
       </w:r>
+      <w:proofErr w:type="spellStart"/>
       <w:r>
         <w:rPr>
           <w:rFonts w:ascii="Consolas" w:hAnsi="Consolas"/>
         </w:rPr>
         <w:t>OrbMass</w:t>
       </w:r>
+      <w:proofErr w:type="spellEnd"/>
       <w:r>
         <w:t>.  Again, this lets you tune how hard the orbs hit in the Unity Editor by changing their mass and velocity.  (Note: you don’t need to tune anything for this assignment.  You should just feel free to do so if you like.)</w:t>
       </w:r>
@@ -635,6 +960,18 @@
       </w:r>
     </w:p>
     <w:p>
+      <w:r>
+        <w:rPr>
+          <w:b/>
+          <w:bCs/>
+        </w:rPr>
+        <w:t>Note:</w:t>
+      </w:r>
+      <w:r>
+        <w:t xml:space="preserve"> if you don’t do this right, later enemies will fire multiple shots when they’re first spawned.  How do you prevent that?</w:t>
+      </w:r>
+    </w:p>
+    <w:p>
       <w:pPr>
         <w:pStyle w:val="Heading1"/>
       </w:pPr>
@@ -644,7 +981,15 @@
     </w:p>
     <w:p>
       <w:r>
-        <w:t xml:space="preserve">We’ve already included a component (Respawner) that </w:t>
+        <w:t>We’ve already included a component (</w:t>
+      </w:r>
+      <w:proofErr w:type="spellStart"/>
+      <w:r>
+        <w:t>Respawner</w:t>
+      </w:r>
+      <w:proofErr w:type="spellEnd"/>
+      <w:r>
+        <w:t xml:space="preserve">) that </w:t>
       </w:r>
       <w:r>
         <w:t>moves the player and enemies back on screen if they move off screen.  But we also want those events to score points.</w:t>
@@ -652,13 +997,37 @@
     </w:p>
     <w:p>
       <w:r>
-        <w:t xml:space="preserve">Go to ScoreKeeper.cs and fill in </w:t>
-      </w:r>
-      <w:r>
-        <w:rPr>
-          <w:rFonts w:ascii="Consolas" w:hAnsi="Consolas"/>
-        </w:rPr>
-        <w:t>ScorePointsInternal()</w:t>
+        <w:t xml:space="preserve">Go to </w:t>
+      </w:r>
+      <w:proofErr w:type="spellStart"/>
+      <w:r>
+        <w:t>ScoreKeeper.cs</w:t>
+      </w:r>
+      <w:proofErr w:type="spellEnd"/>
+      <w:r>
+        <w:t xml:space="preserve"> and fill in </w:t>
+      </w:r>
+      <w:proofErr w:type="spellStart"/>
+      <w:proofErr w:type="gramStart"/>
+      <w:r>
+        <w:rPr>
+          <w:rFonts w:ascii="Consolas" w:hAnsi="Consolas"/>
+        </w:rPr>
+        <w:t>ScorePointsInternal</w:t>
+      </w:r>
+      <w:proofErr w:type="spellEnd"/>
+      <w:r>
+        <w:rPr>
+          <w:rFonts w:ascii="Consolas" w:hAnsi="Consolas"/>
+        </w:rPr>
+        <w:t>(</w:t>
+      </w:r>
+      <w:proofErr w:type="gramEnd"/>
+      <w:r>
+        <w:rPr>
+          <w:rFonts w:ascii="Consolas" w:hAnsi="Consolas"/>
+        </w:rPr>
+        <w:t>)</w:t>
       </w:r>
       <w:r>
         <w:t xml:space="preserve"> so that it increments the score by the specified number of points, and then updates the </w:t>
@@ -672,12 +1041,14 @@
       <w:r>
         <w:t xml:space="preserve"> field of </w:t>
       </w:r>
+      <w:proofErr w:type="spellStart"/>
       <w:r>
         <w:rPr>
           <w:rFonts w:ascii="Consolas" w:hAnsi="Consolas"/>
         </w:rPr>
         <w:t>scoreDisplay</w:t>
       </w:r>
+      <w:proofErr w:type="spellEnd"/>
       <w:r>
         <w:t>.</w:t>
       </w:r>
@@ -686,26 +1057,78 @@
       <w:r>
         <w:t xml:space="preserve">Now add </w:t>
       </w:r>
-      <w:r>
-        <w:rPr>
-          <w:rFonts w:ascii="Consolas" w:hAnsi="Consolas"/>
-        </w:rPr>
-        <w:t>OnBecameInvisible()</w:t>
-      </w:r>
-      <w:r>
-        <w:t xml:space="preserve"> methods to Player.cs and Enemy.cs that call </w:t>
-      </w:r>
-      <w:r>
-        <w:rPr>
-          <w:rFonts w:ascii="Consolas" w:hAnsi="Consolas"/>
-        </w:rPr>
-        <w:t>ScoreKeeper.ScorePoints()</w:t>
+      <w:proofErr w:type="spellStart"/>
+      <w:proofErr w:type="gramStart"/>
+      <w:r>
+        <w:rPr>
+          <w:rFonts w:ascii="Consolas" w:hAnsi="Consolas"/>
+        </w:rPr>
+        <w:t>OnBecameInvisible</w:t>
+      </w:r>
+      <w:proofErr w:type="spellEnd"/>
+      <w:r>
+        <w:rPr>
+          <w:rFonts w:ascii="Consolas" w:hAnsi="Consolas"/>
+        </w:rPr>
+        <w:t>(</w:t>
+      </w:r>
+      <w:proofErr w:type="gramEnd"/>
+      <w:r>
+        <w:rPr>
+          <w:rFonts w:ascii="Consolas" w:hAnsi="Consolas"/>
+        </w:rPr>
+        <w:t>)</w:t>
+      </w:r>
+      <w:r>
+        <w:t xml:space="preserve"> methods to </w:t>
+      </w:r>
+      <w:proofErr w:type="spellStart"/>
+      <w:r>
+        <w:t>Player.cs</w:t>
+      </w:r>
+      <w:proofErr w:type="spellEnd"/>
+      <w:r>
+        <w:t xml:space="preserve"> and </w:t>
+      </w:r>
+      <w:proofErr w:type="spellStart"/>
+      <w:r>
+        <w:t>Enemy.cs</w:t>
+      </w:r>
+      <w:proofErr w:type="spellEnd"/>
+      <w:r>
+        <w:t xml:space="preserve"> that call </w:t>
+      </w:r>
+      <w:proofErr w:type="spellStart"/>
+      <w:r>
+        <w:rPr>
+          <w:rFonts w:ascii="Consolas" w:hAnsi="Consolas"/>
+        </w:rPr>
+        <w:t>ScoreKeeper.ScorePoints</w:t>
+      </w:r>
+      <w:proofErr w:type="spellEnd"/>
+      <w:r>
+        <w:rPr>
+          <w:rFonts w:ascii="Consolas" w:hAnsi="Consolas"/>
+        </w:rPr>
+        <w:t>()</w:t>
       </w:r>
       <w:r>
         <w:t>.  The score should go up by 1 when an enemy goes off screen, down by one when the player does.</w:t>
       </w:r>
     </w:p>
     <w:p>
+      <w:r>
+        <w:rPr>
+          <w:b/>
+          <w:bCs/>
+        </w:rPr>
+        <w:t xml:space="preserve">Note: </w:t>
+      </w:r>
+      <w:r>
+        <w:t>if you can’t find the score on the screen, you probably don’t have the aspect ratio set to Full HD.</w:t>
+      </w:r>
+    </w:p>
+    <w:p>
       <w:pPr>
         <w:pStyle w:val="Heading1"/>
       </w:pPr>
@@ -720,27 +1143,28 @@
     </w:p>
     <w:p>
       <w:r>
-        <w:t>To turn your project in, f</w:t>
-      </w:r>
-      <w:r>
-        <w:t>irst exit out of Unity</w:t>
-      </w:r>
-      <w:r>
-        <w:t xml:space="preserve"> and Visual Studio, just to make sure that everything got saved</w:t>
-      </w:r>
-      <w:r>
-        <w:t xml:space="preserve">.  </w:t>
-      </w:r>
-      <w:r>
-        <w:t xml:space="preserve">Now make a folder with copies of the .cs files from the Assets folder (again, </w:t>
-      </w:r>
-      <w:r>
-        <w:t>ignore the TextMeshPro folder).  Make a zip file of the folder with your .cs files, and upload it to Canvas.  You’re done!</w:t>
-      </w:r>
-    </w:p>
-    <w:p/>
-    <w:p/>
-    <w:p/>
+        <w:t xml:space="preserve">To turn your project in, first exit out of Unity and Visual Studio, just to make sure that everything got saved.  Now make a folder with copies of the .cs files from the Assets folder (again, </w:t>
+      </w:r>
+      <w:r>
+        <w:t xml:space="preserve">ignore the </w:t>
+      </w:r>
+      <w:proofErr w:type="spellStart"/>
+      <w:r>
+        <w:t>TextMeshPro</w:t>
+      </w:r>
+      <w:proofErr w:type="spellEnd"/>
+      <w:r>
+        <w:t xml:space="preserve"> folder).  Make a zip file of the folder with your .cs </w:t>
+      </w:r>
+      <w:proofErr w:type="gramStart"/>
+      <w:r>
+        <w:t>files, and</w:t>
+      </w:r>
+      <w:proofErr w:type="gramEnd"/>
+      <w:r>
+        <w:t xml:space="preserve"> upload it to Canvas.  You’re done!</w:t>
+      </w:r>
+    </w:p>
     <w:sectPr>
       <w:pgSz w:w="12240" w:h="15840"/>
       <w:pgMar w:top="1440" w:right="1440" w:bottom="1440" w:left="1440" w:header="720" w:footer="720" w:gutter="0"/>

</xml_diff>

<commit_message>
Updated Alien Dodgeball game
</commit_message>
<xml_diff>
--- a/Dodgeball/README.docx
+++ b/Dodgeball/README.docx
@@ -1,6 +1,6 @@
 
 <file path=word/document.xml><?xml version="1.0" encoding="utf-8"?>
-<w:document xmlns:wpc="http://schemas.microsoft.com/office/word/2010/wordprocessingCanvas" xmlns:cx="http://schemas.microsoft.com/office/drawing/2014/chartex" xmlns:cx1="http://schemas.microsoft.com/office/drawing/2015/9/8/chartex" xmlns:cx2="http://schemas.microsoft.com/office/drawing/2015/10/21/chartex" xmlns:cx3="http://schemas.microsoft.com/office/drawing/2016/5/9/chartex" xmlns:cx4="http://schemas.microsoft.com/office/drawing/2016/5/10/chartex" xmlns:cx5="http://schemas.microsoft.com/office/drawing/2016/5/11/chartex" xmlns:cx6="http://schemas.microsoft.com/office/drawing/2016/5/12/chartex" xmlns:cx7="http://schemas.microsoft.com/office/drawing/2016/5/13/chartex" xmlns:cx8="http://schemas.microsoft.com/office/drawing/2016/5/14/chartex" xmlns:mc="http://schemas.openxmlformats.org/markup-compatibility/2006" xmlns:aink="http://schemas.microsoft.com/office/drawing/2016/ink" xmlns:am3d="http://schemas.microsoft.com/office/drawing/2017/model3d" xmlns:o="urn:schemas-microsoft-com:office:office" xmlns:r="http://schemas.openxmlformats.org/officeDocument/2006/relationships" xmlns:m="http://schemas.openxmlformats.org/officeDocument/2006/math" xmlns:v="urn:schemas-microsoft-com:vml" xmlns:wp14="http://schemas.microsoft.com/office/word/2010/wordprocessingDrawing" xmlns:wp="http://schemas.openxmlformats.org/drawingml/2006/wordprocessingDrawing" xmlns:w10="urn:schemas-microsoft-com:office:word" xmlns:w="http://schemas.openxmlformats.org/wordprocessingml/2006/main" xmlns:w14="http://schemas.microsoft.com/office/word/2010/wordml" xmlns:w15="http://schemas.microsoft.com/office/word/2012/wordml" xmlns:w16cex="http://schemas.microsoft.com/office/word/2018/wordml/cex" xmlns:w16cid="http://schemas.microsoft.com/office/word/2016/wordml/cid" xmlns:w16="http://schemas.microsoft.com/office/word/2018/wordml" xmlns:w16sdtdh="http://schemas.microsoft.com/office/word/2020/wordml/sdtdatahash" xmlns:w16se="http://schemas.microsoft.com/office/word/2015/wordml/symex" xmlns:wpg="http://schemas.microsoft.com/office/word/2010/wordprocessingGroup" xmlns:wpi="http://schemas.microsoft.com/office/word/2010/wordprocessingInk" xmlns:wne="http://schemas.microsoft.com/office/word/2006/wordml" xmlns:wps="http://schemas.microsoft.com/office/word/2010/wordprocessingShape" mc:Ignorable="w14 w15 w16se w16cid w16 w16cex w16sdtdh wp14">
+<w:document xmlns:wpc="http://schemas.microsoft.com/office/word/2010/wordprocessingCanvas" xmlns:cx="http://schemas.microsoft.com/office/drawing/2014/chartex" xmlns:cx1="http://schemas.microsoft.com/office/drawing/2015/9/8/chartex" xmlns:cx2="http://schemas.microsoft.com/office/drawing/2015/10/21/chartex" xmlns:cx3="http://schemas.microsoft.com/office/drawing/2016/5/9/chartex" xmlns:cx4="http://schemas.microsoft.com/office/drawing/2016/5/10/chartex" xmlns:cx5="http://schemas.microsoft.com/office/drawing/2016/5/11/chartex" xmlns:cx6="http://schemas.microsoft.com/office/drawing/2016/5/12/chartex" xmlns:cx7="http://schemas.microsoft.com/office/drawing/2016/5/13/chartex" xmlns:cx8="http://schemas.microsoft.com/office/drawing/2016/5/14/chartex" xmlns:mc="http://schemas.openxmlformats.org/markup-compatibility/2006" xmlns:aink="http://schemas.microsoft.com/office/drawing/2016/ink" xmlns:am3d="http://schemas.microsoft.com/office/drawing/2017/model3d" xmlns:o="urn:schemas-microsoft-com:office:office" xmlns:oel="http://schemas.microsoft.com/office/2019/extlst" xmlns:r="http://schemas.openxmlformats.org/officeDocument/2006/relationships" xmlns:m="http://schemas.openxmlformats.org/officeDocument/2006/math" xmlns:v="urn:schemas-microsoft-com:vml" xmlns:wp14="http://schemas.microsoft.com/office/word/2010/wordprocessingDrawing" xmlns:wp="http://schemas.openxmlformats.org/drawingml/2006/wordprocessingDrawing" xmlns:w10="urn:schemas-microsoft-com:office:word" xmlns:w="http://schemas.openxmlformats.org/wordprocessingml/2006/main" xmlns:w14="http://schemas.microsoft.com/office/word/2010/wordml" xmlns:w15="http://schemas.microsoft.com/office/word/2012/wordml" xmlns:w16cex="http://schemas.microsoft.com/office/word/2018/wordml/cex" xmlns:w16cid="http://schemas.microsoft.com/office/word/2016/wordml/cid" xmlns:w16="http://schemas.microsoft.com/office/word/2018/wordml" xmlns:w16sdtdh="http://schemas.microsoft.com/office/word/2020/wordml/sdtdatahash" xmlns:w16se="http://schemas.microsoft.com/office/word/2015/wordml/symex" xmlns:wpg="http://schemas.microsoft.com/office/word/2010/wordprocessingGroup" xmlns:wpi="http://schemas.microsoft.com/office/word/2010/wordprocessingInk" xmlns:wne="http://schemas.microsoft.com/office/word/2006/wordml" xmlns:wps="http://schemas.microsoft.com/office/word/2010/wordprocessingShape" mc:Ignorable="w14 w15 w16se w16cid w16 w16cex w16sdtdh wp14">
   <w:body>
     <w:p>
       <w:pPr>
@@ -29,14 +29,36 @@
       <w:r>
         <w:t>Important</w:t>
       </w:r>
-    </w:p>
-    <w:p>
+      <w:r>
+        <w:t xml:space="preserve"> notes</w:t>
+      </w:r>
+    </w:p>
+    <w:p>
+      <w:pPr>
+        <w:pStyle w:val="ListParagraph"/>
+        <w:numPr>
+          <w:ilvl w:val="0"/>
+          <w:numId w:val="16"/>
+        </w:numPr>
+      </w:pPr>
       <w:r>
         <w:t>When running this assignment, be sure to set the Aspect Ratio pulldown in the editor to “Full HD”.  The dropdown is at the top of the Game/Scene window in the editor, right to the left of the Scale slider.</w:t>
       </w:r>
     </w:p>
     <w:p>
       <w:pPr>
+        <w:pStyle w:val="ListParagraph"/>
+        <w:numPr>
+          <w:ilvl w:val="0"/>
+          <w:numId w:val="16"/>
+        </w:numPr>
+      </w:pPr>
+      <w:r>
+        <w:t>This assignment will be peer reviewed, but you will only turn in your .cs files.  So while you are free to change the rest of the game if you want, don’t make any changes that you .cs files will depend on, because your peer reviewers will be running the .cs files in an unmodified version of the rest of the game.  So don’t change the names or tags of game objects, or rename classes or public fields or things like that.  If you follow the instructions below, you’ll be safe.</w:t>
+      </w:r>
+    </w:p>
+    <w:p>
+      <w:pPr>
         <w:pStyle w:val="Heading1"/>
       </w:pPr>
       <w:r>
@@ -69,15 +91,7 @@
     </w:p>
     <w:p>
       <w:r>
-        <w:t xml:space="preserve">As always, you should start by reading the source code in the assignment (ignore the </w:t>
-      </w:r>
-      <w:proofErr w:type="spellStart"/>
-      <w:r>
-        <w:t>TextMesh</w:t>
-      </w:r>
-      <w:proofErr w:type="spellEnd"/>
-      <w:r>
-        <w:t xml:space="preserve"> Pro folder, which is provided by Unity itself).  </w:t>
+        <w:t xml:space="preserve">As always, you should start by reading the source code in the assignment (ignore the TextMesh Pro folder, which is provided by Unity itself).  </w:t>
       </w:r>
     </w:p>
     <w:p>
@@ -92,31 +106,21 @@
       <w:r>
         <w:t xml:space="preserve">Start by implementing the </w:t>
       </w:r>
-      <w:proofErr w:type="gramStart"/>
-      <w:r>
-        <w:rPr>
-          <w:rFonts w:ascii="Consolas" w:hAnsi="Consolas"/>
-        </w:rPr>
-        <w:t>Start(</w:t>
-      </w:r>
-      <w:proofErr w:type="gramEnd"/>
-      <w:r>
-        <w:rPr>
-          <w:rFonts w:ascii="Consolas" w:hAnsi="Consolas"/>
-        </w:rPr>
-        <w:t>)</w:t>
+      <w:r>
+        <w:rPr>
+          <w:rFonts w:ascii="Consolas" w:hAnsi="Consolas"/>
+        </w:rPr>
+        <w:t>Start()</w:t>
       </w:r>
       <w:r>
         <w:t xml:space="preserve"> and </w:t>
       </w:r>
-      <w:proofErr w:type="spellStart"/>
-      <w:r>
-        <w:rPr>
-          <w:rFonts w:ascii="Consolas" w:hAnsi="Consolas"/>
-        </w:rPr>
-        <w:t>FixedUpdate</w:t>
-      </w:r>
-      <w:proofErr w:type="spellEnd"/>
+      <w:r>
+        <w:rPr>
+          <w:rFonts w:ascii="Consolas" w:hAnsi="Consolas"/>
+        </w:rPr>
+        <w:t>Manoeuver</w:t>
+      </w:r>
       <w:r>
         <w:rPr>
           <w:rFonts w:ascii="Consolas" w:hAnsi="Consolas"/>
@@ -124,7 +128,16 @@
         <w:t>()</w:t>
       </w:r>
       <w:r>
-        <w:t xml:space="preserve"> methods of the Player component.  This will involve applying forces to the </w:t>
+        <w:t xml:space="preserve"> methods of the </w:t>
+      </w:r>
+      <w:r>
+        <w:rPr>
+          <w:rFonts w:ascii="Consolas" w:hAnsi="Consolas"/>
+        </w:rPr>
+        <w:t>Player</w:t>
+      </w:r>
+      <w:r>
+        <w:t xml:space="preserve"> component.  This will involve applying forces to the </w:t>
       </w:r>
       <w:r>
         <w:rPr>
@@ -133,85 +146,46 @@
         <w:t>RigidBody2D</w:t>
       </w:r>
       <w:r>
-        <w:t xml:space="preserve"> component of the player game object using the </w:t>
-      </w:r>
-      <w:proofErr w:type="spellStart"/>
-      <w:proofErr w:type="gramStart"/>
-      <w:r>
-        <w:rPr>
-          <w:rFonts w:ascii="Consolas" w:hAnsi="Consolas"/>
-        </w:rPr>
-        <w:t>AddForce</w:t>
-      </w:r>
-      <w:proofErr w:type="spellEnd"/>
-      <w:r>
-        <w:rPr>
-          <w:rFonts w:ascii="Consolas" w:hAnsi="Consolas"/>
-        </w:rPr>
-        <w:t>(</w:t>
-      </w:r>
-      <w:proofErr w:type="gramEnd"/>
-      <w:r>
-        <w:rPr>
-          <w:rFonts w:ascii="Consolas" w:hAnsi="Consolas"/>
-        </w:rPr>
-        <w:t>)</w:t>
+        <w:t xml:space="preserve"> component of the player </w:t>
+      </w:r>
+      <w:r>
+        <w:t>G</w:t>
+      </w:r>
+      <w:r>
+        <w:t>ame</w:t>
+      </w:r>
+      <w:r>
+        <w:t>O</w:t>
+      </w:r>
+      <w:r>
+        <w:t xml:space="preserve">bject using the </w:t>
+      </w:r>
+      <w:r>
+        <w:rPr>
+          <w:rFonts w:ascii="Consolas" w:hAnsi="Consolas"/>
+        </w:rPr>
+        <w:t>AddForce()</w:t>
       </w:r>
       <w:r>
         <w:t xml:space="preserve"> method, and doing so every time physics updates.  Since you don’t want to be calling </w:t>
       </w:r>
-      <w:proofErr w:type="spellStart"/>
-      <w:r>
-        <w:rPr>
-          <w:rFonts w:ascii="Consolas" w:hAnsi="Consolas"/>
-        </w:rPr>
-        <w:t>GetComponent</w:t>
-      </w:r>
-      <w:proofErr w:type="spellEnd"/>
-      <w:r>
-        <w:rPr>
-          <w:rFonts w:ascii="Consolas" w:hAnsi="Consolas"/>
-        </w:rPr>
-        <w:t>&lt;RigidBody2D</w:t>
-      </w:r>
-      <w:proofErr w:type="gramStart"/>
-      <w:r>
-        <w:rPr>
-          <w:rFonts w:ascii="Consolas" w:hAnsi="Consolas"/>
-        </w:rPr>
-        <w:t>&gt;(</w:t>
-      </w:r>
-      <w:proofErr w:type="gramEnd"/>
-      <w:r>
-        <w:rPr>
-          <w:rFonts w:ascii="Consolas" w:hAnsi="Consolas"/>
-        </w:rPr>
-        <w:t>)</w:t>
+      <w:r>
+        <w:rPr>
+          <w:rFonts w:ascii="Consolas" w:hAnsi="Consolas"/>
+        </w:rPr>
+        <w:t>GetComponent&lt;RigidBody2D&gt;()</w:t>
       </w:r>
       <w:r>
         <w:t xml:space="preserve"> 50 times a second to get the rigid body component, make a field to store the rigid body in, and then add a Start() method to initialize it.</w:t>
       </w:r>
     </w:p>
     <w:p>
-      <w:proofErr w:type="spellStart"/>
-      <w:r>
-        <w:rPr>
-          <w:rFonts w:ascii="Consolas" w:hAnsi="Consolas"/>
-        </w:rPr>
-        <w:t>FixedUpdate</w:t>
-      </w:r>
-      <w:proofErr w:type="spellEnd"/>
-      <w:r>
-        <w:t xml:space="preserve"> should read the “Horizontal” and “Vertical” virtual axes using the </w:t>
-      </w:r>
-      <w:proofErr w:type="spellStart"/>
-      <w:r>
-        <w:rPr>
-          <w:rFonts w:ascii="Consolas" w:hAnsi="Consolas"/>
-        </w:rPr>
-        <w:t>Input.GetAxis</w:t>
-      </w:r>
-      <w:proofErr w:type="spellEnd"/>
+      <w:r>
+        <w:rPr>
+          <w:rFonts w:ascii="Consolas" w:hAnsi="Consolas"/>
+        </w:rPr>
+        <w:t>Manoeuver</w:t>
+      </w:r>
       <w:r>
         <w:rPr>
           <w:rFonts w:ascii="Consolas" w:hAnsi="Consolas"/>
@@ -219,6 +193,21 @@
         <w:t>()</w:t>
       </w:r>
       <w:r>
+        <w:t xml:space="preserve"> </w:t>
+      </w:r>
+      <w:r>
+        <w:t xml:space="preserve">is called by the FixedUpdate() method, which Unity calls every time the physics system updates (50 times a second).  So each time physics updates, Manoeuver will get called to compute a new force for that update.  It </w:t>
+      </w:r>
+      <w:r>
+        <w:t xml:space="preserve">should read the “Horizontal” and “Vertical” virtual axes using the </w:t>
+      </w:r>
+      <w:r>
+        <w:rPr>
+          <w:rFonts w:ascii="Consolas" w:hAnsi="Consolas"/>
+        </w:rPr>
+        <w:t>Input.GetAxis()</w:t>
+      </w:r>
+      <w:r>
         <w:t xml:space="preserve"> method.  From that, you should make a </w:t>
       </w:r>
       <w:r>
@@ -230,21 +219,14 @@
       <w:r>
         <w:t xml:space="preserve"> that points in the direction the player’s joystick is pointing.  Then scale it by </w:t>
       </w:r>
-      <w:proofErr w:type="spellStart"/>
-      <w:proofErr w:type="gramStart"/>
       <w:r>
         <w:rPr>
           <w:rFonts w:ascii="Consolas" w:hAnsi="Consolas"/>
         </w:rPr>
         <w:t>EnginePower</w:t>
       </w:r>
-      <w:proofErr w:type="spellEnd"/>
-      <w:r>
-        <w:t>, and</w:t>
-      </w:r>
-      <w:proofErr w:type="gramEnd"/>
-      <w:r>
-        <w:t xml:space="preserve"> apply that as a force to the </w:t>
+      <w:r>
+        <w:t xml:space="preserve">, and apply that as a force to the </w:t>
       </w:r>
       <w:r>
         <w:rPr>
@@ -276,7 +258,11 @@
         <w:t xml:space="preserve"> (under the Project Settings dialog in Unity) </w:t>
       </w:r>
       <w:r>
-        <w:t>for your controller.  Simply go into the Horizontal and/or Vertical axes and change joystick axis to whichever one you want.</w:t>
+        <w:t xml:space="preserve">for your </w:t>
+      </w:r>
+      <w:r>
+        <w:lastRenderedPageBreak/>
+        <w:t>controller.  Simply go into the Horizontal and/or Vertical axes and change joystick axis to whichever one you want.</w:t>
       </w:r>
     </w:p>
     <w:p>
@@ -296,56 +282,62 @@
       <w:r>
         <w:t xml:space="preserve">Now change the </w:t>
       </w:r>
-      <w:proofErr w:type="spellStart"/>
-      <w:proofErr w:type="gramStart"/>
-      <w:r>
-        <w:rPr>
-          <w:rFonts w:ascii="Consolas" w:hAnsi="Consolas"/>
-        </w:rPr>
-        <w:t>FixedUpdate</w:t>
-      </w:r>
-      <w:proofErr w:type="spellEnd"/>
-      <w:r>
-        <w:rPr>
-          <w:rFonts w:ascii="Consolas" w:hAnsi="Consolas"/>
-        </w:rPr>
-        <w:t>(</w:t>
-      </w:r>
-      <w:proofErr w:type="gramEnd"/>
-      <w:r>
-        <w:rPr>
-          <w:rFonts w:ascii="Consolas" w:hAnsi="Consolas"/>
-        </w:rPr>
-        <w:t>)</w:t>
-      </w:r>
-      <w:r>
-        <w:t xml:space="preserve"> routine to also set the rigid body’s </w:t>
-      </w:r>
-      <w:proofErr w:type="spellStart"/>
+      <w:r>
+        <w:rPr>
+          <w:rFonts w:ascii="Consolas" w:hAnsi="Consolas"/>
+        </w:rPr>
+        <w:t>Manoeuver</w:t>
+      </w:r>
+      <w:r>
+        <w:rPr>
+          <w:rFonts w:ascii="Consolas" w:hAnsi="Consolas"/>
+        </w:rPr>
+        <w:t>()</w:t>
+      </w:r>
+      <w:r>
+        <w:t xml:space="preserve"> </w:t>
+      </w:r>
+      <w:r>
+        <w:t xml:space="preserve">routine to also set the rigid body’s </w:t>
+      </w:r>
       <w:r>
         <w:rPr>
           <w:rFonts w:ascii="Consolas" w:hAnsi="Consolas"/>
         </w:rPr>
         <w:t>angularVelocity</w:t>
       </w:r>
-      <w:proofErr w:type="spellEnd"/>
-      <w:r>
-        <w:t xml:space="preserve"> field (a scalar in degrees per second) to the value of the Rotate axis, multiplied by the </w:t>
-      </w:r>
-      <w:proofErr w:type="spellStart"/>
+      <w:r>
+        <w:t xml:space="preserve"> field (a scalar in degrees per second) to the value of the </w:t>
+      </w:r>
+      <w:r>
+        <w:t>“</w:t>
+      </w:r>
+      <w:r>
+        <w:t>Rotate</w:t>
+      </w:r>
+      <w:r>
+        <w:t>”</w:t>
+      </w:r>
+      <w:r>
+        <w:t xml:space="preserve"> </w:t>
+      </w:r>
+      <w:r>
+        <w:t xml:space="preserve">input </w:t>
+      </w:r>
+      <w:r>
+        <w:t xml:space="preserve">axis, multiplied by the </w:t>
+      </w:r>
       <w:r>
         <w:rPr>
           <w:rFonts w:ascii="Consolas" w:hAnsi="Consolas"/>
         </w:rPr>
         <w:t>RotateSpeed</w:t>
       </w:r>
-      <w:proofErr w:type="spellEnd"/>
-      <w:r>
-        <w:t xml:space="preserve"> field.  Again, you </w:t>
-      </w:r>
-      <w:r>
-        <w:lastRenderedPageBreak/>
-        <w:t>may need to adjust what joystick axis is mapped to the Rotate axis.  If your controller doesn’t have a second joystick or any analog triggers, talk to Ian about controlling rotation using buttons, which you can also configure.</w:t>
+      <w:r>
+        <w:t xml:space="preserve"> field.  Again, you may need to adjust what joystick axis is mapped to the Rotate axis</w:t>
+      </w:r>
+      <w:r>
+        <w:t>.</w:t>
       </w:r>
     </w:p>
     <w:p>
@@ -355,25 +347,21 @@
       <w:r>
         <w:t xml:space="preserve">  You can tune the responsiveness of your ship by changing </w:t>
       </w:r>
-      <w:proofErr w:type="spellStart"/>
       <w:r>
         <w:rPr>
           <w:rFonts w:ascii="Consolas" w:hAnsi="Consolas"/>
         </w:rPr>
         <w:t>RotateSpeed</w:t>
       </w:r>
-      <w:proofErr w:type="spellEnd"/>
       <w:r>
         <w:t xml:space="preserve"> and </w:t>
       </w:r>
-      <w:proofErr w:type="spellStart"/>
       <w:r>
         <w:rPr>
           <w:rFonts w:ascii="Consolas" w:hAnsi="Consolas"/>
         </w:rPr>
         <w:t>EnginePower</w:t>
       </w:r>
-      <w:proofErr w:type="spellEnd"/>
       <w:r>
         <w:t xml:space="preserve"> in the Unity editor if you like.</w:t>
       </w:r>
@@ -388,17 +376,19 @@
     </w:p>
     <w:p>
       <w:r>
-        <w:t xml:space="preserve">The game has </w:t>
-      </w:r>
-      <w:proofErr w:type="spellStart"/>
-      <w:proofErr w:type="gramStart"/>
-      <w:r>
-        <w:t>a</w:t>
-      </w:r>
-      <w:proofErr w:type="spellEnd"/>
-      <w:proofErr w:type="gramEnd"/>
-      <w:r>
-        <w:t xml:space="preserve"> Enemy Spawner object with a </w:t>
+        <w:t>The game has a</w:t>
+      </w:r>
+      <w:r>
+        <w:t xml:space="preserve"> game object called </w:t>
+      </w:r>
+      <w:r>
+        <w:t>EnemySpawner</w:t>
+      </w:r>
+      <w:r>
+        <w:t xml:space="preserve">.  It contains </w:t>
+      </w:r>
+      <w:r>
+        <w:t xml:space="preserve">a </w:t>
       </w:r>
       <w:r>
         <w:rPr>
@@ -407,34 +397,36 @@
         <w:t>Spawner</w:t>
       </w:r>
       <w:r>
-        <w:t xml:space="preserve"> component inside it.  Its purpose is to periodically create (“spawn”) an enemy in a random location on the screen.  </w:t>
-      </w:r>
-    </w:p>
-    <w:p>
-      <w:r>
-        <w:t xml:space="preserve">Go to </w:t>
-      </w:r>
-      <w:proofErr w:type="spellStart"/>
-      <w:r>
-        <w:t>Spawner.cs</w:t>
-      </w:r>
-      <w:proofErr w:type="spellEnd"/>
-      <w:r>
-        <w:t xml:space="preserve"> and fill in the </w:t>
-      </w:r>
-      <w:proofErr w:type="gramStart"/>
-      <w:r>
-        <w:rPr>
-          <w:rFonts w:ascii="Consolas" w:hAnsi="Consolas"/>
-        </w:rPr>
-        <w:t>Update(</w:t>
-      </w:r>
-      <w:proofErr w:type="gramEnd"/>
-      <w:r>
-        <w:rPr>
-          <w:rFonts w:ascii="Consolas" w:hAnsi="Consolas"/>
-        </w:rPr>
-        <w:t>)</w:t>
+        <w:t xml:space="preserve"> component</w:t>
+      </w:r>
+      <w:r>
+        <w:t xml:space="preserve">, which </w:t>
+      </w:r>
+      <w:r>
+        <w:t>periodically create</w:t>
+      </w:r>
+      <w:r>
+        <w:t>s</w:t>
+      </w:r>
+      <w:r>
+        <w:t xml:space="preserve"> (“spawn</w:t>
+      </w:r>
+      <w:r>
+        <w:t>s</w:t>
+      </w:r>
+      <w:r>
+        <w:t xml:space="preserve">”) an enemy in a random location on the screen.  </w:t>
+      </w:r>
+    </w:p>
+    <w:p>
+      <w:r>
+        <w:t xml:space="preserve">Go to Spawner.cs and fill in the </w:t>
+      </w:r>
+      <w:r>
+        <w:rPr>
+          <w:rFonts w:ascii="Consolas" w:hAnsi="Consolas"/>
+        </w:rPr>
+        <w:t>Update()</w:t>
       </w:r>
       <w:r>
         <w:t xml:space="preserve"> method to </w:t>
@@ -445,48 +437,25 @@
       <w:r>
         <w:t xml:space="preserve">nstantiate an enemy at a random point every </w:t>
       </w:r>
-      <w:proofErr w:type="spellStart"/>
-      <w:r>
-        <w:t>SpawnInterval</w:t>
-      </w:r>
-      <w:proofErr w:type="spellEnd"/>
-      <w:r>
-        <w:t xml:space="preserve"> seconds.  We’ve provided you with a method, </w:t>
-      </w:r>
-      <w:proofErr w:type="spellStart"/>
+      <w:r>
+        <w:t xml:space="preserve">SpawnInterval seconds.  We’ve provided you with a method, </w:t>
+      </w:r>
       <w:r>
         <w:rPr>
           <w:rFonts w:ascii="Consolas" w:hAnsi="Consolas"/>
           <w:sz w:val="20"/>
           <w:szCs w:val="20"/>
         </w:rPr>
-        <w:t>SpawnUtilities.RandomFreePoint</w:t>
-      </w:r>
-      <w:proofErr w:type="spellEnd"/>
-      <w:r>
-        <w:rPr>
-          <w:rFonts w:ascii="Consolas" w:hAnsi="Consolas"/>
-          <w:sz w:val="20"/>
-          <w:szCs w:val="20"/>
-        </w:rPr>
-        <w:t>()</w:t>
+        <w:t>SpawnUtilities.RandomFreePoint()</w:t>
       </w:r>
       <w:r>
         <w:t xml:space="preserve">, that finds a random point on the screen that doesn’t have any other objects within the specified radius.  The class already has a public field called Prefab, that will have already been filled in with the prefab for the enemy.  So you just have to call </w:t>
       </w:r>
-      <w:proofErr w:type="gramStart"/>
-      <w:r>
-        <w:rPr>
-          <w:rFonts w:ascii="Consolas" w:hAnsi="Consolas"/>
-        </w:rPr>
-        <w:t>Instantiate(</w:t>
-      </w:r>
-      <w:proofErr w:type="gramEnd"/>
-      <w:r>
-        <w:rPr>
-          <w:rFonts w:ascii="Consolas" w:hAnsi="Consolas"/>
-        </w:rPr>
-        <w:t>)</w:t>
+      <w:r>
+        <w:rPr>
+          <w:rFonts w:ascii="Consolas" w:hAnsi="Consolas"/>
+        </w:rPr>
+        <w:t>Instantiate()</w:t>
       </w:r>
       <w:r>
         <w:t xml:space="preserve"> on it.</w:t>
@@ -496,44 +465,30 @@
       <w:r>
         <w:t xml:space="preserve">How do you get it to spawn every 10 seconds?  Remember that </w:t>
       </w:r>
-      <w:proofErr w:type="spellStart"/>
       <w:r>
         <w:rPr>
           <w:rFonts w:ascii="Consolas" w:hAnsi="Consolas"/>
         </w:rPr>
         <w:t>Time.time</w:t>
       </w:r>
-      <w:proofErr w:type="spellEnd"/>
-      <w:r>
-        <w:t xml:space="preserve"> tells you how many seconds the game has been running for.  </w:t>
-      </w:r>
-      <w:proofErr w:type="gramStart"/>
-      <w:r>
-        <w:t>So</w:t>
-      </w:r>
-      <w:proofErr w:type="gramEnd"/>
-      <w:r>
-        <w:t xml:space="preserve"> keep a field in the object that tracks when the next spawn should happen (it can start at zero).  Whenever </w:t>
-      </w:r>
-      <w:proofErr w:type="spellStart"/>
+      <w:r>
+        <w:t xml:space="preserve"> tells you how many seconds the game has been running for.  So keep a field in the object that tracks when the next spawn should happen (it can start at zero).  Whenever </w:t>
+      </w:r>
       <w:r>
         <w:rPr>
           <w:rFonts w:ascii="Consolas" w:hAnsi="Consolas"/>
         </w:rPr>
         <w:t>Time.time</w:t>
       </w:r>
-      <w:proofErr w:type="spellEnd"/>
       <w:r>
         <w:t xml:space="preserve"> is greater than that field, spawn an enemy and then push the time in the field forward by </w:t>
       </w:r>
-      <w:proofErr w:type="spellStart"/>
       <w:r>
         <w:rPr>
           <w:rFonts w:ascii="Consolas" w:hAnsi="Consolas"/>
         </w:rPr>
         <w:t>SpawnInterval</w:t>
       </w:r>
-      <w:proofErr w:type="spellEnd"/>
       <w:r>
         <w:t xml:space="preserve"> seconds.</w:t>
       </w:r>
@@ -555,62 +510,48 @@
       <w:r>
         <w:t xml:space="preserve">Now fill in the </w:t>
       </w:r>
-      <w:proofErr w:type="gramStart"/>
-      <w:r>
-        <w:t>Update(</w:t>
-      </w:r>
-      <w:proofErr w:type="gramEnd"/>
-      <w:r>
-        <w:t xml:space="preserve">) method of </w:t>
-      </w:r>
-      <w:proofErr w:type="spellStart"/>
-      <w:r>
-        <w:t>Player.cs</w:t>
-      </w:r>
-      <w:proofErr w:type="spellEnd"/>
-      <w:r>
-        <w:t xml:space="preserve"> to fire whenever you push the fire button.  The fire button corresponds to the “Fire” axis in the Input Manager, and so you may again need to remap it to your liking.  Then add code to </w:t>
-      </w:r>
-      <w:proofErr w:type="gramStart"/>
-      <w:r>
-        <w:t>Update(</w:t>
-      </w:r>
-      <w:proofErr w:type="gramEnd"/>
-      <w:r>
-        <w:t xml:space="preserve">) so that any time the button is held down, the game will instantiate an new copy of the prefab in the </w:t>
-      </w:r>
-      <w:proofErr w:type="spellStart"/>
-      <w:r>
-        <w:t>OrbPrefab</w:t>
-      </w:r>
-      <w:proofErr w:type="spellEnd"/>
-      <w:r>
-        <w:t xml:space="preserve"> field.  It should appear just “in front” of the player.  Since the sprite for the player points to the right in</w:t>
-      </w:r>
-      <w:r>
-        <w:t xml:space="preserve"> the original image, you can use </w:t>
-      </w:r>
-      <w:proofErr w:type="spellStart"/>
-      <w:proofErr w:type="gramStart"/>
+      <w:r>
+        <w:t>FireOrb</w:t>
+      </w:r>
+      <w:r>
+        <w:t xml:space="preserve">() </w:t>
+      </w:r>
+      <w:r>
+        <w:t xml:space="preserve">and MaybeFire() </w:t>
+      </w:r>
+      <w:r>
+        <w:t>method</w:t>
+      </w:r>
+      <w:r>
+        <w:t>s</w:t>
+      </w:r>
+      <w:r>
+        <w:t xml:space="preserve"> of Player.cs</w:t>
+      </w:r>
+      <w:r>
+        <w:t>.</w:t>
+      </w:r>
+    </w:p>
+    <w:p>
+      <w:r>
+        <w:t xml:space="preserve">FireOrb() should create a new PlayerOrb prefab in front of the player’s ship.  We’ve stored the prefab in the OrbPrefab field for you.  </w:t>
+      </w:r>
+      <w:r>
+        <w:t xml:space="preserve">You need to instantiate it so that it appears in front of the ship.  Since the sprite for the player points to the right in the original image, you can use </w:t>
+      </w:r>
       <w:r>
         <w:rPr>
           <w:rFonts w:ascii="Consolas" w:hAnsi="Consolas"/>
         </w:rPr>
         <w:t>transform.right</w:t>
       </w:r>
-      <w:proofErr w:type="spellEnd"/>
-      <w:proofErr w:type="gramEnd"/>
       <w:r>
         <w:t>, a unit vector pointing in the direction of the local X axis, to give you a vector in the direction the player is pointing.  Spawn the orb one unit in front of the player’s position.</w:t>
       </w:r>
     </w:p>
     <w:p>
       <w:r>
-        <w:t xml:space="preserve">Then, grab the RigidBody2D of the orb you just instantiated, and set </w:t>
-      </w:r>
-      <w:proofErr w:type="gramStart"/>
-      <w:r>
-        <w:t xml:space="preserve">its </w:t>
+        <w:t xml:space="preserve">Then, grab the RigidBody2D of the orb you just instantiated, and set its </w:t>
       </w:r>
       <w:r>
         <w:rPr>
@@ -618,74 +559,77 @@
         </w:rPr>
         <w:t>.velocity</w:t>
       </w:r>
-      <w:proofErr w:type="gramEnd"/>
       <w:r>
         <w:t xml:space="preserve"> field to </w:t>
       </w:r>
-      <w:proofErr w:type="spellStart"/>
       <w:r>
         <w:rPr>
           <w:rFonts w:ascii="Consolas" w:hAnsi="Consolas"/>
         </w:rPr>
         <w:t>OrbVelocity</w:t>
       </w:r>
-      <w:proofErr w:type="spellEnd"/>
       <w:r>
         <w:t xml:space="preserve"> times </w:t>
       </w:r>
-      <w:proofErr w:type="spellStart"/>
       <w:r>
         <w:rPr>
           <w:rFonts w:ascii="Consolas" w:hAnsi="Consolas"/>
         </w:rPr>
         <w:t>transform.right</w:t>
       </w:r>
-      <w:proofErr w:type="spellEnd"/>
       <w:r>
         <w:t xml:space="preserve"> to make it shoot out in front of the player.  You can then tune the speed of the orbs by changing the </w:t>
       </w:r>
-      <w:proofErr w:type="spellStart"/>
       <w:r>
         <w:rPr>
           <w:rFonts w:ascii="Consolas" w:hAnsi="Consolas"/>
         </w:rPr>
         <w:t>OrbVelocity</w:t>
       </w:r>
-      <w:proofErr w:type="spellEnd"/>
       <w:r>
         <w:t xml:space="preserve"> field in the Unity editor if you like.</w:t>
       </w:r>
     </w:p>
     <w:p>
       <w:r>
+        <w:t xml:space="preserve">Now modify MaybeFire() so that it calls FireOrb() if the button corresponding to the “Fire” input axis is pressed.  Again, </w:t>
+      </w:r>
+      <w:r>
+        <w:t>you may again need to remap it to your liking.</w:t>
+      </w:r>
+    </w:p>
+    <w:p>
+      <w:r>
+        <w:lastRenderedPageBreak/>
+        <w:t xml:space="preserve">MaybeFire() is also called by FixedUpdate, so it's also called 50 times a second.  So holding the fire button down should shoot 50 orbs a second.  That’s a lot, but the player’s orbs are so weak that it’s not really enough to do much.  So change MaybeFire so that it calls FireOrb() </w:t>
+      </w:r>
+      <w:r>
+        <w:rPr>
+          <w:i/>
+          <w:iCs/>
+        </w:rPr>
+        <w:t>ten times</w:t>
+      </w:r>
+      <w:r>
+        <w:t>, if the button is held down.  This will produce a comical spray of orbs.  Don’t worry that you’re producing 10 orbs in the same place, the physics system will move them apart for you.</w:t>
+      </w:r>
+    </w:p>
+    <w:p>
+      <w:r>
         <w:t>Test it out by working out your aggressions on those naughty aliens.</w:t>
       </w:r>
     </w:p>
     <w:p>
-      <w:r>
-        <w:t>Note that it’s deliberate that when you hold the button down a comically large number of orbs fire.  This is because Update is getting called anywhere from 30 to 300 times a second, depending on your frame rate.</w:t>
-      </w:r>
-    </w:p>
-    <w:p>
       <w:pPr>
         <w:pStyle w:val="Heading1"/>
       </w:pPr>
       <w:r>
-        <w:lastRenderedPageBreak/>
         <w:t>Getting rid of unwanted orbs</w:t>
       </w:r>
     </w:p>
     <w:p>
       <w:r>
-        <w:t xml:space="preserve">Once an orb goes off screen, it’s never coming back.  </w:t>
-      </w:r>
-      <w:proofErr w:type="gramStart"/>
-      <w:r>
-        <w:t>So</w:t>
-      </w:r>
-      <w:proofErr w:type="gramEnd"/>
-      <w:r>
-        <w:t xml:space="preserve"> it’s a waste of resources to keep doing physics updates on it.</w:t>
+        <w:t>Once an orb goes off screen, it’s never coming back.  So it’s a waste of resources to keep doing physics updates on it.</w:t>
       </w:r>
     </w:p>
     <w:p>
@@ -697,54 +641,22 @@
         </w:numPr>
       </w:pPr>
       <w:r>
-        <w:t xml:space="preserve">Go to </w:t>
-      </w:r>
-      <w:proofErr w:type="spellStart"/>
-      <w:r>
-        <w:t>Orb.cs</w:t>
-      </w:r>
-      <w:proofErr w:type="spellEnd"/>
-      <w:r>
-        <w:t xml:space="preserve"> and fill in </w:t>
-      </w:r>
-      <w:proofErr w:type="spellStart"/>
-      <w:proofErr w:type="gramStart"/>
-      <w:r>
-        <w:rPr>
-          <w:rFonts w:ascii="Consolas" w:hAnsi="Consolas"/>
-        </w:rPr>
-        <w:t>OnBecameInvisible</w:t>
-      </w:r>
-      <w:proofErr w:type="spellEnd"/>
-      <w:r>
-        <w:rPr>
-          <w:rFonts w:ascii="Consolas" w:hAnsi="Consolas"/>
-        </w:rPr>
-        <w:t>(</w:t>
-      </w:r>
-      <w:proofErr w:type="gramEnd"/>
-      <w:r>
-        <w:rPr>
-          <w:rFonts w:ascii="Consolas" w:hAnsi="Consolas"/>
-        </w:rPr>
-        <w:t>)</w:t>
+        <w:t xml:space="preserve">Go to Orb.cs and fill in </w:t>
+      </w:r>
+      <w:r>
+        <w:rPr>
+          <w:rFonts w:ascii="Consolas" w:hAnsi="Consolas"/>
+        </w:rPr>
+        <w:t>OnBecameInvisible()</w:t>
       </w:r>
       <w:r>
         <w:t xml:space="preserve">, which is called when the orb goes off screen, so that it destroys the orb’s game object (it’s not enough to just destroy the Orb component).  Unity helpfully provides a </w:t>
       </w:r>
-      <w:proofErr w:type="gramStart"/>
-      <w:r>
-        <w:rPr>
-          <w:rFonts w:ascii="Consolas" w:hAnsi="Consolas"/>
-        </w:rPr>
-        <w:t>Destroy(</w:t>
-      </w:r>
-      <w:proofErr w:type="gramEnd"/>
-      <w:r>
-        <w:rPr>
-          <w:rFonts w:ascii="Consolas" w:hAnsi="Consolas"/>
-        </w:rPr>
-        <w:t>)</w:t>
+      <w:r>
+        <w:rPr>
+          <w:rFonts w:ascii="Consolas" w:hAnsi="Consolas"/>
+        </w:rPr>
+        <w:t>Destroy()</w:t>
       </w:r>
       <w:r>
         <w:t xml:space="preserve"> method.</w:t>
@@ -765,64 +677,28 @@
         <w:rPr>
           <w:rFonts w:ascii="Consolas" w:hAnsi="Consolas"/>
         </w:rPr>
-        <w:t>OnCollisionEnter2</w:t>
-      </w:r>
-      <w:proofErr w:type="gramStart"/>
-      <w:r>
-        <w:rPr>
-          <w:rFonts w:ascii="Consolas" w:hAnsi="Consolas"/>
-        </w:rPr>
-        <w:t>D(</w:t>
-      </w:r>
-      <w:proofErr w:type="gramEnd"/>
-      <w:r>
-        <w:rPr>
-          <w:rFonts w:ascii="Consolas" w:hAnsi="Consolas"/>
-        </w:rPr>
-        <w:t>)</w:t>
-      </w:r>
-      <w:r>
-        <w:t xml:space="preserve"> so that the orb also destroys itself if it hits something other than another orb.  </w:t>
-      </w:r>
-      <w:r>
-        <w:t xml:space="preserve">The collider of the </w:t>
-      </w:r>
-      <w:proofErr w:type="spellStart"/>
-      <w:r>
-        <w:t>gameobject</w:t>
-      </w:r>
-      <w:proofErr w:type="spellEnd"/>
-      <w:r>
-        <w:t xml:space="preserve"> that hit the orb will be in the field </w:t>
-      </w:r>
-      <w:proofErr w:type="spellStart"/>
-      <w:proofErr w:type="gramStart"/>
+        <w:t>OnCollisionEnter2D()</w:t>
+      </w:r>
+      <w:r>
+        <w:t xml:space="preserve"> so that the orb also destroys itself if it hits something other than another orb</w:t>
+      </w:r>
+      <w:r>
+        <w:t xml:space="preserve"> (if it hits another orb, neither should be destroyed)</w:t>
+      </w:r>
+      <w:r>
+        <w:t xml:space="preserve">.  </w:t>
+      </w:r>
+      <w:r>
+        <w:t xml:space="preserve">The collider of the gameobject that hit the orb will be in the field </w:t>
+      </w:r>
       <w:r>
         <w:rPr>
           <w:rFonts w:ascii="Consolas" w:hAnsi="Consolas"/>
         </w:rPr>
         <w:t>collision.collider</w:t>
       </w:r>
-      <w:proofErr w:type="spellEnd"/>
-      <w:proofErr w:type="gramEnd"/>
-      <w:r>
-        <w:t xml:space="preserve">.  The collider is a component of the </w:t>
-      </w:r>
-      <w:proofErr w:type="spellStart"/>
-      <w:r>
-        <w:t>gameobject</w:t>
-      </w:r>
-      <w:proofErr w:type="spellEnd"/>
-      <w:r>
-        <w:t xml:space="preserve">.  How could you use the collider to figure out whether the overall </w:t>
-      </w:r>
-      <w:proofErr w:type="spellStart"/>
-      <w:r>
-        <w:t>gameobject</w:t>
-      </w:r>
-      <w:proofErr w:type="spellEnd"/>
-      <w:r>
-        <w:t xml:space="preserve"> is another orb, or something else?</w:t>
+      <w:r>
+        <w:t>.  The collider is a component of the gameobject.  How could you use the collider to figure out whether the overall gameobject is another orb, or something else?</w:t>
       </w:r>
     </w:p>
     <w:p>
@@ -835,29 +711,13 @@
     </w:p>
     <w:p>
       <w:r>
-        <w:t xml:space="preserve">Now go to </w:t>
-      </w:r>
-      <w:proofErr w:type="spellStart"/>
-      <w:r>
-        <w:t>Enemy.cs</w:t>
-      </w:r>
-      <w:proofErr w:type="spellEnd"/>
-      <w:r>
-        <w:t xml:space="preserve"> and fill in </w:t>
-      </w:r>
-      <w:proofErr w:type="gramStart"/>
-      <w:r>
-        <w:rPr>
-          <w:rFonts w:ascii="Consolas" w:hAnsi="Consolas"/>
-        </w:rPr>
-        <w:t>Update(</w:t>
-      </w:r>
-      <w:proofErr w:type="gramEnd"/>
-      <w:r>
-        <w:rPr>
-          <w:rFonts w:ascii="Consolas" w:hAnsi="Consolas"/>
-        </w:rPr>
-        <w:t>)</w:t>
+        <w:t xml:space="preserve">Now go to Enemy.cs and fill in </w:t>
+      </w:r>
+      <w:r>
+        <w:rPr>
+          <w:rFonts w:ascii="Consolas" w:hAnsi="Consolas"/>
+        </w:rPr>
+        <w:t>Update()</w:t>
       </w:r>
       <w:r>
         <w:t xml:space="preserve"> to call </w:t>
@@ -871,66 +731,35 @@
       <w:r>
         <w:t xml:space="preserve"> every </w:t>
       </w:r>
-      <w:proofErr w:type="spellStart"/>
       <w:r>
         <w:rPr>
           <w:rFonts w:ascii="Consolas" w:hAnsi="Consolas"/>
         </w:rPr>
         <w:t>CoolDownTime</w:t>
       </w:r>
-      <w:proofErr w:type="spellEnd"/>
-      <w:r>
-        <w:t xml:space="preserve"> seconds, using the same technique you used in spawning.  Then fill in </w:t>
-      </w:r>
-      <w:proofErr w:type="gramStart"/>
-      <w:r>
-        <w:t>Fire(</w:t>
-      </w:r>
-      <w:proofErr w:type="gramEnd"/>
-      <w:r>
-        <w:t xml:space="preserve">) to shoot </w:t>
-      </w:r>
-      <w:r>
-        <w:t xml:space="preserve">an </w:t>
-      </w:r>
-      <w:proofErr w:type="spellStart"/>
-      <w:r>
-        <w:t>OrbPrefab</w:t>
-      </w:r>
-      <w:proofErr w:type="spellEnd"/>
-      <w:r>
-        <w:t xml:space="preserve"> in the direction </w:t>
-      </w:r>
-      <w:proofErr w:type="spellStart"/>
+      <w:r>
+        <w:t xml:space="preserve"> seconds, using the same technique you used in spawning.  Then fill in Fire() to shoot </w:t>
+      </w:r>
+      <w:r>
+        <w:t xml:space="preserve">an OrbPrefab in the direction </w:t>
+      </w:r>
       <w:r>
         <w:rPr>
           <w:rFonts w:ascii="Consolas" w:hAnsi="Consolas"/>
         </w:rPr>
         <w:t>HeadingToPlayer</w:t>
       </w:r>
-      <w:proofErr w:type="spellEnd"/>
       <w:r>
         <w:t xml:space="preserve">, at speed </w:t>
       </w:r>
-      <w:proofErr w:type="spellStart"/>
       <w:r>
         <w:rPr>
           <w:rFonts w:ascii="Consolas" w:hAnsi="Consolas"/>
         </w:rPr>
         <w:t>OrbVelocity</w:t>
       </w:r>
-      <w:proofErr w:type="spellEnd"/>
-      <w:r>
-        <w:t xml:space="preserve">.  But also set the </w:t>
-      </w:r>
-      <w:proofErr w:type="spellStart"/>
-      <w:proofErr w:type="gramStart"/>
-      <w:r>
-        <w:t>rigidbody’s</w:t>
-      </w:r>
-      <w:proofErr w:type="spellEnd"/>
-      <w:r>
-        <w:t xml:space="preserve"> </w:t>
+      <w:r>
+        <w:t xml:space="preserve">.  But also set the rigidbody’s </w:t>
       </w:r>
       <w:r>
         <w:rPr>
@@ -938,18 +767,15 @@
         </w:rPr>
         <w:t>.mass</w:t>
       </w:r>
-      <w:proofErr w:type="gramEnd"/>
       <w:r>
         <w:t xml:space="preserve"> field to </w:t>
       </w:r>
-      <w:proofErr w:type="spellStart"/>
       <w:r>
         <w:rPr>
           <w:rFonts w:ascii="Consolas" w:hAnsi="Consolas"/>
         </w:rPr>
         <w:t>OrbMass</w:t>
       </w:r>
-      <w:proofErr w:type="spellEnd"/>
       <w:r>
         <w:t>.  Again, this lets you tune how hard the orbs hit in the Unity Editor by changing their mass and velocity.  (Note: you don’t need to tune anything for this assignment.  You should just feel free to do so if you like.)</w:t>
       </w:r>
@@ -981,15 +807,7 @@
     </w:p>
     <w:p>
       <w:r>
-        <w:t>We’ve already included a component (</w:t>
-      </w:r>
-      <w:proofErr w:type="spellStart"/>
-      <w:r>
-        <w:t>Respawner</w:t>
-      </w:r>
-      <w:proofErr w:type="spellEnd"/>
-      <w:r>
-        <w:t xml:space="preserve">) that </w:t>
+        <w:t xml:space="preserve">We’ve already included a component (Respawner) that </w:t>
       </w:r>
       <w:r>
         <w:t>moves the player and enemies back on screen if they move off screen.  But we also want those events to score points.</w:t>
@@ -997,37 +815,13 @@
     </w:p>
     <w:p>
       <w:r>
-        <w:t xml:space="preserve">Go to </w:t>
-      </w:r>
-      <w:proofErr w:type="spellStart"/>
-      <w:r>
-        <w:t>ScoreKeeper.cs</w:t>
-      </w:r>
-      <w:proofErr w:type="spellEnd"/>
-      <w:r>
-        <w:t xml:space="preserve"> and fill in </w:t>
-      </w:r>
-      <w:proofErr w:type="spellStart"/>
-      <w:proofErr w:type="gramStart"/>
-      <w:r>
-        <w:rPr>
-          <w:rFonts w:ascii="Consolas" w:hAnsi="Consolas"/>
-        </w:rPr>
-        <w:t>ScorePointsInternal</w:t>
-      </w:r>
-      <w:proofErr w:type="spellEnd"/>
-      <w:r>
-        <w:rPr>
-          <w:rFonts w:ascii="Consolas" w:hAnsi="Consolas"/>
-        </w:rPr>
-        <w:t>(</w:t>
-      </w:r>
-      <w:proofErr w:type="gramEnd"/>
-      <w:r>
-        <w:rPr>
-          <w:rFonts w:ascii="Consolas" w:hAnsi="Consolas"/>
-        </w:rPr>
-        <w:t>)</w:t>
+        <w:t xml:space="preserve">Go to ScoreKeeper.cs and fill in </w:t>
+      </w:r>
+      <w:r>
+        <w:rPr>
+          <w:rFonts w:ascii="Consolas" w:hAnsi="Consolas"/>
+        </w:rPr>
+        <w:t>ScorePointsInternal()</w:t>
       </w:r>
       <w:r>
         <w:t xml:space="preserve"> so that it increments the score by the specified number of points, and then updates the </w:t>
@@ -1041,14 +835,12 @@
       <w:r>
         <w:t xml:space="preserve"> field of </w:t>
       </w:r>
-      <w:proofErr w:type="spellStart"/>
       <w:r>
         <w:rPr>
           <w:rFonts w:ascii="Consolas" w:hAnsi="Consolas"/>
         </w:rPr>
         <w:t>scoreDisplay</w:t>
       </w:r>
-      <w:proofErr w:type="spellEnd"/>
       <w:r>
         <w:t>.</w:t>
       </w:r>
@@ -1057,60 +849,20 @@
       <w:r>
         <w:t xml:space="preserve">Now add </w:t>
       </w:r>
-      <w:proofErr w:type="spellStart"/>
-      <w:proofErr w:type="gramStart"/>
-      <w:r>
-        <w:rPr>
-          <w:rFonts w:ascii="Consolas" w:hAnsi="Consolas"/>
-        </w:rPr>
-        <w:t>OnBecameInvisible</w:t>
-      </w:r>
-      <w:proofErr w:type="spellEnd"/>
-      <w:r>
-        <w:rPr>
-          <w:rFonts w:ascii="Consolas" w:hAnsi="Consolas"/>
-        </w:rPr>
-        <w:t>(</w:t>
-      </w:r>
-      <w:proofErr w:type="gramEnd"/>
-      <w:r>
-        <w:rPr>
-          <w:rFonts w:ascii="Consolas" w:hAnsi="Consolas"/>
-        </w:rPr>
-        <w:t>)</w:t>
-      </w:r>
-      <w:r>
-        <w:t xml:space="preserve"> methods to </w:t>
-      </w:r>
-      <w:proofErr w:type="spellStart"/>
-      <w:r>
-        <w:t>Player.cs</w:t>
-      </w:r>
-      <w:proofErr w:type="spellEnd"/>
-      <w:r>
-        <w:t xml:space="preserve"> and </w:t>
-      </w:r>
-      <w:proofErr w:type="spellStart"/>
-      <w:r>
-        <w:t>Enemy.cs</w:t>
-      </w:r>
-      <w:proofErr w:type="spellEnd"/>
-      <w:r>
-        <w:t xml:space="preserve"> that call </w:t>
-      </w:r>
-      <w:proofErr w:type="spellStart"/>
-      <w:r>
-        <w:rPr>
-          <w:rFonts w:ascii="Consolas" w:hAnsi="Consolas"/>
-        </w:rPr>
-        <w:t>ScoreKeeper.ScorePoints</w:t>
-      </w:r>
-      <w:proofErr w:type="spellEnd"/>
-      <w:r>
-        <w:rPr>
-          <w:rFonts w:ascii="Consolas" w:hAnsi="Consolas"/>
-        </w:rPr>
-        <w:t>()</w:t>
+      <w:r>
+        <w:rPr>
+          <w:rFonts w:ascii="Consolas" w:hAnsi="Consolas"/>
+        </w:rPr>
+        <w:t>OnBecameInvisible()</w:t>
+      </w:r>
+      <w:r>
+        <w:t xml:space="preserve"> methods to Player.cs and Enemy.cs that call </w:t>
+      </w:r>
+      <w:r>
+        <w:rPr>
+          <w:rFonts w:ascii="Consolas" w:hAnsi="Consolas"/>
+        </w:rPr>
+        <w:t>ScoreKeeper.ScorePoints()</w:t>
       </w:r>
       <w:r>
         <w:t>.  The score should go up by 1 when an enemy goes off screen, down by one when the player does.</w:t>
@@ -1133,6 +885,30 @@
         <w:pStyle w:val="Heading1"/>
       </w:pPr>
       <w:r>
+        <w:lastRenderedPageBreak/>
+        <w:t>Making sure your code doesn’t have issues</w:t>
+      </w:r>
+    </w:p>
+    <w:p>
+      <w:r>
+        <w:t>Now you want to make sure you code doesn’t have any errors in it.  First, let’s make sure it compiles without any warnings.  In Visual Studio, choose Build&gt;Rebuild Solution from the menu and make sure the error list at the bottom of the window doesn’t have any errors or compiler warnings.</w:t>
+      </w:r>
+    </w:p>
+    <w:p>
+      <w:r>
+        <w:t>Now go to the Unity window and find the Unity “Console”.  You’ll find it in the Console tab in the bottom pane of the window.  This is where exceptions get printed if your code throws and exception.  You can also display messages here manually using Unity’s Debug.Log() method.  However, the final code you turn in for your project should not call Debug.Log() or otherwise print any messages in the console window.</w:t>
+      </w:r>
+    </w:p>
+    <w:p>
+      <w:r>
+        <w:t>Run your project.  Let it run for a minute or so, pressing buttons and moving the joysticks around, just to make sure no errors happen and you don’t have any Debug.Log() calls left.</w:t>
+      </w:r>
+    </w:p>
+    <w:p>
+      <w:pPr>
+        <w:pStyle w:val="Heading1"/>
+      </w:pPr>
+      <w:r>
         <w:t>Turning it in</w:t>
       </w:r>
     </w:p>
@@ -1146,23 +922,7 @@
         <w:t xml:space="preserve">To turn your project in, first exit out of Unity and Visual Studio, just to make sure that everything got saved.  Now make a folder with copies of the .cs files from the Assets folder (again, </w:t>
       </w:r>
       <w:r>
-        <w:t xml:space="preserve">ignore the </w:t>
-      </w:r>
-      <w:proofErr w:type="spellStart"/>
-      <w:r>
-        <w:t>TextMeshPro</w:t>
-      </w:r>
-      <w:proofErr w:type="spellEnd"/>
-      <w:r>
-        <w:t xml:space="preserve"> folder).  Make a zip file of the folder with your .cs </w:t>
-      </w:r>
-      <w:proofErr w:type="gramStart"/>
-      <w:r>
-        <w:t>files, and</w:t>
-      </w:r>
-      <w:proofErr w:type="gramEnd"/>
-      <w:r>
-        <w:t xml:space="preserve"> upload it to Canvas.  You’re done!</w:t>
+        <w:t>ignore the TextMeshPro folder).  Make a zip file of the folder with your .cs files, and upload it to Canvas.  You’re done!</w:t>
       </w:r>
     </w:p>
     <w:sectPr>
@@ -1176,7 +936,7 @@
 </file>
 
 <file path=word/endnotes.xml><?xml version="1.0" encoding="utf-8"?>
-<w:endnotes xmlns:wpc="http://schemas.microsoft.com/office/word/2010/wordprocessingCanvas" xmlns:cx="http://schemas.microsoft.com/office/drawing/2014/chartex" xmlns:cx1="http://schemas.microsoft.com/office/drawing/2015/9/8/chartex" xmlns:cx2="http://schemas.microsoft.com/office/drawing/2015/10/21/chartex" xmlns:cx3="http://schemas.microsoft.com/office/drawing/2016/5/9/chartex" xmlns:cx4="http://schemas.microsoft.com/office/drawing/2016/5/10/chartex" xmlns:cx5="http://schemas.microsoft.com/office/drawing/2016/5/11/chartex" xmlns:cx6="http://schemas.microsoft.com/office/drawing/2016/5/12/chartex" xmlns:cx7="http://schemas.microsoft.com/office/drawing/2016/5/13/chartex" xmlns:cx8="http://schemas.microsoft.com/office/drawing/2016/5/14/chartex" xmlns:mc="http://schemas.openxmlformats.org/markup-compatibility/2006" xmlns:aink="http://schemas.microsoft.com/office/drawing/2016/ink" xmlns:am3d="http://schemas.microsoft.com/office/drawing/2017/model3d" xmlns:o="urn:schemas-microsoft-com:office:office" xmlns:r="http://schemas.openxmlformats.org/officeDocument/2006/relationships" xmlns:m="http://schemas.openxmlformats.org/officeDocument/2006/math" xmlns:v="urn:schemas-microsoft-com:vml" xmlns:wp14="http://schemas.microsoft.com/office/word/2010/wordprocessingDrawing" xmlns:wp="http://schemas.openxmlformats.org/drawingml/2006/wordprocessingDrawing" xmlns:w10="urn:schemas-microsoft-com:office:word" xmlns:w="http://schemas.openxmlformats.org/wordprocessingml/2006/main" xmlns:w14="http://schemas.microsoft.com/office/word/2010/wordml" xmlns:w15="http://schemas.microsoft.com/office/word/2012/wordml" xmlns:w16cex="http://schemas.microsoft.com/office/word/2018/wordml/cex" xmlns:w16cid="http://schemas.microsoft.com/office/word/2016/wordml/cid" xmlns:w16="http://schemas.microsoft.com/office/word/2018/wordml" xmlns:w16sdtdh="http://schemas.microsoft.com/office/word/2020/wordml/sdtdatahash" xmlns:w16se="http://schemas.microsoft.com/office/word/2015/wordml/symex" xmlns:wpg="http://schemas.microsoft.com/office/word/2010/wordprocessingGroup" xmlns:wpi="http://schemas.microsoft.com/office/word/2010/wordprocessingInk" xmlns:wne="http://schemas.microsoft.com/office/word/2006/wordml" xmlns:wps="http://schemas.microsoft.com/office/word/2010/wordprocessingShape" mc:Ignorable="w14 w15 w16se w16cid w16 w16cex w16sdtdh wp14">
+<w:endnotes xmlns:wpc="http://schemas.microsoft.com/office/word/2010/wordprocessingCanvas" xmlns:cx="http://schemas.microsoft.com/office/drawing/2014/chartex" xmlns:cx1="http://schemas.microsoft.com/office/drawing/2015/9/8/chartex" xmlns:cx2="http://schemas.microsoft.com/office/drawing/2015/10/21/chartex" xmlns:cx3="http://schemas.microsoft.com/office/drawing/2016/5/9/chartex" xmlns:cx4="http://schemas.microsoft.com/office/drawing/2016/5/10/chartex" xmlns:cx5="http://schemas.microsoft.com/office/drawing/2016/5/11/chartex" xmlns:cx6="http://schemas.microsoft.com/office/drawing/2016/5/12/chartex" xmlns:cx7="http://schemas.microsoft.com/office/drawing/2016/5/13/chartex" xmlns:cx8="http://schemas.microsoft.com/office/drawing/2016/5/14/chartex" xmlns:mc="http://schemas.openxmlformats.org/markup-compatibility/2006" xmlns:aink="http://schemas.microsoft.com/office/drawing/2016/ink" xmlns:am3d="http://schemas.microsoft.com/office/drawing/2017/model3d" xmlns:o="urn:schemas-microsoft-com:office:office" xmlns:oel="http://schemas.microsoft.com/office/2019/extlst" xmlns:r="http://schemas.openxmlformats.org/officeDocument/2006/relationships" xmlns:m="http://schemas.openxmlformats.org/officeDocument/2006/math" xmlns:v="urn:schemas-microsoft-com:vml" xmlns:wp14="http://schemas.microsoft.com/office/word/2010/wordprocessingDrawing" xmlns:wp="http://schemas.openxmlformats.org/drawingml/2006/wordprocessingDrawing" xmlns:w10="urn:schemas-microsoft-com:office:word" xmlns:w="http://schemas.openxmlformats.org/wordprocessingml/2006/main" xmlns:w14="http://schemas.microsoft.com/office/word/2010/wordml" xmlns:w15="http://schemas.microsoft.com/office/word/2012/wordml" xmlns:w16cex="http://schemas.microsoft.com/office/word/2018/wordml/cex" xmlns:w16cid="http://schemas.microsoft.com/office/word/2016/wordml/cid" xmlns:w16="http://schemas.microsoft.com/office/word/2018/wordml" xmlns:w16sdtdh="http://schemas.microsoft.com/office/word/2020/wordml/sdtdatahash" xmlns:w16se="http://schemas.microsoft.com/office/word/2015/wordml/symex" xmlns:wpg="http://schemas.microsoft.com/office/word/2010/wordprocessingGroup" xmlns:wpi="http://schemas.microsoft.com/office/word/2010/wordprocessingInk" xmlns:wne="http://schemas.microsoft.com/office/word/2006/wordml" xmlns:wps="http://schemas.microsoft.com/office/word/2010/wordprocessingShape" mc:Ignorable="w14 w15 w16se w16cid w16 w16cex w16sdtdh wp14">
   <w:endnote w:type="separator" w:id="-1">
     <w:p>
       <w:pPr>
@@ -1201,7 +961,7 @@
 </file>
 
 <file path=word/footnotes.xml><?xml version="1.0" encoding="utf-8"?>
-<w:footnotes xmlns:wpc="http://schemas.microsoft.com/office/word/2010/wordprocessingCanvas" xmlns:cx="http://schemas.microsoft.com/office/drawing/2014/chartex" xmlns:cx1="http://schemas.microsoft.com/office/drawing/2015/9/8/chartex" xmlns:cx2="http://schemas.microsoft.com/office/drawing/2015/10/21/chartex" xmlns:cx3="http://schemas.microsoft.com/office/drawing/2016/5/9/chartex" xmlns:cx4="http://schemas.microsoft.com/office/drawing/2016/5/10/chartex" xmlns:cx5="http://schemas.microsoft.com/office/drawing/2016/5/11/chartex" xmlns:cx6="http://schemas.microsoft.com/office/drawing/2016/5/12/chartex" xmlns:cx7="http://schemas.microsoft.com/office/drawing/2016/5/13/chartex" xmlns:cx8="http://schemas.microsoft.com/office/drawing/2016/5/14/chartex" xmlns:mc="http://schemas.openxmlformats.org/markup-compatibility/2006" xmlns:aink="http://schemas.microsoft.com/office/drawing/2016/ink" xmlns:am3d="http://schemas.microsoft.com/office/drawing/2017/model3d" xmlns:o="urn:schemas-microsoft-com:office:office" xmlns:r="http://schemas.openxmlformats.org/officeDocument/2006/relationships" xmlns:m="http://schemas.openxmlformats.org/officeDocument/2006/math" xmlns:v="urn:schemas-microsoft-com:vml" xmlns:wp14="http://schemas.microsoft.com/office/word/2010/wordprocessingDrawing" xmlns:wp="http://schemas.openxmlformats.org/drawingml/2006/wordprocessingDrawing" xmlns:w10="urn:schemas-microsoft-com:office:word" xmlns:w="http://schemas.openxmlformats.org/wordprocessingml/2006/main" xmlns:w14="http://schemas.microsoft.com/office/word/2010/wordml" xmlns:w15="http://schemas.microsoft.com/office/word/2012/wordml" xmlns:w16cex="http://schemas.microsoft.com/office/word/2018/wordml/cex" xmlns:w16cid="http://schemas.microsoft.com/office/word/2016/wordml/cid" xmlns:w16="http://schemas.microsoft.com/office/word/2018/wordml" xmlns:w16sdtdh="http://schemas.microsoft.com/office/word/2020/wordml/sdtdatahash" xmlns:w16se="http://schemas.microsoft.com/office/word/2015/wordml/symex" xmlns:wpg="http://schemas.microsoft.com/office/word/2010/wordprocessingGroup" xmlns:wpi="http://schemas.microsoft.com/office/word/2010/wordprocessingInk" xmlns:wne="http://schemas.microsoft.com/office/word/2006/wordml" xmlns:wps="http://schemas.microsoft.com/office/word/2010/wordprocessingShape" mc:Ignorable="w14 w15 w16se w16cid w16 w16cex w16sdtdh wp14">
+<w:footnotes xmlns:wpc="http://schemas.microsoft.com/office/word/2010/wordprocessingCanvas" xmlns:cx="http://schemas.microsoft.com/office/drawing/2014/chartex" xmlns:cx1="http://schemas.microsoft.com/office/drawing/2015/9/8/chartex" xmlns:cx2="http://schemas.microsoft.com/office/drawing/2015/10/21/chartex" xmlns:cx3="http://schemas.microsoft.com/office/drawing/2016/5/9/chartex" xmlns:cx4="http://schemas.microsoft.com/office/drawing/2016/5/10/chartex" xmlns:cx5="http://schemas.microsoft.com/office/drawing/2016/5/11/chartex" xmlns:cx6="http://schemas.microsoft.com/office/drawing/2016/5/12/chartex" xmlns:cx7="http://schemas.microsoft.com/office/drawing/2016/5/13/chartex" xmlns:cx8="http://schemas.microsoft.com/office/drawing/2016/5/14/chartex" xmlns:mc="http://schemas.openxmlformats.org/markup-compatibility/2006" xmlns:aink="http://schemas.microsoft.com/office/drawing/2016/ink" xmlns:am3d="http://schemas.microsoft.com/office/drawing/2017/model3d" xmlns:o="urn:schemas-microsoft-com:office:office" xmlns:oel="http://schemas.microsoft.com/office/2019/extlst" xmlns:r="http://schemas.openxmlformats.org/officeDocument/2006/relationships" xmlns:m="http://schemas.openxmlformats.org/officeDocument/2006/math" xmlns:v="urn:schemas-microsoft-com:vml" xmlns:wp14="http://schemas.microsoft.com/office/word/2010/wordprocessingDrawing" xmlns:wp="http://schemas.openxmlformats.org/drawingml/2006/wordprocessingDrawing" xmlns:w10="urn:schemas-microsoft-com:office:word" xmlns:w="http://schemas.openxmlformats.org/wordprocessingml/2006/main" xmlns:w14="http://schemas.microsoft.com/office/word/2010/wordml" xmlns:w15="http://schemas.microsoft.com/office/word/2012/wordml" xmlns:w16cex="http://schemas.microsoft.com/office/word/2018/wordml/cex" xmlns:w16cid="http://schemas.microsoft.com/office/word/2016/wordml/cid" xmlns:w16="http://schemas.microsoft.com/office/word/2018/wordml" xmlns:w16sdtdh="http://schemas.microsoft.com/office/word/2020/wordml/sdtdatahash" xmlns:w16se="http://schemas.microsoft.com/office/word/2015/wordml/symex" xmlns:wpg="http://schemas.microsoft.com/office/word/2010/wordprocessingGroup" xmlns:wpi="http://schemas.microsoft.com/office/word/2010/wordprocessingInk" xmlns:wne="http://schemas.microsoft.com/office/word/2006/wordml" xmlns:wps="http://schemas.microsoft.com/office/word/2010/wordprocessingShape" mc:Ignorable="w14 w15 w16se w16cid w16 w16cex w16sdtdh wp14">
   <w:footnote w:type="separator" w:id="-1">
     <w:p>
       <w:pPr>
@@ -1226,7 +986,7 @@
 </file>
 
 <file path=word/numbering.xml><?xml version="1.0" encoding="utf-8"?>
-<w:numbering xmlns:wpc="http://schemas.microsoft.com/office/word/2010/wordprocessingCanvas" xmlns:cx="http://schemas.microsoft.com/office/drawing/2014/chartex" xmlns:cx1="http://schemas.microsoft.com/office/drawing/2015/9/8/chartex" xmlns:cx2="http://schemas.microsoft.com/office/drawing/2015/10/21/chartex" xmlns:cx3="http://schemas.microsoft.com/office/drawing/2016/5/9/chartex" xmlns:cx4="http://schemas.microsoft.com/office/drawing/2016/5/10/chartex" xmlns:cx5="http://schemas.microsoft.com/office/drawing/2016/5/11/chartex" xmlns:cx6="http://schemas.microsoft.com/office/drawing/2016/5/12/chartex" xmlns:cx7="http://schemas.microsoft.com/office/drawing/2016/5/13/chartex" xmlns:cx8="http://schemas.microsoft.com/office/drawing/2016/5/14/chartex" xmlns:mc="http://schemas.openxmlformats.org/markup-compatibility/2006" xmlns:aink="http://schemas.microsoft.com/office/drawing/2016/ink" xmlns:am3d="http://schemas.microsoft.com/office/drawing/2017/model3d" xmlns:o="urn:schemas-microsoft-com:office:office" xmlns:r="http://schemas.openxmlformats.org/officeDocument/2006/relationships" xmlns:m="http://schemas.openxmlformats.org/officeDocument/2006/math" xmlns:v="urn:schemas-microsoft-com:vml" xmlns:wp14="http://schemas.microsoft.com/office/word/2010/wordprocessingDrawing" xmlns:wp="http://schemas.openxmlformats.org/drawingml/2006/wordprocessingDrawing" xmlns:w10="urn:schemas-microsoft-com:office:word" xmlns:w="http://schemas.openxmlformats.org/wordprocessingml/2006/main" xmlns:w14="http://schemas.microsoft.com/office/word/2010/wordml" xmlns:w15="http://schemas.microsoft.com/office/word/2012/wordml" xmlns:w16cex="http://schemas.microsoft.com/office/word/2018/wordml/cex" xmlns:w16cid="http://schemas.microsoft.com/office/word/2016/wordml/cid" xmlns:w16="http://schemas.microsoft.com/office/word/2018/wordml" xmlns:w16sdtdh="http://schemas.microsoft.com/office/word/2020/wordml/sdtdatahash" xmlns:w16se="http://schemas.microsoft.com/office/word/2015/wordml/symex" xmlns:wpg="http://schemas.microsoft.com/office/word/2010/wordprocessingGroup" xmlns:wpi="http://schemas.microsoft.com/office/word/2010/wordprocessingInk" xmlns:wne="http://schemas.microsoft.com/office/word/2006/wordml" xmlns:wps="http://schemas.microsoft.com/office/word/2010/wordprocessingShape" mc:Ignorable="w14 w15 w16se w16cid w16 w16cex w16sdtdh wp14">
+<w:numbering xmlns:wpc="http://schemas.microsoft.com/office/word/2010/wordprocessingCanvas" xmlns:cx="http://schemas.microsoft.com/office/drawing/2014/chartex" xmlns:cx1="http://schemas.microsoft.com/office/drawing/2015/9/8/chartex" xmlns:cx2="http://schemas.microsoft.com/office/drawing/2015/10/21/chartex" xmlns:cx3="http://schemas.microsoft.com/office/drawing/2016/5/9/chartex" xmlns:cx4="http://schemas.microsoft.com/office/drawing/2016/5/10/chartex" xmlns:cx5="http://schemas.microsoft.com/office/drawing/2016/5/11/chartex" xmlns:cx6="http://schemas.microsoft.com/office/drawing/2016/5/12/chartex" xmlns:cx7="http://schemas.microsoft.com/office/drawing/2016/5/13/chartex" xmlns:cx8="http://schemas.microsoft.com/office/drawing/2016/5/14/chartex" xmlns:mc="http://schemas.openxmlformats.org/markup-compatibility/2006" xmlns:aink="http://schemas.microsoft.com/office/drawing/2016/ink" xmlns:am3d="http://schemas.microsoft.com/office/drawing/2017/model3d" xmlns:o="urn:schemas-microsoft-com:office:office" xmlns:oel="http://schemas.microsoft.com/office/2019/extlst" xmlns:r="http://schemas.openxmlformats.org/officeDocument/2006/relationships" xmlns:m="http://schemas.openxmlformats.org/officeDocument/2006/math" xmlns:v="urn:schemas-microsoft-com:vml" xmlns:wp14="http://schemas.microsoft.com/office/word/2010/wordprocessingDrawing" xmlns:wp="http://schemas.openxmlformats.org/drawingml/2006/wordprocessingDrawing" xmlns:w10="urn:schemas-microsoft-com:office:word" xmlns:w="http://schemas.openxmlformats.org/wordprocessingml/2006/main" xmlns:w14="http://schemas.microsoft.com/office/word/2010/wordml" xmlns:w15="http://schemas.microsoft.com/office/word/2012/wordml" xmlns:w16cex="http://schemas.microsoft.com/office/word/2018/wordml/cex" xmlns:w16cid="http://schemas.microsoft.com/office/word/2016/wordml/cid" xmlns:w16="http://schemas.microsoft.com/office/word/2018/wordml" xmlns:w16sdtdh="http://schemas.microsoft.com/office/word/2020/wordml/sdtdatahash" xmlns:w16se="http://schemas.microsoft.com/office/word/2015/wordml/symex" xmlns:wpg="http://schemas.microsoft.com/office/word/2010/wordprocessingGroup" xmlns:wpi="http://schemas.microsoft.com/office/word/2010/wordprocessingInk" xmlns:wne="http://schemas.microsoft.com/office/word/2006/wordml" xmlns:wps="http://schemas.microsoft.com/office/word/2010/wordprocessingShape" mc:Ignorable="w14 w15 w16se w16cid w16 w16cex w16sdtdh wp14">
   <w:abstractNum w:abstractNumId="0" w15:restartNumberingAfterBreak="0">
     <w:nsid w:val="002548B5"/>
     <w:multiLevelType w:val="hybridMultilevel"/>
@@ -1793,6 +1553,119 @@
     </w:lvl>
   </w:abstractNum>
   <w:abstractNum w:abstractNumId="5" w15:restartNumberingAfterBreak="0">
+    <w:nsid w:val="2C921648"/>
+    <w:multiLevelType w:val="hybridMultilevel"/>
+    <w:tmpl w:val="04720C34"/>
+    <w:lvl w:ilvl="0" w:tplc="04090001">
+      <w:start w:val="1"/>
+      <w:numFmt w:val="bullet"/>
+      <w:lvlText w:val=""/>
+      <w:lvlJc w:val="left"/>
+      <w:pPr>
+        <w:ind w:left="720" w:hanging="360"/>
+      </w:pPr>
+      <w:rPr>
+        <w:rFonts w:ascii="Symbol" w:hAnsi="Symbol" w:hint="default"/>
+      </w:rPr>
+    </w:lvl>
+    <w:lvl w:ilvl="1" w:tplc="04090003" w:tentative="1">
+      <w:start w:val="1"/>
+      <w:numFmt w:val="bullet"/>
+      <w:lvlText w:val="o"/>
+      <w:lvlJc w:val="left"/>
+      <w:pPr>
+        <w:ind w:left="1440" w:hanging="360"/>
+      </w:pPr>
+      <w:rPr>
+        <w:rFonts w:ascii="Courier New" w:hAnsi="Courier New" w:cs="Courier New" w:hint="default"/>
+      </w:rPr>
+    </w:lvl>
+    <w:lvl w:ilvl="2" w:tplc="04090005" w:tentative="1">
+      <w:start w:val="1"/>
+      <w:numFmt w:val="bullet"/>
+      <w:lvlText w:val=""/>
+      <w:lvlJc w:val="left"/>
+      <w:pPr>
+        <w:ind w:left="2160" w:hanging="360"/>
+      </w:pPr>
+      <w:rPr>
+        <w:rFonts w:ascii="Wingdings" w:hAnsi="Wingdings" w:hint="default"/>
+      </w:rPr>
+    </w:lvl>
+    <w:lvl w:ilvl="3" w:tplc="04090001" w:tentative="1">
+      <w:start w:val="1"/>
+      <w:numFmt w:val="bullet"/>
+      <w:lvlText w:val=""/>
+      <w:lvlJc w:val="left"/>
+      <w:pPr>
+        <w:ind w:left="2880" w:hanging="360"/>
+      </w:pPr>
+      <w:rPr>
+        <w:rFonts w:ascii="Symbol" w:hAnsi="Symbol" w:hint="default"/>
+      </w:rPr>
+    </w:lvl>
+    <w:lvl w:ilvl="4" w:tplc="04090003" w:tentative="1">
+      <w:start w:val="1"/>
+      <w:numFmt w:val="bullet"/>
+      <w:lvlText w:val="o"/>
+      <w:lvlJc w:val="left"/>
+      <w:pPr>
+        <w:ind w:left="3600" w:hanging="360"/>
+      </w:pPr>
+      <w:rPr>
+        <w:rFonts w:ascii="Courier New" w:hAnsi="Courier New" w:cs="Courier New" w:hint="default"/>
+      </w:rPr>
+    </w:lvl>
+    <w:lvl w:ilvl="5" w:tplc="04090005" w:tentative="1">
+      <w:start w:val="1"/>
+      <w:numFmt w:val="bullet"/>
+      <w:lvlText w:val=""/>
+      <w:lvlJc w:val="left"/>
+      <w:pPr>
+        <w:ind w:left="4320" w:hanging="360"/>
+      </w:pPr>
+      <w:rPr>
+        <w:rFonts w:ascii="Wingdings" w:hAnsi="Wingdings" w:hint="default"/>
+      </w:rPr>
+    </w:lvl>
+    <w:lvl w:ilvl="6" w:tplc="04090001" w:tentative="1">
+      <w:start w:val="1"/>
+      <w:numFmt w:val="bullet"/>
+      <w:lvlText w:val=""/>
+      <w:lvlJc w:val="left"/>
+      <w:pPr>
+        <w:ind w:left="5040" w:hanging="360"/>
+      </w:pPr>
+      <w:rPr>
+        <w:rFonts w:ascii="Symbol" w:hAnsi="Symbol" w:hint="default"/>
+      </w:rPr>
+    </w:lvl>
+    <w:lvl w:ilvl="7" w:tplc="04090003" w:tentative="1">
+      <w:start w:val="1"/>
+      <w:numFmt w:val="bullet"/>
+      <w:lvlText w:val="o"/>
+      <w:lvlJc w:val="left"/>
+      <w:pPr>
+        <w:ind w:left="5760" w:hanging="360"/>
+      </w:pPr>
+      <w:rPr>
+        <w:rFonts w:ascii="Courier New" w:hAnsi="Courier New" w:cs="Courier New" w:hint="default"/>
+      </w:rPr>
+    </w:lvl>
+    <w:lvl w:ilvl="8" w:tplc="04090005" w:tentative="1">
+      <w:start w:val="1"/>
+      <w:numFmt w:val="bullet"/>
+      <w:lvlText w:val=""/>
+      <w:lvlJc w:val="left"/>
+      <w:pPr>
+        <w:ind w:left="6480" w:hanging="360"/>
+      </w:pPr>
+      <w:rPr>
+        <w:rFonts w:ascii="Wingdings" w:hAnsi="Wingdings" w:hint="default"/>
+      </w:rPr>
+    </w:lvl>
+  </w:abstractNum>
+  <w:abstractNum w:abstractNumId="6" w15:restartNumberingAfterBreak="0">
     <w:nsid w:val="338D72ED"/>
     <w:multiLevelType w:val="hybridMultilevel"/>
     <w:tmpl w:val="A0B01562"/>
@@ -1905,7 +1778,7 @@
       </w:rPr>
     </w:lvl>
   </w:abstractNum>
-  <w:abstractNum w:abstractNumId="6" w15:restartNumberingAfterBreak="0">
+  <w:abstractNum w:abstractNumId="7" w15:restartNumberingAfterBreak="0">
     <w:nsid w:val="505231C9"/>
     <w:multiLevelType w:val="hybridMultilevel"/>
     <w:tmpl w:val="48984760"/>
@@ -2018,7 +1891,7 @@
       </w:rPr>
     </w:lvl>
   </w:abstractNum>
-  <w:abstractNum w:abstractNumId="7" w15:restartNumberingAfterBreak="0">
+  <w:abstractNum w:abstractNumId="8" w15:restartNumberingAfterBreak="0">
     <w:nsid w:val="51822638"/>
     <w:multiLevelType w:val="hybridMultilevel"/>
     <w:tmpl w:val="E4CA9FA6"/>
@@ -2131,7 +2004,7 @@
       </w:rPr>
     </w:lvl>
   </w:abstractNum>
-  <w:abstractNum w:abstractNumId="8" w15:restartNumberingAfterBreak="0">
+  <w:abstractNum w:abstractNumId="9" w15:restartNumberingAfterBreak="0">
     <w:nsid w:val="5D8B7AD6"/>
     <w:multiLevelType w:val="hybridMultilevel"/>
     <w:tmpl w:val="614E6E8C"/>
@@ -2244,7 +2117,7 @@
       </w:rPr>
     </w:lvl>
   </w:abstractNum>
-  <w:abstractNum w:abstractNumId="9" w15:restartNumberingAfterBreak="0">
+  <w:abstractNum w:abstractNumId="10" w15:restartNumberingAfterBreak="0">
     <w:nsid w:val="66161EFF"/>
     <w:multiLevelType w:val="hybridMultilevel"/>
     <w:tmpl w:val="AAB8DE6A"/>
@@ -2357,7 +2230,7 @@
       </w:rPr>
     </w:lvl>
   </w:abstractNum>
-  <w:abstractNum w:abstractNumId="10" w15:restartNumberingAfterBreak="0">
+  <w:abstractNum w:abstractNumId="11" w15:restartNumberingAfterBreak="0">
     <w:nsid w:val="6DF36162"/>
     <w:multiLevelType w:val="hybridMultilevel"/>
     <w:tmpl w:val="8CF88710"/>
@@ -2470,7 +2343,7 @@
       </w:rPr>
     </w:lvl>
   </w:abstractNum>
-  <w:abstractNum w:abstractNumId="11" w15:restartNumberingAfterBreak="0">
+  <w:abstractNum w:abstractNumId="12" w15:restartNumberingAfterBreak="0">
     <w:nsid w:val="731D6C01"/>
     <w:multiLevelType w:val="hybridMultilevel"/>
     <w:tmpl w:val="70A6EE64"/>
@@ -2583,7 +2456,7 @@
       </w:rPr>
     </w:lvl>
   </w:abstractNum>
-  <w:abstractNum w:abstractNumId="12" w15:restartNumberingAfterBreak="0">
+  <w:abstractNum w:abstractNumId="13" w15:restartNumberingAfterBreak="0">
     <w:nsid w:val="77DE3ECE"/>
     <w:multiLevelType w:val="hybridMultilevel"/>
     <w:tmpl w:val="4658FC62"/>
@@ -2696,7 +2569,7 @@
       </w:rPr>
     </w:lvl>
   </w:abstractNum>
-  <w:abstractNum w:abstractNumId="13" w15:restartNumberingAfterBreak="0">
+  <w:abstractNum w:abstractNumId="14" w15:restartNumberingAfterBreak="0">
     <w:nsid w:val="7D131B37"/>
     <w:multiLevelType w:val="hybridMultilevel"/>
     <w:tmpl w:val="709CA604"/>
@@ -2809,7 +2682,7 @@
       </w:rPr>
     </w:lvl>
   </w:abstractNum>
-  <w:abstractNum w:abstractNumId="14" w15:restartNumberingAfterBreak="0">
+  <w:abstractNum w:abstractNumId="15" w15:restartNumberingAfterBreak="0">
     <w:nsid w:val="7DCB17D5"/>
     <w:multiLevelType w:val="hybridMultilevel"/>
     <w:tmpl w:val="F844F682"/>
@@ -2922,50 +2795,53 @@
       </w:rPr>
     </w:lvl>
   </w:abstractNum>
-  <w:num w:numId="1">
+  <w:num w:numId="1" w16cid:durableId="371619167">
+    <w:abstractNumId w:val="13"/>
+  </w:num>
+  <w:num w:numId="2" w16cid:durableId="1598250421">
+    <w:abstractNumId w:val="7"/>
+  </w:num>
+  <w:num w:numId="3" w16cid:durableId="1283879866">
+    <w:abstractNumId w:val="0"/>
+  </w:num>
+  <w:num w:numId="4" w16cid:durableId="1645282296">
+    <w:abstractNumId w:val="3"/>
+  </w:num>
+  <w:num w:numId="5" w16cid:durableId="725446539">
+    <w:abstractNumId w:val="8"/>
+  </w:num>
+  <w:num w:numId="6" w16cid:durableId="393046485">
+    <w:abstractNumId w:val="11"/>
+  </w:num>
+  <w:num w:numId="7" w16cid:durableId="790782357">
+    <w:abstractNumId w:val="10"/>
+  </w:num>
+  <w:num w:numId="8" w16cid:durableId="1920674418">
+    <w:abstractNumId w:val="2"/>
+  </w:num>
+  <w:num w:numId="9" w16cid:durableId="598027017">
+    <w:abstractNumId w:val="1"/>
+  </w:num>
+  <w:num w:numId="10" w16cid:durableId="2056656819">
+    <w:abstractNumId w:val="9"/>
+  </w:num>
+  <w:num w:numId="11" w16cid:durableId="488520967">
+    <w:abstractNumId w:val="15"/>
+  </w:num>
+  <w:num w:numId="12" w16cid:durableId="1843472383">
+    <w:abstractNumId w:val="6"/>
+  </w:num>
+  <w:num w:numId="13" w16cid:durableId="368847094">
+    <w:abstractNumId w:val="14"/>
+  </w:num>
+  <w:num w:numId="14" w16cid:durableId="1113397453">
     <w:abstractNumId w:val="12"/>
   </w:num>
-  <w:num w:numId="2">
-    <w:abstractNumId w:val="6"/>
+  <w:num w:numId="15" w16cid:durableId="1169910991">
+    <w:abstractNumId w:val="4"/>
   </w:num>
-  <w:num w:numId="3">
-    <w:abstractNumId w:val="0"/>
-  </w:num>
-  <w:num w:numId="4">
-    <w:abstractNumId w:val="3"/>
-  </w:num>
-  <w:num w:numId="5">
-    <w:abstractNumId w:val="7"/>
-  </w:num>
-  <w:num w:numId="6">
-    <w:abstractNumId w:val="10"/>
-  </w:num>
-  <w:num w:numId="7">
-    <w:abstractNumId w:val="9"/>
-  </w:num>
-  <w:num w:numId="8">
-    <w:abstractNumId w:val="2"/>
-  </w:num>
-  <w:num w:numId="9">
-    <w:abstractNumId w:val="1"/>
-  </w:num>
-  <w:num w:numId="10">
-    <w:abstractNumId w:val="8"/>
-  </w:num>
-  <w:num w:numId="11">
-    <w:abstractNumId w:val="14"/>
-  </w:num>
-  <w:num w:numId="12">
+  <w:num w:numId="16" w16cid:durableId="1757938728">
     <w:abstractNumId w:val="5"/>
-  </w:num>
-  <w:num w:numId="13">
-    <w:abstractNumId w:val="13"/>
-  </w:num>
-  <w:num w:numId="14">
-    <w:abstractNumId w:val="11"/>
-  </w:num>
-  <w:num w:numId="15">
-    <w:abstractNumId w:val="4"/>
   </w:num>
 </w:numbering>
 </file>

</xml_diff>

<commit_message>
Updated Dodgeball for current Unity
</commit_message>
<xml_diff>
--- a/Dodgeball/README.docx
+++ b/Dodgeball/README.docx
@@ -1,6 +1,6 @@
 
 <file path=word/document.xml><?xml version="1.0" encoding="utf-8"?>
-<w:document xmlns:wpc="http://schemas.microsoft.com/office/word/2010/wordprocessingCanvas" xmlns:cx="http://schemas.microsoft.com/office/drawing/2014/chartex" xmlns:cx1="http://schemas.microsoft.com/office/drawing/2015/9/8/chartex" xmlns:cx2="http://schemas.microsoft.com/office/drawing/2015/10/21/chartex" xmlns:cx3="http://schemas.microsoft.com/office/drawing/2016/5/9/chartex" xmlns:cx4="http://schemas.microsoft.com/office/drawing/2016/5/10/chartex" xmlns:cx5="http://schemas.microsoft.com/office/drawing/2016/5/11/chartex" xmlns:cx6="http://schemas.microsoft.com/office/drawing/2016/5/12/chartex" xmlns:cx7="http://schemas.microsoft.com/office/drawing/2016/5/13/chartex" xmlns:cx8="http://schemas.microsoft.com/office/drawing/2016/5/14/chartex" xmlns:mc="http://schemas.openxmlformats.org/markup-compatibility/2006" xmlns:aink="http://schemas.microsoft.com/office/drawing/2016/ink" xmlns:am3d="http://schemas.microsoft.com/office/drawing/2017/model3d" xmlns:o="urn:schemas-microsoft-com:office:office" xmlns:oel="http://schemas.microsoft.com/office/2019/extlst" xmlns:r="http://schemas.openxmlformats.org/officeDocument/2006/relationships" xmlns:m="http://schemas.openxmlformats.org/officeDocument/2006/math" xmlns:v="urn:schemas-microsoft-com:vml" xmlns:wp14="http://schemas.microsoft.com/office/word/2010/wordprocessingDrawing" xmlns:wp="http://schemas.openxmlformats.org/drawingml/2006/wordprocessingDrawing" xmlns:w10="urn:schemas-microsoft-com:office:word" xmlns:w="http://schemas.openxmlformats.org/wordprocessingml/2006/main" xmlns:w14="http://schemas.microsoft.com/office/word/2010/wordml" xmlns:w15="http://schemas.microsoft.com/office/word/2012/wordml" xmlns:w16cex="http://schemas.microsoft.com/office/word/2018/wordml/cex" xmlns:w16cid="http://schemas.microsoft.com/office/word/2016/wordml/cid" xmlns:w16="http://schemas.microsoft.com/office/word/2018/wordml" xmlns:w16sdtdh="http://schemas.microsoft.com/office/word/2020/wordml/sdtdatahash" xmlns:w16se="http://schemas.microsoft.com/office/word/2015/wordml/symex" xmlns:wpg="http://schemas.microsoft.com/office/word/2010/wordprocessingGroup" xmlns:wpi="http://schemas.microsoft.com/office/word/2010/wordprocessingInk" xmlns:wne="http://schemas.microsoft.com/office/word/2006/wordml" xmlns:wps="http://schemas.microsoft.com/office/word/2010/wordprocessingShape" mc:Ignorable="w14 w15 w16se w16cid w16 w16cex w16sdtdh wp14">
+<w:document xmlns:wpc="http://schemas.microsoft.com/office/word/2010/wordprocessingCanvas" xmlns:cx="http://schemas.microsoft.com/office/drawing/2014/chartex" xmlns:cx1="http://schemas.microsoft.com/office/drawing/2015/9/8/chartex" xmlns:cx2="http://schemas.microsoft.com/office/drawing/2015/10/21/chartex" xmlns:cx3="http://schemas.microsoft.com/office/drawing/2016/5/9/chartex" xmlns:cx4="http://schemas.microsoft.com/office/drawing/2016/5/10/chartex" xmlns:cx5="http://schemas.microsoft.com/office/drawing/2016/5/11/chartex" xmlns:cx6="http://schemas.microsoft.com/office/drawing/2016/5/12/chartex" xmlns:cx7="http://schemas.microsoft.com/office/drawing/2016/5/13/chartex" xmlns:cx8="http://schemas.microsoft.com/office/drawing/2016/5/14/chartex" xmlns:mc="http://schemas.openxmlformats.org/markup-compatibility/2006" xmlns:aink="http://schemas.microsoft.com/office/drawing/2016/ink" xmlns:am3d="http://schemas.microsoft.com/office/drawing/2017/model3d" xmlns:o="urn:schemas-microsoft-com:office:office" xmlns:oel="http://schemas.microsoft.com/office/2019/extlst" xmlns:r="http://schemas.openxmlformats.org/officeDocument/2006/relationships" xmlns:m="http://schemas.openxmlformats.org/officeDocument/2006/math" xmlns:v="urn:schemas-microsoft-com:vml" xmlns:wp14="http://schemas.microsoft.com/office/word/2010/wordprocessingDrawing" xmlns:wp="http://schemas.openxmlformats.org/drawingml/2006/wordprocessingDrawing" xmlns:w10="urn:schemas-microsoft-com:office:word" xmlns:w="http://schemas.openxmlformats.org/wordprocessingml/2006/main" xmlns:w14="http://schemas.microsoft.com/office/word/2010/wordml" xmlns:w15="http://schemas.microsoft.com/office/word/2012/wordml" xmlns:w16cex="http://schemas.microsoft.com/office/word/2018/wordml/cex" xmlns:w16cid="http://schemas.microsoft.com/office/word/2016/wordml/cid" xmlns:w16="http://schemas.microsoft.com/office/word/2018/wordml" xmlns:w16du="http://schemas.microsoft.com/office/word/2023/wordml/word16du" xmlns:w16sdtdh="http://schemas.microsoft.com/office/word/2020/wordml/sdtdatahash" xmlns:w16sdtfl="http://schemas.microsoft.com/office/word/2024/wordml/sdtformatlock" xmlns:w16se="http://schemas.microsoft.com/office/word/2015/wordml/symex" xmlns:wpg="http://schemas.microsoft.com/office/word/2010/wordprocessingGroup" xmlns:wpi="http://schemas.microsoft.com/office/word/2010/wordprocessingInk" xmlns:wne="http://schemas.microsoft.com/office/word/2006/wordml" xmlns:wps="http://schemas.microsoft.com/office/word/2010/wordprocessingShape" mc:Ignorable="w14 w15 w16se w16cid w16 w16cex w16sdtdh w16sdtfl w16du wp14">
   <w:body>
     <w:p>
       <w:pPr>
@@ -81,7 +81,7 @@
         </w:numPr>
       </w:pPr>
       <w:r>
-        <w:t>When running this assignment, be sure to set the Aspect Ratio pulldown in the editor to “Full HD”.  The dropdown is at the top of the Game/Scene window in the editor, right to the left of the Scale slider.</w:t>
+        <w:t>Remember to only use the official class version of Unity: 6000.2.6f1.</w:t>
       </w:r>
     </w:p>
     <w:p>
@@ -93,6 +93,18 @@
         </w:numPr>
       </w:pPr>
       <w:r>
+        <w:t>When running this assignment, be sure to set the Aspect Ratio pulldown in the editor to “Full HD”.  The dropdown is at the top of the Game/Scene window in the editor, right to the left of the Scale slider.</w:t>
+      </w:r>
+    </w:p>
+    <w:p>
+      <w:pPr>
+        <w:pStyle w:val="ListParagraph"/>
+        <w:numPr>
+          <w:ilvl w:val="0"/>
+          <w:numId w:val="16"/>
+        </w:numPr>
+      </w:pPr>
+      <w:r>
         <w:t xml:space="preserve">This assignment will be peer reviewed, but you will only turn in your .cs files.  </w:t>
       </w:r>
       <w:proofErr w:type="gramStart"/>
@@ -131,7 +143,13 @@
         <w:t xml:space="preserve">In this assignment, you’ll </w:t>
       </w:r>
       <w:r>
-        <w:t>use the skills you learned in the last assignment to implement the gameplay logic for a simple arcade-style shooting game.  The game is a cross between Asteroids, dodgeball, and sumo.  You and the enemies pursue and shoot each other.  However, instead of the missiles blowing you up, they knock you around.  You and your enemies score points by knocking each other off the screen.  When an object falls off the screen, it respawns in a random position.  Moreover, a new enemy spawns every 20 seconds, so you eventually get overwhelmed.</w:t>
+        <w:t xml:space="preserve">use the skills you learned in the last assignment to implement the gameplay logic for a simple arcade-style shooting game.  The game is a cross between Asteroids, dodgeball, and sumo.  You and the enemies pursue and shoot each other.  However, instead of the missiles blowing you up, they knock you around.  You and your enemies score points by knocking each other off the screen.  When an </w:t>
+      </w:r>
+      <w:r>
+        <w:t>enemy</w:t>
+      </w:r>
+      <w:r>
+        <w:t xml:space="preserve"> falls off the screen, it respawns in a random position.  Moreover, a new enemy spawns every 20 seconds, so you eventually get overwhelmed.</w:t>
       </w:r>
     </w:p>
     <w:p>
@@ -193,6 +211,7 @@
         <w:t xml:space="preserve"> and </w:t>
       </w:r>
       <w:proofErr w:type="spellStart"/>
+      <w:proofErr w:type="gramStart"/>
       <w:r>
         <w:rPr>
           <w:rFonts w:ascii="Consolas" w:hAnsi="Consolas"/>
@@ -204,19 +223,239 @@
         <w:rPr>
           <w:rFonts w:ascii="Consolas" w:hAnsi="Consolas"/>
         </w:rPr>
+        <w:t>(</w:t>
+      </w:r>
+      <w:proofErr w:type="gramEnd"/>
+      <w:r>
+        <w:rPr>
+          <w:rFonts w:ascii="Consolas" w:hAnsi="Consolas"/>
+        </w:rPr>
+        <w:t>)</w:t>
+      </w:r>
+      <w:r>
+        <w:t xml:space="preserve"> methods of the </w:t>
+      </w:r>
+      <w:r>
+        <w:rPr>
+          <w:rFonts w:ascii="Consolas" w:hAnsi="Consolas"/>
+        </w:rPr>
+        <w:t>Player</w:t>
+      </w:r>
+      <w:r>
+        <w:t xml:space="preserve"> component.  This will involve applying forces to the </w:t>
+      </w:r>
+      <w:r>
+        <w:rPr>
+          <w:rFonts w:ascii="Consolas" w:hAnsi="Consolas"/>
+        </w:rPr>
+        <w:t>RigidBody2D</w:t>
+      </w:r>
+      <w:r>
+        <w:t xml:space="preserve"> component of the player </w:t>
+      </w:r>
+      <w:proofErr w:type="spellStart"/>
+      <w:r>
+        <w:t>G</w:t>
+      </w:r>
+      <w:r>
+        <w:t>ame</w:t>
+      </w:r>
+      <w:r>
+        <w:t>O</w:t>
+      </w:r>
+      <w:r>
+        <w:t>bject</w:t>
+      </w:r>
+      <w:proofErr w:type="spellEnd"/>
+      <w:r>
+        <w:t xml:space="preserve"> using the </w:t>
+      </w:r>
+      <w:proofErr w:type="spellStart"/>
+      <w:proofErr w:type="gramStart"/>
+      <w:r>
+        <w:rPr>
+          <w:rFonts w:ascii="Consolas" w:hAnsi="Consolas"/>
+        </w:rPr>
+        <w:t>AddForce</w:t>
+      </w:r>
+      <w:proofErr w:type="spellEnd"/>
+      <w:r>
+        <w:rPr>
+          <w:rFonts w:ascii="Consolas" w:hAnsi="Consolas"/>
+        </w:rPr>
+        <w:t>(</w:t>
+      </w:r>
+      <w:proofErr w:type="gramEnd"/>
+      <w:r>
+        <w:rPr>
+          <w:rFonts w:ascii="Consolas" w:hAnsi="Consolas"/>
+        </w:rPr>
+        <w:t>)</w:t>
+      </w:r>
+      <w:r>
+        <w:t xml:space="preserve"> </w:t>
+      </w:r>
+      <w:proofErr w:type="gramStart"/>
+      <w:r>
+        <w:t>method, and</w:t>
+      </w:r>
+      <w:proofErr w:type="gramEnd"/>
+      <w:r>
+        <w:t xml:space="preserve"> doing so every time physics updates.  Since you don’t want to be calling </w:t>
+      </w:r>
+      <w:proofErr w:type="spellStart"/>
+      <w:r>
+        <w:rPr>
+          <w:rFonts w:ascii="Consolas" w:hAnsi="Consolas"/>
+        </w:rPr>
+        <w:t>GetComponent</w:t>
+      </w:r>
+      <w:proofErr w:type="spellEnd"/>
+      <w:r>
+        <w:rPr>
+          <w:rFonts w:ascii="Consolas" w:hAnsi="Consolas"/>
+        </w:rPr>
+        <w:t>&lt;RigidBody2D</w:t>
+      </w:r>
+      <w:proofErr w:type="gramStart"/>
+      <w:r>
+        <w:rPr>
+          <w:rFonts w:ascii="Consolas" w:hAnsi="Consolas"/>
+        </w:rPr>
+        <w:t>&gt;(</w:t>
+      </w:r>
+      <w:proofErr w:type="gramEnd"/>
+      <w:r>
+        <w:rPr>
+          <w:rFonts w:ascii="Consolas" w:hAnsi="Consolas"/>
+        </w:rPr>
+        <w:t>)</w:t>
+      </w:r>
+      <w:r>
+        <w:t xml:space="preserve"> 50 times a second to get the rigid body component, make a field to store the rigid body in, and then add a </w:t>
+      </w:r>
+      <w:proofErr w:type="gramStart"/>
+      <w:r>
+        <w:t>Start(</w:t>
+      </w:r>
+      <w:proofErr w:type="gramEnd"/>
+      <w:r>
+        <w:t>) method to initialize it.</w:t>
+      </w:r>
+    </w:p>
+    <w:p>
+      <w:proofErr w:type="spellStart"/>
+      <w:proofErr w:type="gramStart"/>
+      <w:r>
+        <w:rPr>
+          <w:rFonts w:ascii="Consolas" w:hAnsi="Consolas"/>
+        </w:rPr>
+        <w:t>Manoeuver</w:t>
+      </w:r>
+      <w:proofErr w:type="spellEnd"/>
+      <w:r>
+        <w:rPr>
+          <w:rFonts w:ascii="Consolas" w:hAnsi="Consolas"/>
+        </w:rPr>
+        <w:t>(</w:t>
+      </w:r>
+      <w:proofErr w:type="gramEnd"/>
+      <w:r>
+        <w:rPr>
+          <w:rFonts w:ascii="Consolas" w:hAnsi="Consolas"/>
+        </w:rPr>
+        <w:t>)</w:t>
+      </w:r>
+      <w:r>
+        <w:t xml:space="preserve"> </w:t>
+      </w:r>
+      <w:r>
+        <w:t xml:space="preserve">is called by the </w:t>
+      </w:r>
+      <w:proofErr w:type="spellStart"/>
+      <w:proofErr w:type="gramStart"/>
+      <w:r>
+        <w:t>FixedUpdate</w:t>
+      </w:r>
+      <w:proofErr w:type="spellEnd"/>
+      <w:r>
+        <w:t>(</w:t>
+      </w:r>
+      <w:proofErr w:type="gramEnd"/>
+      <w:r>
+        <w:t xml:space="preserve">) method, which Unity calls every time the physics system updates (50 times a second).  </w:t>
+      </w:r>
+      <w:proofErr w:type="gramStart"/>
+      <w:r>
+        <w:t>So</w:t>
+      </w:r>
+      <w:proofErr w:type="gramEnd"/>
+      <w:r>
+        <w:t xml:space="preserve"> each time physics updates, </w:t>
+      </w:r>
+      <w:proofErr w:type="spellStart"/>
+      <w:r>
+        <w:rPr>
+          <w:rFonts w:ascii="Consolas" w:hAnsi="Consolas"/>
+        </w:rPr>
+        <w:t>Manoeuver</w:t>
+      </w:r>
+      <w:proofErr w:type="spellEnd"/>
+      <w:r>
+        <w:t xml:space="preserve"> will get called to compute a new force for that update.  It </w:t>
+      </w:r>
+      <w:r>
+        <w:t xml:space="preserve">should read the “Horizontal” and “Vertical” virtual axes using the </w:t>
+      </w:r>
+      <w:proofErr w:type="spellStart"/>
+      <w:r>
+        <w:rPr>
+          <w:rFonts w:ascii="Consolas" w:hAnsi="Consolas"/>
+        </w:rPr>
+        <w:t>Input.GetAxis</w:t>
+      </w:r>
+      <w:proofErr w:type="spellEnd"/>
+      <w:r>
+        <w:rPr>
+          <w:rFonts w:ascii="Consolas" w:hAnsi="Consolas"/>
+        </w:rPr>
         <w:t>()</w:t>
       </w:r>
       <w:r>
-        <w:t xml:space="preserve"> methods of the </w:t>
-      </w:r>
-      <w:r>
-        <w:rPr>
-          <w:rFonts w:ascii="Consolas" w:hAnsi="Consolas"/>
-        </w:rPr>
-        <w:t>Player</w:t>
-      </w:r>
-      <w:r>
-        <w:t xml:space="preserve"> component.  This will involve applying forces to the </w:t>
+        <w:t xml:space="preserve"> method.  From that, you should make a </w:t>
+      </w:r>
+      <w:r>
+        <w:rPr>
+          <w:rFonts w:ascii="Consolas" w:hAnsi="Consolas"/>
+        </w:rPr>
+        <w:t>new Vector2()</w:t>
+      </w:r>
+      <w:r>
+        <w:t xml:space="preserve"> that points in the direction the player’s joystick is pointing.  Then scale it </w:t>
+      </w:r>
+      <w:proofErr w:type="gramStart"/>
+      <w:r>
+        <w:t>by</w:t>
+      </w:r>
+      <w:proofErr w:type="gramEnd"/>
+      <w:r>
+        <w:t xml:space="preserve"> </w:t>
+      </w:r>
+      <w:proofErr w:type="spellStart"/>
+      <w:proofErr w:type="gramStart"/>
+      <w:r>
+        <w:rPr>
+          <w:rFonts w:ascii="Consolas" w:hAnsi="Consolas"/>
+        </w:rPr>
+        <w:t>EnginePower</w:t>
+      </w:r>
+      <w:proofErr w:type="spellEnd"/>
+      <w:r>
+        <w:t>, and</w:t>
+      </w:r>
+      <w:proofErr w:type="gramEnd"/>
+      <w:r>
+        <w:t xml:space="preserve"> apply that as a force to the </w:t>
       </w:r>
       <w:r>
         <w:rPr>
@@ -225,24 +464,49 @@
         <w:t>RigidBody2D</w:t>
       </w:r>
       <w:r>
-        <w:t xml:space="preserve"> component of the player </w:t>
-      </w:r>
-      <w:proofErr w:type="spellStart"/>
-      <w:r>
-        <w:t>G</w:t>
-      </w:r>
-      <w:r>
-        <w:t>ame</w:t>
-      </w:r>
-      <w:r>
-        <w:t>O</w:t>
-      </w:r>
-      <w:r>
-        <w:t>bject</w:t>
-      </w:r>
-      <w:proofErr w:type="spellEnd"/>
-      <w:r>
-        <w:t xml:space="preserve"> using the </w:t>
+        <w:t xml:space="preserve"> component.</w:t>
+      </w:r>
+    </w:p>
+    <w:p>
+      <w:r>
+        <w:lastRenderedPageBreak/>
+        <w:t>We’ve mapped the Horizontal and Vertical virtual axes to the “X” and “Y” controller axes, but y</w:t>
+      </w:r>
+      <w:r>
+        <w:t xml:space="preserve">ou may need to adjust the </w:t>
+      </w:r>
+      <w:r>
+        <w:t xml:space="preserve">mappings in the </w:t>
+      </w:r>
+      <w:r>
+        <w:t>Input Manage</w:t>
+      </w:r>
+      <w:r>
+        <w:t>r</w:t>
+      </w:r>
+      <w:r>
+        <w:t xml:space="preserve"> (under the Project Settings dialog in Unity) </w:t>
+      </w:r>
+      <w:r>
+        <w:t>for your controller.  Simply go into the Horizontal and/or Vertical axes and change joystick axis to whichever one you want.</w:t>
+      </w:r>
+    </w:p>
+    <w:p>
+      <w:r>
+        <w:t>Make sure you can move your character around the screen before moving to the next part.</w:t>
+      </w:r>
+    </w:p>
+    <w:p>
+      <w:pPr>
+        <w:pStyle w:val="Heading1"/>
+      </w:pPr>
+      <w:r>
+        <w:t>Making your character aim</w:t>
+      </w:r>
+    </w:p>
+    <w:p>
+      <w:r>
+        <w:t xml:space="preserve">Now change the </w:t>
       </w:r>
       <w:proofErr w:type="spellStart"/>
       <w:proofErr w:type="gramStart"/>
@@ -250,7 +514,7 @@
         <w:rPr>
           <w:rFonts w:ascii="Consolas" w:hAnsi="Consolas"/>
         </w:rPr>
-        <w:t>AddForce</w:t>
+        <w:t>Manoeuver</w:t>
       </w:r>
       <w:proofErr w:type="spellEnd"/>
       <w:r>
@@ -267,28 +531,163 @@
         <w:t>)</w:t>
       </w:r>
       <w:r>
-        <w:t xml:space="preserve"> method, and doing so every time physics updates.  Since you don’t want to be calling </w:t>
-      </w:r>
-      <w:proofErr w:type="spellStart"/>
-      <w:r>
-        <w:rPr>
-          <w:rFonts w:ascii="Consolas" w:hAnsi="Consolas"/>
-        </w:rPr>
-        <w:t>GetComponent</w:t>
-      </w:r>
-      <w:proofErr w:type="spellEnd"/>
-      <w:r>
-        <w:rPr>
-          <w:rFonts w:ascii="Consolas" w:hAnsi="Consolas"/>
-        </w:rPr>
-        <w:t>&lt;RigidBody2D</w:t>
+        <w:t xml:space="preserve"> </w:t>
+      </w:r>
+      <w:r>
+        <w:t xml:space="preserve">routine to also set the rigid body’s </w:t>
+      </w:r>
+      <w:proofErr w:type="spellStart"/>
+      <w:r>
+        <w:rPr>
+          <w:rFonts w:ascii="Consolas" w:hAnsi="Consolas"/>
+        </w:rPr>
+        <w:t>angularVelocity</w:t>
+      </w:r>
+      <w:proofErr w:type="spellEnd"/>
+      <w:r>
+        <w:t xml:space="preserve"> field (a scalar in degrees per second) to the value of the </w:t>
+      </w:r>
+      <w:r>
+        <w:t>“</w:t>
+      </w:r>
+      <w:r>
+        <w:t>Rotate</w:t>
+      </w:r>
+      <w:r>
+        <w:t>”</w:t>
+      </w:r>
+      <w:r>
+        <w:t xml:space="preserve"> </w:t>
+      </w:r>
+      <w:r>
+        <w:t xml:space="preserve">input </w:t>
+      </w:r>
+      <w:r>
+        <w:t xml:space="preserve">axis, multiplied by the </w:t>
+      </w:r>
+      <w:proofErr w:type="spellStart"/>
+      <w:r>
+        <w:rPr>
+          <w:rFonts w:ascii="Consolas" w:hAnsi="Consolas"/>
+        </w:rPr>
+        <w:t>RotateSpeed</w:t>
+      </w:r>
+      <w:proofErr w:type="spellEnd"/>
+      <w:r>
+        <w:t xml:space="preserve"> field.  Again, you may need to adjust what joystick axis is mapped to the Rotate axis</w:t>
+      </w:r>
+      <w:r>
+        <w:t>.</w:t>
+      </w:r>
+    </w:p>
+    <w:p>
+      <w:r>
+        <w:t>Check that you can pilot your ship around the screen.</w:t>
+      </w:r>
+      <w:r>
+        <w:t xml:space="preserve">  You can tune the responsiveness of your ship by changing </w:t>
+      </w:r>
+      <w:proofErr w:type="spellStart"/>
+      <w:r>
+        <w:rPr>
+          <w:rFonts w:ascii="Consolas" w:hAnsi="Consolas"/>
+        </w:rPr>
+        <w:t>RotateSpeed</w:t>
+      </w:r>
+      <w:proofErr w:type="spellEnd"/>
+      <w:r>
+        <w:t xml:space="preserve"> and </w:t>
+      </w:r>
+      <w:proofErr w:type="spellStart"/>
+      <w:r>
+        <w:rPr>
+          <w:rFonts w:ascii="Consolas" w:hAnsi="Consolas"/>
+        </w:rPr>
+        <w:t>EnginePower</w:t>
+      </w:r>
+      <w:proofErr w:type="spellEnd"/>
+      <w:r>
+        <w:t xml:space="preserve"> in the Unity editor if you like.</w:t>
+      </w:r>
+    </w:p>
+    <w:p>
+      <w:pPr>
+        <w:pStyle w:val="Heading1"/>
+      </w:pPr>
+      <w:r>
+        <w:t>Spawning enemies</w:t>
+      </w:r>
+    </w:p>
+    <w:p>
+      <w:r>
+        <w:t>The game has a</w:t>
+      </w:r>
+      <w:r>
+        <w:t xml:space="preserve"> game object called </w:t>
+      </w:r>
+      <w:proofErr w:type="spellStart"/>
+      <w:r>
+        <w:rPr>
+          <w:rFonts w:ascii="Consolas" w:hAnsi="Consolas"/>
+        </w:rPr>
+        <w:t>EnemySpawner</w:t>
+      </w:r>
+      <w:proofErr w:type="spellEnd"/>
+      <w:r>
+        <w:t xml:space="preserve">.  It contains </w:t>
+      </w:r>
+      <w:r>
+        <w:t xml:space="preserve">a </w:t>
+      </w:r>
+      <w:r>
+        <w:rPr>
+          <w:rFonts w:ascii="Consolas" w:hAnsi="Consolas"/>
+        </w:rPr>
+        <w:t>Spawner</w:t>
+      </w:r>
+      <w:r>
+        <w:t xml:space="preserve"> component</w:t>
+      </w:r>
+      <w:r>
+        <w:t xml:space="preserve">, which </w:t>
+      </w:r>
+      <w:r>
+        <w:t>periodically create</w:t>
+      </w:r>
+      <w:r>
+        <w:t>s</w:t>
+      </w:r>
+      <w:r>
+        <w:t xml:space="preserve"> (“spawn</w:t>
+      </w:r>
+      <w:r>
+        <w:t>s</w:t>
+      </w:r>
+      <w:r>
+        <w:t xml:space="preserve">”) an enemy in a random location on the screen.  </w:t>
+      </w:r>
+    </w:p>
+    <w:p>
+      <w:r>
+        <w:t xml:space="preserve">Go to </w:t>
+      </w:r>
+      <w:proofErr w:type="spellStart"/>
+      <w:r>
+        <w:rPr>
+          <w:rFonts w:ascii="Consolas" w:hAnsi="Consolas"/>
+        </w:rPr>
+        <w:t>Spawner.cs</w:t>
+      </w:r>
+      <w:proofErr w:type="spellEnd"/>
+      <w:r>
+        <w:t xml:space="preserve"> and fill in the </w:t>
       </w:r>
       <w:proofErr w:type="gramStart"/>
       <w:r>
         <w:rPr>
           <w:rFonts w:ascii="Consolas" w:hAnsi="Consolas"/>
         </w:rPr>
-        <w:t>&gt;(</w:t>
+        <w:t>Update(</w:t>
       </w:r>
       <w:proofErr w:type="gramEnd"/>
       <w:r>
@@ -298,352 +697,6 @@
         <w:t>)</w:t>
       </w:r>
       <w:r>
-        <w:t xml:space="preserve"> 50 times a second to get the rigid body component, make a field to store the rigid body in, and then add a Start() method to initialize it.</w:t>
-      </w:r>
-    </w:p>
-    <w:p>
-      <w:proofErr w:type="spellStart"/>
-      <w:proofErr w:type="gramStart"/>
-      <w:r>
-        <w:rPr>
-          <w:rFonts w:ascii="Consolas" w:hAnsi="Consolas"/>
-        </w:rPr>
-        <w:t>Manoeuver</w:t>
-      </w:r>
-      <w:proofErr w:type="spellEnd"/>
-      <w:r>
-        <w:rPr>
-          <w:rFonts w:ascii="Consolas" w:hAnsi="Consolas"/>
-        </w:rPr>
-        <w:t>(</w:t>
-      </w:r>
-      <w:proofErr w:type="gramEnd"/>
-      <w:r>
-        <w:rPr>
-          <w:rFonts w:ascii="Consolas" w:hAnsi="Consolas"/>
-        </w:rPr>
-        <w:t>)</w:t>
-      </w:r>
-      <w:r>
-        <w:t xml:space="preserve"> </w:t>
-      </w:r>
-      <w:r>
-        <w:t xml:space="preserve">is called by the </w:t>
-      </w:r>
-      <w:proofErr w:type="spellStart"/>
-      <w:r>
-        <w:t>FixedUpdate</w:t>
-      </w:r>
-      <w:proofErr w:type="spellEnd"/>
-      <w:r>
-        <w:t xml:space="preserve">() method, which Unity calls every time the physics system updates (50 times a second).  </w:t>
-      </w:r>
-      <w:proofErr w:type="gramStart"/>
-      <w:r>
-        <w:t>So</w:t>
-      </w:r>
-      <w:proofErr w:type="gramEnd"/>
-      <w:r>
-        <w:t xml:space="preserve"> each time physics updates, </w:t>
-      </w:r>
-      <w:proofErr w:type="spellStart"/>
-      <w:r>
-        <w:t>Manoeuver</w:t>
-      </w:r>
-      <w:proofErr w:type="spellEnd"/>
-      <w:r>
-        <w:t xml:space="preserve"> will get called to compute a new force for that update.  It </w:t>
-      </w:r>
-      <w:r>
-        <w:t xml:space="preserve">should read the “Horizontal” and “Vertical” virtual axes using the </w:t>
-      </w:r>
-      <w:proofErr w:type="spellStart"/>
-      <w:r>
-        <w:rPr>
-          <w:rFonts w:ascii="Consolas" w:hAnsi="Consolas"/>
-        </w:rPr>
-        <w:t>Input.GetAxis</w:t>
-      </w:r>
-      <w:proofErr w:type="spellEnd"/>
-      <w:r>
-        <w:rPr>
-          <w:rFonts w:ascii="Consolas" w:hAnsi="Consolas"/>
-        </w:rPr>
-        <w:t>()</w:t>
-      </w:r>
-      <w:r>
-        <w:t xml:space="preserve"> method.  From that, you should make a </w:t>
-      </w:r>
-      <w:r>
-        <w:rPr>
-          <w:rFonts w:ascii="Consolas" w:hAnsi="Consolas"/>
-        </w:rPr>
-        <w:t>new Vector2()</w:t>
-      </w:r>
-      <w:r>
-        <w:t xml:space="preserve"> that points in the direction the player’s joystick is pointing.  Then scale it by </w:t>
-      </w:r>
-      <w:proofErr w:type="spellStart"/>
-      <w:proofErr w:type="gramStart"/>
-      <w:r>
-        <w:rPr>
-          <w:rFonts w:ascii="Consolas" w:hAnsi="Consolas"/>
-        </w:rPr>
-        <w:t>EnginePower</w:t>
-      </w:r>
-      <w:proofErr w:type="spellEnd"/>
-      <w:r>
-        <w:t>, and</w:t>
-      </w:r>
-      <w:proofErr w:type="gramEnd"/>
-      <w:r>
-        <w:t xml:space="preserve"> apply that as a force to the </w:t>
-      </w:r>
-      <w:r>
-        <w:rPr>
-          <w:rFonts w:ascii="Consolas" w:hAnsi="Consolas"/>
-        </w:rPr>
-        <w:t>RigidBody2D</w:t>
-      </w:r>
-      <w:r>
-        <w:t xml:space="preserve"> component.</w:t>
-      </w:r>
-    </w:p>
-    <w:p>
-      <w:r>
-        <w:t>We’ve mapped the Horizontal and Vertical virtual axes to the “X” and “Y” controller axes, but y</w:t>
-      </w:r>
-      <w:r>
-        <w:t xml:space="preserve">ou may need to adjust the </w:t>
-      </w:r>
-      <w:r>
-        <w:t xml:space="preserve">mappings in the </w:t>
-      </w:r>
-      <w:r>
-        <w:t>Input Manage</w:t>
-      </w:r>
-      <w:r>
-        <w:t>r</w:t>
-      </w:r>
-      <w:r>
-        <w:t xml:space="preserve"> (under the Project Settings dialog in Unity) </w:t>
-      </w:r>
-      <w:r>
-        <w:t xml:space="preserve">for your </w:t>
-      </w:r>
-      <w:r>
-        <w:lastRenderedPageBreak/>
-        <w:t>controller.  Simply go into the Horizontal and/or Vertical axes and change joystick axis to whichever one you want.</w:t>
-      </w:r>
-    </w:p>
-    <w:p>
-      <w:r>
-        <w:t>Make sure you can move your character around the screen before moving to the next part.</w:t>
-      </w:r>
-    </w:p>
-    <w:p>
-      <w:pPr>
-        <w:pStyle w:val="Heading1"/>
-      </w:pPr>
-      <w:r>
-        <w:t>Making your character aim</w:t>
-      </w:r>
-    </w:p>
-    <w:p>
-      <w:r>
-        <w:t xml:space="preserve">Now change the </w:t>
-      </w:r>
-      <w:proofErr w:type="spellStart"/>
-      <w:proofErr w:type="gramStart"/>
-      <w:r>
-        <w:rPr>
-          <w:rFonts w:ascii="Consolas" w:hAnsi="Consolas"/>
-        </w:rPr>
-        <w:t>Manoeuver</w:t>
-      </w:r>
-      <w:proofErr w:type="spellEnd"/>
-      <w:r>
-        <w:rPr>
-          <w:rFonts w:ascii="Consolas" w:hAnsi="Consolas"/>
-        </w:rPr>
-        <w:t>(</w:t>
-      </w:r>
-      <w:proofErr w:type="gramEnd"/>
-      <w:r>
-        <w:rPr>
-          <w:rFonts w:ascii="Consolas" w:hAnsi="Consolas"/>
-        </w:rPr>
-        <w:t>)</w:t>
-      </w:r>
-      <w:r>
-        <w:t xml:space="preserve"> </w:t>
-      </w:r>
-      <w:r>
-        <w:t xml:space="preserve">routine to also set the rigid body’s </w:t>
-      </w:r>
-      <w:proofErr w:type="spellStart"/>
-      <w:r>
-        <w:rPr>
-          <w:rFonts w:ascii="Consolas" w:hAnsi="Consolas"/>
-        </w:rPr>
-        <w:t>angularVelocity</w:t>
-      </w:r>
-      <w:proofErr w:type="spellEnd"/>
-      <w:r>
-        <w:t xml:space="preserve"> field (a scalar in degrees per second) to the value of the </w:t>
-      </w:r>
-      <w:r>
-        <w:t>“</w:t>
-      </w:r>
-      <w:r>
-        <w:t>Rotate</w:t>
-      </w:r>
-      <w:r>
-        <w:t>”</w:t>
-      </w:r>
-      <w:r>
-        <w:t xml:space="preserve"> </w:t>
-      </w:r>
-      <w:r>
-        <w:t xml:space="preserve">input </w:t>
-      </w:r>
-      <w:r>
-        <w:t xml:space="preserve">axis, multiplied by the </w:t>
-      </w:r>
-      <w:proofErr w:type="spellStart"/>
-      <w:r>
-        <w:rPr>
-          <w:rFonts w:ascii="Consolas" w:hAnsi="Consolas"/>
-        </w:rPr>
-        <w:t>RotateSpeed</w:t>
-      </w:r>
-      <w:proofErr w:type="spellEnd"/>
-      <w:r>
-        <w:t xml:space="preserve"> field.  Again, you may need to adjust what joystick axis is mapped to the Rotate axis</w:t>
-      </w:r>
-      <w:r>
-        <w:t>.</w:t>
-      </w:r>
-    </w:p>
-    <w:p>
-      <w:r>
-        <w:t>Check that you can pilot your ship around the screen.</w:t>
-      </w:r>
-      <w:r>
-        <w:t xml:space="preserve">  You can tune the responsiveness of your ship by changing </w:t>
-      </w:r>
-      <w:proofErr w:type="spellStart"/>
-      <w:r>
-        <w:rPr>
-          <w:rFonts w:ascii="Consolas" w:hAnsi="Consolas"/>
-        </w:rPr>
-        <w:t>RotateSpeed</w:t>
-      </w:r>
-      <w:proofErr w:type="spellEnd"/>
-      <w:r>
-        <w:t xml:space="preserve"> and </w:t>
-      </w:r>
-      <w:proofErr w:type="spellStart"/>
-      <w:r>
-        <w:rPr>
-          <w:rFonts w:ascii="Consolas" w:hAnsi="Consolas"/>
-        </w:rPr>
-        <w:t>EnginePower</w:t>
-      </w:r>
-      <w:proofErr w:type="spellEnd"/>
-      <w:r>
-        <w:t xml:space="preserve"> in the Unity editor if you like.</w:t>
-      </w:r>
-    </w:p>
-    <w:p>
-      <w:pPr>
-        <w:pStyle w:val="Heading1"/>
-      </w:pPr>
-      <w:r>
-        <w:t>Spawning enemies</w:t>
-      </w:r>
-    </w:p>
-    <w:p>
-      <w:r>
-        <w:t>The game has a</w:t>
-      </w:r>
-      <w:r>
-        <w:t xml:space="preserve"> game object called </w:t>
-      </w:r>
-      <w:proofErr w:type="spellStart"/>
-      <w:r>
-        <w:t>EnemySpawner</w:t>
-      </w:r>
-      <w:proofErr w:type="spellEnd"/>
-      <w:r>
-        <w:t xml:space="preserve">.  It contains </w:t>
-      </w:r>
-      <w:r>
-        <w:t xml:space="preserve">a </w:t>
-      </w:r>
-      <w:r>
-        <w:rPr>
-          <w:rFonts w:ascii="Consolas" w:hAnsi="Consolas"/>
-        </w:rPr>
-        <w:t>Spawner</w:t>
-      </w:r>
-      <w:r>
-        <w:t xml:space="preserve"> component</w:t>
-      </w:r>
-      <w:r>
-        <w:t xml:space="preserve">, which </w:t>
-      </w:r>
-      <w:r>
-        <w:t xml:space="preserve">periodically </w:t>
-      </w:r>
-      <w:proofErr w:type="gramStart"/>
-      <w:r>
-        <w:t>create</w:t>
-      </w:r>
-      <w:r>
-        <w:t>s</w:t>
-      </w:r>
-      <w:r>
-        <w:t xml:space="preserve"> (“</w:t>
-      </w:r>
-      <w:proofErr w:type="gramEnd"/>
-      <w:r>
-        <w:t>spawn</w:t>
-      </w:r>
-      <w:r>
-        <w:t>s</w:t>
-      </w:r>
-      <w:r>
-        <w:t xml:space="preserve">”) an enemy in a random location on the screen.  </w:t>
-      </w:r>
-    </w:p>
-    <w:p>
-      <w:r>
-        <w:t xml:space="preserve">Go to </w:t>
-      </w:r>
-      <w:proofErr w:type="spellStart"/>
-      <w:r>
-        <w:t>Spawner.cs</w:t>
-      </w:r>
-      <w:proofErr w:type="spellEnd"/>
-      <w:r>
-        <w:t xml:space="preserve"> and fill in the </w:t>
-      </w:r>
-      <w:proofErr w:type="gramStart"/>
-      <w:r>
-        <w:rPr>
-          <w:rFonts w:ascii="Consolas" w:hAnsi="Consolas"/>
-        </w:rPr>
-        <w:t>Update(</w:t>
-      </w:r>
-      <w:proofErr w:type="gramEnd"/>
-      <w:r>
-        <w:rPr>
-          <w:rFonts w:ascii="Consolas" w:hAnsi="Consolas"/>
-        </w:rPr>
-        <w:t>)</w:t>
-      </w:r>
-      <w:r>
         <w:t xml:space="preserve"> method to </w:t>
       </w:r>
       <w:r>
@@ -654,6 +707,9 @@
       </w:r>
       <w:proofErr w:type="spellStart"/>
       <w:r>
+        <w:rPr>
+          <w:rFonts w:ascii="Consolas" w:hAnsi="Consolas"/>
+        </w:rPr>
         <w:t>SpawnInterval</w:t>
       </w:r>
       <w:proofErr w:type="spellEnd"/>
@@ -679,10 +735,26 @@
         <w:t>()</w:t>
       </w:r>
       <w:r>
-        <w:t xml:space="preserve">, that finds a random point on the screen that doesn’t have any other objects within the specified radius.  The class already has a public field called Prefab, that will have already been filled in with the prefab for the enemy.  So you just have to call </w:t>
+        <w:t xml:space="preserve">, that finds a random point on the screen that doesn’t have any other objects within the specified radius.  The class already has a public field called Prefab, that will have already been filled in with the prefab for the enemy.  </w:t>
       </w:r>
       <w:proofErr w:type="gramStart"/>
       <w:r>
+        <w:t>So</w:t>
+      </w:r>
+      <w:proofErr w:type="gramEnd"/>
+      <w:r>
+        <w:t xml:space="preserve"> you just </w:t>
+      </w:r>
+      <w:proofErr w:type="gramStart"/>
+      <w:r>
+        <w:t>have to</w:t>
+      </w:r>
+      <w:proofErr w:type="gramEnd"/>
+      <w:r>
+        <w:t xml:space="preserve"> call </w:t>
+      </w:r>
+      <w:proofErr w:type="gramStart"/>
+      <w:r>
         <w:rPr>
           <w:rFonts w:ascii="Consolas" w:hAnsi="Consolas"/>
         </w:rPr>
@@ -747,32 +819,72 @@
     </w:p>
     <w:p>
       <w:r>
-        <w:t xml:space="preserve">Check that the enemies are spawning every 20 seconds before moving on.  We’ve filled in some simple </w:t>
-      </w:r>
+        <w:t>Check that the enemies are spawning every 20 seconds before moving on.  We’ve filled in some simple code to move the enemy around, so it should roughly follow you.</w:t>
+      </w:r>
+    </w:p>
+    <w:p>
+      <w:pPr>
+        <w:pStyle w:val="Heading1"/>
+      </w:pPr>
+      <w:r>
+        <w:t>Shooting</w:t>
+      </w:r>
+    </w:p>
+    <w:p>
+      <w:r>
+        <w:t xml:space="preserve">Now fill in the </w:t>
+      </w:r>
+      <w:proofErr w:type="spellStart"/>
       <w:proofErr w:type="gramStart"/>
       <w:r>
-        <w:t>code</w:t>
+        <w:t>FireOrb</w:t>
+      </w:r>
+      <w:proofErr w:type="spellEnd"/>
+      <w:r>
+        <w:t>(</w:t>
       </w:r>
       <w:proofErr w:type="gramEnd"/>
       <w:r>
-        <w:t xml:space="preserve"> to move the enemy around, so it should roughly follow you.</w:t>
-      </w:r>
-    </w:p>
-    <w:p>
-      <w:pPr>
-        <w:pStyle w:val="Heading1"/>
-      </w:pPr>
-      <w:r>
-        <w:t>Shooting</w:t>
-      </w:r>
-    </w:p>
-    <w:p>
-      <w:r>
-        <w:t xml:space="preserve">Now fill in the </w:t>
+        <w:t xml:space="preserve">) </w:t>
+      </w:r>
+      <w:r>
+        <w:t xml:space="preserve">and </w:t>
       </w:r>
       <w:proofErr w:type="spellStart"/>
       <w:proofErr w:type="gramStart"/>
       <w:r>
+        <w:t>MaybeFire</w:t>
+      </w:r>
+      <w:proofErr w:type="spellEnd"/>
+      <w:r>
+        <w:t>(</w:t>
+      </w:r>
+      <w:proofErr w:type="gramEnd"/>
+      <w:r>
+        <w:t xml:space="preserve">) </w:t>
+      </w:r>
+      <w:r>
+        <w:t>method</w:t>
+      </w:r>
+      <w:r>
+        <w:t>s</w:t>
+      </w:r>
+      <w:r>
+        <w:t xml:space="preserve"> of </w:t>
+      </w:r>
+      <w:proofErr w:type="spellStart"/>
+      <w:r>
+        <w:t>Player.cs</w:t>
+      </w:r>
+      <w:proofErr w:type="spellEnd"/>
+      <w:r>
+        <w:t>.</w:t>
+      </w:r>
+    </w:p>
+    <w:p>
+      <w:proofErr w:type="spellStart"/>
+      <w:proofErr w:type="gramStart"/>
+      <w:r>
         <w:t>FireOrb</w:t>
       </w:r>
       <w:proofErr w:type="spellEnd"/>
@@ -781,285 +893,219 @@
       </w:r>
       <w:proofErr w:type="gramEnd"/>
       <w:r>
-        <w:t xml:space="preserve">) </w:t>
-      </w:r>
-      <w:r>
-        <w:t xml:space="preserve">and </w:t>
-      </w:r>
-      <w:proofErr w:type="spellStart"/>
+        <w:t xml:space="preserve">) should create a new </w:t>
+      </w:r>
+      <w:proofErr w:type="spellStart"/>
+      <w:r>
+        <w:t>PlayerOrb</w:t>
+      </w:r>
+      <w:proofErr w:type="spellEnd"/>
+      <w:r>
+        <w:t xml:space="preserve"> prefab in front of the player’s ship.  We’ve stored the prefab in the </w:t>
+      </w:r>
+      <w:proofErr w:type="spellStart"/>
+      <w:r>
+        <w:t>OrbPrefab</w:t>
+      </w:r>
+      <w:proofErr w:type="spellEnd"/>
+      <w:r>
+        <w:t xml:space="preserve"> field for you.  </w:t>
+      </w:r>
+      <w:r>
+        <w:t xml:space="preserve">You need to instantiate it so that it appears in front of the ship.  Since the sprite for the player points to the right in the original image, you can use </w:t>
+      </w:r>
+      <w:proofErr w:type="spellStart"/>
+      <w:proofErr w:type="gramStart"/>
+      <w:r>
+        <w:rPr>
+          <w:rFonts w:ascii="Consolas" w:hAnsi="Consolas"/>
+        </w:rPr>
+        <w:t>transform.right</w:t>
+      </w:r>
+      <w:proofErr w:type="spellEnd"/>
+      <w:proofErr w:type="gramEnd"/>
+      <w:r>
+        <w:t>, a unit vector pointing in the direction of the local X axis, to give you a vector in the direction the player is pointing.  Spawn the orb one unit in front of the player’s position.</w:t>
+      </w:r>
+    </w:p>
+    <w:p>
+      <w:r>
+        <w:t xml:space="preserve">Then, grab the RigidBody2D of the orb you just instantiated, and set </w:t>
+      </w:r>
+      <w:proofErr w:type="gramStart"/>
+      <w:r>
+        <w:t xml:space="preserve">its </w:t>
+      </w:r>
+      <w:r>
+        <w:rPr>
+          <w:rFonts w:ascii="Consolas" w:hAnsi="Consolas"/>
+        </w:rPr>
+        <w:t>.</w:t>
+      </w:r>
+      <w:proofErr w:type="spellStart"/>
+      <w:r>
+        <w:rPr>
+          <w:rFonts w:ascii="Consolas" w:hAnsi="Consolas"/>
+        </w:rPr>
+        <w:t>linearV</w:t>
+      </w:r>
+      <w:r>
+        <w:rPr>
+          <w:rFonts w:ascii="Consolas" w:hAnsi="Consolas"/>
+        </w:rPr>
+        <w:t>elocity</w:t>
+      </w:r>
+      <w:proofErr w:type="spellEnd"/>
+      <w:proofErr w:type="gramEnd"/>
+      <w:r>
+        <w:t xml:space="preserve"> field to </w:t>
+      </w:r>
+      <w:proofErr w:type="spellStart"/>
+      <w:r>
+        <w:rPr>
+          <w:rFonts w:ascii="Consolas" w:hAnsi="Consolas"/>
+        </w:rPr>
+        <w:t>OrbVelocity</w:t>
+      </w:r>
+      <w:proofErr w:type="spellEnd"/>
+      <w:r>
+        <w:t xml:space="preserve"> times </w:t>
+      </w:r>
+      <w:proofErr w:type="spellStart"/>
+      <w:proofErr w:type="gramStart"/>
+      <w:r>
+        <w:rPr>
+          <w:rFonts w:ascii="Consolas" w:hAnsi="Consolas"/>
+        </w:rPr>
+        <w:t>transform.right</w:t>
+      </w:r>
+      <w:proofErr w:type="spellEnd"/>
+      <w:proofErr w:type="gramEnd"/>
+      <w:r>
+        <w:t xml:space="preserve"> to make it shoot out in front of the player.  You can then tune the speed of the orbs by changing the </w:t>
+      </w:r>
+      <w:proofErr w:type="spellStart"/>
+      <w:r>
+        <w:rPr>
+          <w:rFonts w:ascii="Consolas" w:hAnsi="Consolas"/>
+        </w:rPr>
+        <w:t>OrbVelocity</w:t>
+      </w:r>
+      <w:proofErr w:type="spellEnd"/>
+      <w:r>
+        <w:t xml:space="preserve"> field in the Unity editor if you like.</w:t>
+      </w:r>
+    </w:p>
+    <w:p>
+      <w:r>
+        <w:lastRenderedPageBreak/>
+        <w:t xml:space="preserve">Now modify </w:t>
+      </w:r>
+      <w:proofErr w:type="spellStart"/>
+      <w:proofErr w:type="gramStart"/>
       <w:r>
         <w:t>MaybeFire</w:t>
       </w:r>
       <w:proofErr w:type="spellEnd"/>
       <w:r>
-        <w:t xml:space="preserve">() </w:t>
-      </w:r>
-      <w:r>
-        <w:t>method</w:t>
-      </w:r>
-      <w:r>
-        <w:t>s</w:t>
-      </w:r>
-      <w:r>
-        <w:t xml:space="preserve"> of </w:t>
-      </w:r>
-      <w:proofErr w:type="spellStart"/>
-      <w:r>
-        <w:t>Player.cs</w:t>
-      </w:r>
-      <w:proofErr w:type="spellEnd"/>
-      <w:r>
-        <w:t>.</w:t>
-      </w:r>
-    </w:p>
-    <w:p>
-      <w:proofErr w:type="spellStart"/>
-      <w:proofErr w:type="gramStart"/>
-      <w:r>
-        <w:t>FireOrb</w:t>
-      </w:r>
-      <w:proofErr w:type="spellEnd"/>
-      <w:r>
         <w:t>(</w:t>
       </w:r>
       <w:proofErr w:type="gramEnd"/>
       <w:r>
-        <w:t xml:space="preserve">) should create a new </w:t>
-      </w:r>
-      <w:proofErr w:type="spellStart"/>
-      <w:r>
-        <w:t>PlayerOrb</w:t>
-      </w:r>
-      <w:proofErr w:type="spellEnd"/>
-      <w:r>
-        <w:t xml:space="preserve"> prefab in front of the player’s ship.  We’ve stored the prefab in the </w:t>
-      </w:r>
-      <w:proofErr w:type="spellStart"/>
-      <w:r>
-        <w:t>OrbPrefab</w:t>
-      </w:r>
-      <w:proofErr w:type="spellEnd"/>
-      <w:r>
-        <w:t xml:space="preserve"> field for you.  </w:t>
-      </w:r>
-      <w:r>
-        <w:t xml:space="preserve">You need to instantiate it so that it appears in front of the ship.  Since the sprite for the player points to the right in the original image, you can use </w:t>
-      </w:r>
-      <w:proofErr w:type="spellStart"/>
-      <w:proofErr w:type="gramStart"/>
-      <w:r>
-        <w:rPr>
-          <w:rFonts w:ascii="Consolas" w:hAnsi="Consolas"/>
-        </w:rPr>
-        <w:t>transform.right</w:t>
-      </w:r>
-      <w:proofErr w:type="spellEnd"/>
-      <w:proofErr w:type="gramEnd"/>
-      <w:r>
-        <w:t>, a unit vector pointing in the direction of the local X axis, to give you a vector in the direction the player is pointing.  Spawn the orb one unit in front of the player’s position.</w:t>
-      </w:r>
-    </w:p>
-    <w:p>
-      <w:r>
-        <w:t xml:space="preserve">Then, grab the RigidBody2D of the orb you just instantiated, and set </w:t>
-      </w:r>
-      <w:proofErr w:type="gramStart"/>
-      <w:r>
-        <w:t xml:space="preserve">its </w:t>
-      </w:r>
-      <w:r>
-        <w:rPr>
-          <w:rFonts w:ascii="Consolas" w:hAnsi="Consolas"/>
-        </w:rPr>
-        <w:t>.velocity</w:t>
-      </w:r>
-      <w:proofErr w:type="gramEnd"/>
-      <w:r>
-        <w:t xml:space="preserve"> field to </w:t>
-      </w:r>
-      <w:proofErr w:type="spellStart"/>
-      <w:r>
-        <w:rPr>
-          <w:rFonts w:ascii="Consolas" w:hAnsi="Consolas"/>
-        </w:rPr>
-        <w:t>OrbVelocity</w:t>
-      </w:r>
-      <w:proofErr w:type="spellEnd"/>
-      <w:r>
-        <w:t xml:space="preserve"> times </w:t>
-      </w:r>
-      <w:proofErr w:type="spellStart"/>
-      <w:r>
-        <w:rPr>
-          <w:rFonts w:ascii="Consolas" w:hAnsi="Consolas"/>
-        </w:rPr>
-        <w:t>transform.right</w:t>
-      </w:r>
-      <w:proofErr w:type="spellEnd"/>
-      <w:r>
-        <w:t xml:space="preserve"> to make it shoot out in front of the player.  You can then tune the speed of the orbs by changing the </w:t>
-      </w:r>
-      <w:proofErr w:type="spellStart"/>
-      <w:r>
-        <w:rPr>
-          <w:rFonts w:ascii="Consolas" w:hAnsi="Consolas"/>
-        </w:rPr>
-        <w:t>OrbVelocity</w:t>
-      </w:r>
-      <w:proofErr w:type="spellEnd"/>
-      <w:r>
-        <w:t xml:space="preserve"> field in the Unity editor if you like.</w:t>
-      </w:r>
-    </w:p>
-    <w:p>
-      <w:r>
-        <w:t xml:space="preserve">Now modify </w:t>
-      </w:r>
-      <w:proofErr w:type="spellStart"/>
-      <w:proofErr w:type="gramStart"/>
-      <w:r>
-        <w:t>MaybeFire</w:t>
-      </w:r>
-      <w:proofErr w:type="spellEnd"/>
-      <w:r>
-        <w:t>(</w:t>
-      </w:r>
-      <w:proofErr w:type="gramEnd"/>
-      <w:r>
-        <w:t xml:space="preserve">) so that it calls </w:t>
-      </w:r>
-      <w:proofErr w:type="spellStart"/>
-      <w:r>
-        <w:t>FireOrb</w:t>
-      </w:r>
-      <w:proofErr w:type="spellEnd"/>
-      <w:r>
-        <w:t xml:space="preserve">() if the button corresponding to the “Fire” input axis is pressed.  Again, </w:t>
-      </w:r>
-      <w:r>
-        <w:t>you may again need to remap it to your liking.</w:t>
-      </w:r>
-    </w:p>
-    <w:p>
-      <w:proofErr w:type="spellStart"/>
-      <w:proofErr w:type="gramStart"/>
-      <w:r>
-        <w:lastRenderedPageBreak/>
-        <w:t>MaybeFire</w:t>
-      </w:r>
-      <w:proofErr w:type="spellEnd"/>
-      <w:r>
-        <w:t>(</w:t>
-      </w:r>
-      <w:proofErr w:type="gramEnd"/>
-      <w:r>
-        <w:t xml:space="preserve">) is also </w:t>
-      </w:r>
-      <w:proofErr w:type="gramStart"/>
-      <w:r>
-        <w:t>called by</w:t>
-      </w:r>
-      <w:proofErr w:type="gramEnd"/>
-      <w:r>
-        <w:t xml:space="preserve"> </w:t>
-      </w:r>
-      <w:proofErr w:type="spellStart"/>
-      <w:r>
-        <w:t>FixedUpdate</w:t>
-      </w:r>
-      <w:proofErr w:type="spellEnd"/>
-      <w:r>
-        <w:t xml:space="preserve">, so it's also called 50 times a second.  </w:t>
-      </w:r>
-      <w:proofErr w:type="gramStart"/>
-      <w:r>
-        <w:t>So</w:t>
-      </w:r>
-      <w:proofErr w:type="gramEnd"/>
-      <w:r>
-        <w:t xml:space="preserve"> holding the fire button down should shoot 50 orbs a second.  That’s a lot, but the player’s orbs are so weak that it’s not </w:t>
-      </w:r>
-      <w:proofErr w:type="gramStart"/>
-      <w:r>
-        <w:t>really enough</w:t>
-      </w:r>
-      <w:proofErr w:type="gramEnd"/>
-      <w:r>
-        <w:t xml:space="preserve"> to do much.  So change </w:t>
-      </w:r>
-      <w:proofErr w:type="spellStart"/>
-      <w:r>
-        <w:t>MaybeFire</w:t>
-      </w:r>
-      <w:proofErr w:type="spellEnd"/>
-      <w:r>
-        <w:t xml:space="preserve"> so that it calls </w:t>
-      </w:r>
-      <w:proofErr w:type="spellStart"/>
-      <w:proofErr w:type="gramStart"/>
-      <w:r>
-        <w:t>FireOrb</w:t>
-      </w:r>
-      <w:proofErr w:type="spellEnd"/>
-      <w:r>
-        <w:t>(</w:t>
-      </w:r>
-      <w:proofErr w:type="gramEnd"/>
-      <w:r>
-        <w:t xml:space="preserve">) </w:t>
-      </w:r>
-      <w:r>
-        <w:rPr>
-          <w:i/>
-          <w:iCs/>
-        </w:rPr>
-        <w:t>ten times</w:t>
-      </w:r>
-      <w:r>
-        <w:t>, if the button is held down.  This will produce a comical spray of orbs.  Don’t worry that you’re producing 10 orbs in the same place, the physics system will move them apart for you.</w:t>
-      </w:r>
-    </w:p>
-    <w:p>
-      <w:r>
-        <w:t>Test it out by working out your aggressions on those naughty aliens.</w:t>
-      </w:r>
-    </w:p>
-    <w:p>
+        <w:t xml:space="preserve">) so </w:t>
+      </w:r>
       <w:r>
         <w:rPr>
           <w:b/>
           <w:bCs/>
         </w:rPr>
-        <w:t>NOTE:</w:t>
-      </w:r>
-      <w:r>
-        <w:t xml:space="preserve"> Since you shoot 50 orbs a second, firing kind of makes a mess.  </w:t>
-      </w:r>
-      <w:r>
-        <w:rPr>
-          <w:b/>
-          <w:bCs/>
-        </w:rPr>
-        <w:t>That is the intended behavior</w:t>
-      </w:r>
-      <w:r>
-        <w:t xml:space="preserve"> because I personally find that very amusing.  On some people’s machines, it generates so many orbs that it pushes the player’s ship backwards.  I </w:t>
-      </w:r>
+        <w:t>every other time it is called</w:t>
+      </w:r>
+      <w:r>
+        <w:t xml:space="preserve">, </w:t>
+      </w:r>
+      <w:r>
+        <w:t xml:space="preserve">it calls </w:t>
+      </w:r>
+      <w:proofErr w:type="spellStart"/>
       <w:proofErr w:type="gramStart"/>
       <w:r>
-        <w:t>don’t honestly</w:t>
+        <w:t>FireOrb</w:t>
+      </w:r>
+      <w:proofErr w:type="spellEnd"/>
+      <w:r>
+        <w:t>(</w:t>
       </w:r>
       <w:proofErr w:type="gramEnd"/>
       <w:r>
-        <w:t xml:space="preserve"> know why that only happens on some people’s machines; I can’t reproduce it on any of my machines.  But since the idea is to have firing </w:t>
-      </w:r>
+        <w:t xml:space="preserve">) if the button corresponding to the “Fire” input axis is pressed.  Again, </w:t>
+      </w:r>
+      <w:r>
+        <w:t>you may again need to remap it to your liking.</w:t>
+      </w:r>
+    </w:p>
+    <w:p>
+      <w:proofErr w:type="spellStart"/>
       <w:proofErr w:type="gramStart"/>
       <w:r>
-        <w:t>be</w:t>
+        <w:t>MaybeFire</w:t>
+      </w:r>
+      <w:proofErr w:type="spellEnd"/>
+      <w:r>
+        <w:t>(</w:t>
       </w:r>
       <w:proofErr w:type="gramEnd"/>
       <w:r>
-        <w:t xml:space="preserve"> somewhat comical, I think it’s fine.</w:t>
+        <w:t xml:space="preserve">) is also called by </w:t>
+      </w:r>
+      <w:proofErr w:type="spellStart"/>
+      <w:r>
+        <w:t>FixedUpdate</w:t>
+      </w:r>
+      <w:proofErr w:type="spellEnd"/>
+      <w:r>
+        <w:t xml:space="preserve">, so it's also called </w:t>
+      </w:r>
+      <w:r>
+        <w:t>50</w:t>
+      </w:r>
+      <w:r>
+        <w:t xml:space="preserve"> times a second.  </w:t>
+      </w:r>
+      <w:proofErr w:type="gramStart"/>
+      <w:r>
+        <w:t>So</w:t>
+      </w:r>
+      <w:proofErr w:type="gramEnd"/>
+      <w:r>
+        <w:t xml:space="preserve"> holding the fire button down should shoot </w:t>
+      </w:r>
+      <w:r>
+        <w:t>25</w:t>
+      </w:r>
+      <w:r>
+        <w:t xml:space="preserve"> orbs a second</w:t>
+      </w:r>
+      <w:r>
+        <w:t xml:space="preserve"> (because it only fires every other call)</w:t>
+      </w:r>
+      <w:r>
+        <w:t>.  That’s a lot, but the player’s orbs are so weak</w:t>
+      </w:r>
+      <w:r>
+        <w:t>, it’s not too much</w:t>
+      </w:r>
+      <w:r>
+        <w:t xml:space="preserve">.  </w:t>
+      </w:r>
+      <w:r>
+        <w:t xml:space="preserve">Test it out by working out your aggressions on those </w:t>
+      </w:r>
+      <w:r>
+        <w:t>evil</w:t>
+      </w:r>
+      <w:r>
+        <w:t xml:space="preserve"> aliens.</w:t>
       </w:r>
     </w:p>
     <w:p>
@@ -1263,11 +1309,19 @@
       <w:r>
         <w:t xml:space="preserve"> to call </w:t>
       </w:r>
-      <w:r>
-        <w:rPr>
-          <w:rFonts w:ascii="Consolas" w:hAnsi="Consolas"/>
-        </w:rPr>
-        <w:t>Fire()</w:t>
+      <w:proofErr w:type="gramStart"/>
+      <w:r>
+        <w:rPr>
+          <w:rFonts w:ascii="Consolas" w:hAnsi="Consolas"/>
+        </w:rPr>
+        <w:t>Fire(</w:t>
+      </w:r>
+      <w:proofErr w:type="gramEnd"/>
+      <w:r>
+        <w:rPr>
+          <w:rFonts w:ascii="Consolas" w:hAnsi="Consolas"/>
+        </w:rPr>
+        <w:t>)</w:t>
       </w:r>
       <w:r>
         <w:t xml:space="preserve"> every </w:t>
@@ -1431,7 +1485,15 @@
         <w:t>)</w:t>
       </w:r>
       <w:r>
-        <w:t xml:space="preserve"> so that it increments the score by the specified number of points, and then updates the </w:t>
+        <w:t xml:space="preserve"> so that it increments the score by the specified number of </w:t>
+      </w:r>
+      <w:proofErr w:type="gramStart"/>
+      <w:r>
+        <w:t>points, and</w:t>
+      </w:r>
+      <w:proofErr w:type="gramEnd"/>
+      <w:r>
+        <w:t xml:space="preserve"> then updates the </w:t>
       </w:r>
       <w:r>
         <w:rPr>
@@ -1456,7 +1518,6 @@
     </w:p>
     <w:p>
       <w:r>
-        <w:lastRenderedPageBreak/>
         <w:t xml:space="preserve">Now add </w:t>
       </w:r>
       <w:proofErr w:type="spellStart"/>
@@ -1535,104 +1596,161 @@
         <w:pStyle w:val="Heading1"/>
       </w:pPr>
       <w:r>
-        <w:t xml:space="preserve">Making sure your code doesn’t have </w:t>
+        <w:lastRenderedPageBreak/>
+        <w:t>Making sure your code doesn’t have issues</w:t>
+      </w:r>
+    </w:p>
+    <w:p>
+      <w:r>
+        <w:t xml:space="preserve">Now you want to make sure </w:t>
       </w:r>
       <w:proofErr w:type="gramStart"/>
       <w:r>
-        <w:t>issues</w:t>
+        <w:t>you</w:t>
       </w:r>
       <w:proofErr w:type="gramEnd"/>
-    </w:p>
-    <w:p>
-      <w:r>
-        <w:t xml:space="preserve">Now you want to make sure </w:t>
+      <w:r>
+        <w:t xml:space="preserve"> code doesn’t have any errors in it.  First, let’s make sure it compiles without any warnings.  In </w:t>
+      </w:r>
+      <w:r>
+        <w:t>Rider</w:t>
+      </w:r>
+      <w:r>
+        <w:t>, choose Build&gt;Rebuild Solution from the menu and make sure the error list at the bottom of the window doesn’t have any errors or compiler warnings.</w:t>
+      </w:r>
+    </w:p>
+    <w:p>
+      <w:r>
+        <w:t xml:space="preserve">Now go to the Unity window and find the Unity “Console”.  You’ll find it in the Console tab in the bottom pane of the window.  This is where exceptions get printed if your code throws and exception.  You can also display messages here manually using Unity’s </w:t>
+      </w:r>
+      <w:proofErr w:type="spellStart"/>
+      <w:r>
+        <w:t>Debug.Log</w:t>
+      </w:r>
+      <w:proofErr w:type="spellEnd"/>
+      <w:r>
+        <w:t xml:space="preserve">() method.  However, the final code you turn in for your project should not call </w:t>
+      </w:r>
+      <w:proofErr w:type="spellStart"/>
+      <w:r>
+        <w:t>Debug.Log</w:t>
+      </w:r>
+      <w:proofErr w:type="spellEnd"/>
+      <w:r>
+        <w:t>() or otherwise print any messages in the console window.</w:t>
+      </w:r>
+    </w:p>
+    <w:p>
+      <w:r>
+        <w:t xml:space="preserve">Run your project.  Let it run for a minute or so, pressing buttons and moving the joysticks around, just to make sure no errors happen and you don’t have any </w:t>
+      </w:r>
+      <w:proofErr w:type="spellStart"/>
+      <w:r>
+        <w:t>Debug.Log</w:t>
+      </w:r>
+      <w:proofErr w:type="spellEnd"/>
+      <w:r>
+        <w:t>() calls left.</w:t>
+      </w:r>
+    </w:p>
+    <w:p>
+      <w:pPr>
+        <w:pStyle w:val="Heading1"/>
+      </w:pPr>
+      <w:r>
+        <w:t>Turning it in</w:t>
+      </w:r>
+    </w:p>
+    <w:p>
+      <w:r>
+        <w:t>You now have a working game.  The only thing that’s missing is sound, but you’ve done enough for this week.  We’ll deal with sound later.</w:t>
+      </w:r>
+    </w:p>
+    <w:p>
+      <w:r>
+        <w:t xml:space="preserve">To turn your project in, </w:t>
+      </w:r>
+    </w:p>
+    <w:p>
+      <w:pPr>
+        <w:pStyle w:val="ListParagraph"/>
+        <w:numPr>
+          <w:ilvl w:val="0"/>
+          <w:numId w:val="17"/>
+        </w:numPr>
+      </w:pPr>
+      <w:r>
+        <w:t>E</w:t>
+      </w:r>
+      <w:r>
+        <w:t xml:space="preserve">xit out of Unity and </w:t>
+      </w:r>
+      <w:r>
+        <w:t>Rider</w:t>
+      </w:r>
+      <w:r>
+        <w:t>, just to make sure that everything got saved.</w:t>
+      </w:r>
+    </w:p>
+    <w:p>
+      <w:pPr>
+        <w:pStyle w:val="ListParagraph"/>
+        <w:numPr>
+          <w:ilvl w:val="0"/>
+          <w:numId w:val="17"/>
+        </w:numPr>
+      </w:pPr>
+      <w:r>
+        <w:t>M</w:t>
+      </w:r>
+      <w:r>
+        <w:t xml:space="preserve">ake a folder with copies of the .cs files from the Assets folder (again, </w:t>
+      </w:r>
+      <w:r>
+        <w:t xml:space="preserve">ignore the </w:t>
+      </w:r>
+      <w:proofErr w:type="spellStart"/>
+      <w:r>
+        <w:t>TextMeshPro</w:t>
+      </w:r>
+      <w:proofErr w:type="spellEnd"/>
+      <w:r>
+        <w:t xml:space="preserve"> folder).</w:t>
+      </w:r>
+      <w:r>
+        <w:t xml:space="preserve">  </w:t>
+      </w:r>
+      <w:r>
+        <w:rPr>
+          <w:b/>
+          <w:bCs/>
+        </w:rPr>
+        <w:t>DO NOT SUBMIT THE ENTIRE PROJECT</w:t>
+      </w:r>
+    </w:p>
+    <w:p>
+      <w:pPr>
+        <w:pStyle w:val="ListParagraph"/>
+        <w:numPr>
+          <w:ilvl w:val="0"/>
+          <w:numId w:val="17"/>
+        </w:numPr>
+      </w:pPr>
+      <w:r>
+        <w:t xml:space="preserve">Make a zip file of the folder with your .cs </w:t>
       </w:r>
       <w:proofErr w:type="gramStart"/>
       <w:r>
-        <w:t>you</w:t>
+        <w:t>files, and</w:t>
       </w:r>
       <w:proofErr w:type="gramEnd"/>
       <w:r>
-        <w:t xml:space="preserve"> code doesn’t have any errors in it.  First, let’s make sure it compiles without any warnings.  In Visual Studio, choose Build&gt;Rebuild Solution from the menu and make sure the error list at the bottom of the window doesn’t have any errors or compiler warnings.</w:t>
-      </w:r>
-    </w:p>
-    <w:p>
-      <w:r>
-        <w:t xml:space="preserve">Now go to the Unity window and find the Unity “Console”.  You’ll find it in the Console tab in the bottom pane of the window.  This is where exceptions get printed if your code throws and exception.  You can also display messages here manually using Unity’s </w:t>
-      </w:r>
-      <w:proofErr w:type="spellStart"/>
-      <w:r>
-        <w:t>Debug.Log</w:t>
-      </w:r>
-      <w:proofErr w:type="spellEnd"/>
-      <w:r>
-        <w:t xml:space="preserve">() method.  However, the final code you turn in for your project should not call </w:t>
-      </w:r>
-      <w:proofErr w:type="spellStart"/>
-      <w:r>
-        <w:t>Debug.Log</w:t>
-      </w:r>
-      <w:proofErr w:type="spellEnd"/>
-      <w:r>
-        <w:t>() or otherwise print any messages in the console window.</w:t>
-      </w:r>
-    </w:p>
-    <w:p>
-      <w:r>
-        <w:t xml:space="preserve">Run your project.  Let it run for a minute or so, pressing buttons and moving the joysticks around, just to make sure no errors </w:t>
-      </w:r>
-      <w:proofErr w:type="gramStart"/>
-      <w:r>
-        <w:t>happen</w:t>
-      </w:r>
-      <w:proofErr w:type="gramEnd"/>
-      <w:r>
-        <w:t xml:space="preserve"> and you don’t have any </w:t>
-      </w:r>
-      <w:proofErr w:type="spellStart"/>
-      <w:r>
-        <w:t>Debug.Log</w:t>
-      </w:r>
-      <w:proofErr w:type="spellEnd"/>
-      <w:r>
-        <w:t>() calls left.</w:t>
-      </w:r>
-    </w:p>
-    <w:p>
-      <w:pPr>
-        <w:pStyle w:val="Heading1"/>
-      </w:pPr>
-      <w:r>
-        <w:t>Turning it in</w:t>
-      </w:r>
-    </w:p>
-    <w:p>
-      <w:r>
-        <w:t>You now have a working game.  The only thing that’s missing is sound, but you’ve done enough for this week.  We’ll deal with sound later.</w:t>
-      </w:r>
-    </w:p>
-    <w:p>
-      <w:r>
-        <w:t xml:space="preserve">To turn your project in, first exit out of Unity and Visual Studio, just to make sure that everything got saved.  Now make a folder with copies of the .cs files from the Assets folder (again, </w:t>
-      </w:r>
-      <w:r>
-        <w:t xml:space="preserve">ignore the </w:t>
-      </w:r>
-      <w:proofErr w:type="spellStart"/>
-      <w:r>
-        <w:t>TextMeshPro</w:t>
-      </w:r>
-      <w:proofErr w:type="spellEnd"/>
-      <w:r>
-        <w:t xml:space="preserve"> folder).  Make a zip file of the folder with your .cs </w:t>
-      </w:r>
-      <w:proofErr w:type="gramStart"/>
-      <w:r>
-        <w:t>files, and</w:t>
-      </w:r>
-      <w:proofErr w:type="gramEnd"/>
-      <w:r>
-        <w:t xml:space="preserve"> upload it to Canvas.  You’re done!</w:t>
+        <w:t xml:space="preserve"> upload it to Canvas.</w:t>
+      </w:r>
+    </w:p>
+    <w:p>
+      <w:r>
+        <w:t>You’re done!</w:t>
       </w:r>
     </w:p>
     <w:sectPr>
@@ -1646,7 +1764,7 @@
 </file>
 
 <file path=word/endnotes.xml><?xml version="1.0" encoding="utf-8"?>
-<w:endnotes xmlns:wpc="http://schemas.microsoft.com/office/word/2010/wordprocessingCanvas" xmlns:cx="http://schemas.microsoft.com/office/drawing/2014/chartex" xmlns:cx1="http://schemas.microsoft.com/office/drawing/2015/9/8/chartex" xmlns:cx2="http://schemas.microsoft.com/office/drawing/2015/10/21/chartex" xmlns:cx3="http://schemas.microsoft.com/office/drawing/2016/5/9/chartex" xmlns:cx4="http://schemas.microsoft.com/office/drawing/2016/5/10/chartex" xmlns:cx5="http://schemas.microsoft.com/office/drawing/2016/5/11/chartex" xmlns:cx6="http://schemas.microsoft.com/office/drawing/2016/5/12/chartex" xmlns:cx7="http://schemas.microsoft.com/office/drawing/2016/5/13/chartex" xmlns:cx8="http://schemas.microsoft.com/office/drawing/2016/5/14/chartex" xmlns:mc="http://schemas.openxmlformats.org/markup-compatibility/2006" xmlns:aink="http://schemas.microsoft.com/office/drawing/2016/ink" xmlns:am3d="http://schemas.microsoft.com/office/drawing/2017/model3d" xmlns:o="urn:schemas-microsoft-com:office:office" xmlns:oel="http://schemas.microsoft.com/office/2019/extlst" xmlns:r="http://schemas.openxmlformats.org/officeDocument/2006/relationships" xmlns:m="http://schemas.openxmlformats.org/officeDocument/2006/math" xmlns:v="urn:schemas-microsoft-com:vml" xmlns:wp14="http://schemas.microsoft.com/office/word/2010/wordprocessingDrawing" xmlns:wp="http://schemas.openxmlformats.org/drawingml/2006/wordprocessingDrawing" xmlns:w10="urn:schemas-microsoft-com:office:word" xmlns:w="http://schemas.openxmlformats.org/wordprocessingml/2006/main" xmlns:w14="http://schemas.microsoft.com/office/word/2010/wordml" xmlns:w15="http://schemas.microsoft.com/office/word/2012/wordml" xmlns:w16cex="http://schemas.microsoft.com/office/word/2018/wordml/cex" xmlns:w16cid="http://schemas.microsoft.com/office/word/2016/wordml/cid" xmlns:w16="http://schemas.microsoft.com/office/word/2018/wordml" xmlns:w16sdtdh="http://schemas.microsoft.com/office/word/2020/wordml/sdtdatahash" xmlns:w16se="http://schemas.microsoft.com/office/word/2015/wordml/symex" xmlns:wpg="http://schemas.microsoft.com/office/word/2010/wordprocessingGroup" xmlns:wpi="http://schemas.microsoft.com/office/word/2010/wordprocessingInk" xmlns:wne="http://schemas.microsoft.com/office/word/2006/wordml" xmlns:wps="http://schemas.microsoft.com/office/word/2010/wordprocessingShape" mc:Ignorable="w14 w15 w16se w16cid w16 w16cex w16sdtdh wp14">
+<w:endnotes xmlns:wpc="http://schemas.microsoft.com/office/word/2010/wordprocessingCanvas" xmlns:cx="http://schemas.microsoft.com/office/drawing/2014/chartex" xmlns:cx1="http://schemas.microsoft.com/office/drawing/2015/9/8/chartex" xmlns:cx2="http://schemas.microsoft.com/office/drawing/2015/10/21/chartex" xmlns:cx3="http://schemas.microsoft.com/office/drawing/2016/5/9/chartex" xmlns:cx4="http://schemas.microsoft.com/office/drawing/2016/5/10/chartex" xmlns:cx5="http://schemas.microsoft.com/office/drawing/2016/5/11/chartex" xmlns:cx6="http://schemas.microsoft.com/office/drawing/2016/5/12/chartex" xmlns:cx7="http://schemas.microsoft.com/office/drawing/2016/5/13/chartex" xmlns:cx8="http://schemas.microsoft.com/office/drawing/2016/5/14/chartex" xmlns:mc="http://schemas.openxmlformats.org/markup-compatibility/2006" xmlns:aink="http://schemas.microsoft.com/office/drawing/2016/ink" xmlns:am3d="http://schemas.microsoft.com/office/drawing/2017/model3d" xmlns:o="urn:schemas-microsoft-com:office:office" xmlns:oel="http://schemas.microsoft.com/office/2019/extlst" xmlns:r="http://schemas.openxmlformats.org/officeDocument/2006/relationships" xmlns:m="http://schemas.openxmlformats.org/officeDocument/2006/math" xmlns:v="urn:schemas-microsoft-com:vml" xmlns:wp14="http://schemas.microsoft.com/office/word/2010/wordprocessingDrawing" xmlns:wp="http://schemas.openxmlformats.org/drawingml/2006/wordprocessingDrawing" xmlns:w10="urn:schemas-microsoft-com:office:word" xmlns:w="http://schemas.openxmlformats.org/wordprocessingml/2006/main" xmlns:w14="http://schemas.microsoft.com/office/word/2010/wordml" xmlns:w15="http://schemas.microsoft.com/office/word/2012/wordml" xmlns:w16cex="http://schemas.microsoft.com/office/word/2018/wordml/cex" xmlns:w16cid="http://schemas.microsoft.com/office/word/2016/wordml/cid" xmlns:w16="http://schemas.microsoft.com/office/word/2018/wordml" xmlns:w16du="http://schemas.microsoft.com/office/word/2023/wordml/word16du" xmlns:w16sdtdh="http://schemas.microsoft.com/office/word/2020/wordml/sdtdatahash" xmlns:w16sdtfl="http://schemas.microsoft.com/office/word/2024/wordml/sdtformatlock" xmlns:w16se="http://schemas.microsoft.com/office/word/2015/wordml/symex" xmlns:wpg="http://schemas.microsoft.com/office/word/2010/wordprocessingGroup" xmlns:wpi="http://schemas.microsoft.com/office/word/2010/wordprocessingInk" xmlns:wne="http://schemas.microsoft.com/office/word/2006/wordml" xmlns:wps="http://schemas.microsoft.com/office/word/2010/wordprocessingShape" mc:Ignorable="w14 w15 w16se w16cid w16 w16cex w16sdtdh w16sdtfl w16du wp14">
   <w:endnote w:type="separator" w:id="-1">
     <w:p>
       <w:pPr>
@@ -1671,7 +1789,7 @@
 </file>
 
 <file path=word/footnotes.xml><?xml version="1.0" encoding="utf-8"?>
-<w:footnotes xmlns:wpc="http://schemas.microsoft.com/office/word/2010/wordprocessingCanvas" xmlns:cx="http://schemas.microsoft.com/office/drawing/2014/chartex" xmlns:cx1="http://schemas.microsoft.com/office/drawing/2015/9/8/chartex" xmlns:cx2="http://schemas.microsoft.com/office/drawing/2015/10/21/chartex" xmlns:cx3="http://schemas.microsoft.com/office/drawing/2016/5/9/chartex" xmlns:cx4="http://schemas.microsoft.com/office/drawing/2016/5/10/chartex" xmlns:cx5="http://schemas.microsoft.com/office/drawing/2016/5/11/chartex" xmlns:cx6="http://schemas.microsoft.com/office/drawing/2016/5/12/chartex" xmlns:cx7="http://schemas.microsoft.com/office/drawing/2016/5/13/chartex" xmlns:cx8="http://schemas.microsoft.com/office/drawing/2016/5/14/chartex" xmlns:mc="http://schemas.openxmlformats.org/markup-compatibility/2006" xmlns:aink="http://schemas.microsoft.com/office/drawing/2016/ink" xmlns:am3d="http://schemas.microsoft.com/office/drawing/2017/model3d" xmlns:o="urn:schemas-microsoft-com:office:office" xmlns:oel="http://schemas.microsoft.com/office/2019/extlst" xmlns:r="http://schemas.openxmlformats.org/officeDocument/2006/relationships" xmlns:m="http://schemas.openxmlformats.org/officeDocument/2006/math" xmlns:v="urn:schemas-microsoft-com:vml" xmlns:wp14="http://schemas.microsoft.com/office/word/2010/wordprocessingDrawing" xmlns:wp="http://schemas.openxmlformats.org/drawingml/2006/wordprocessingDrawing" xmlns:w10="urn:schemas-microsoft-com:office:word" xmlns:w="http://schemas.openxmlformats.org/wordprocessingml/2006/main" xmlns:w14="http://schemas.microsoft.com/office/word/2010/wordml" xmlns:w15="http://schemas.microsoft.com/office/word/2012/wordml" xmlns:w16cex="http://schemas.microsoft.com/office/word/2018/wordml/cex" xmlns:w16cid="http://schemas.microsoft.com/office/word/2016/wordml/cid" xmlns:w16="http://schemas.microsoft.com/office/word/2018/wordml" xmlns:w16sdtdh="http://schemas.microsoft.com/office/word/2020/wordml/sdtdatahash" xmlns:w16se="http://schemas.microsoft.com/office/word/2015/wordml/symex" xmlns:wpg="http://schemas.microsoft.com/office/word/2010/wordprocessingGroup" xmlns:wpi="http://schemas.microsoft.com/office/word/2010/wordprocessingInk" xmlns:wne="http://schemas.microsoft.com/office/word/2006/wordml" xmlns:wps="http://schemas.microsoft.com/office/word/2010/wordprocessingShape" mc:Ignorable="w14 w15 w16se w16cid w16 w16cex w16sdtdh wp14">
+<w:footnotes xmlns:wpc="http://schemas.microsoft.com/office/word/2010/wordprocessingCanvas" xmlns:cx="http://schemas.microsoft.com/office/drawing/2014/chartex" xmlns:cx1="http://schemas.microsoft.com/office/drawing/2015/9/8/chartex" xmlns:cx2="http://schemas.microsoft.com/office/drawing/2015/10/21/chartex" xmlns:cx3="http://schemas.microsoft.com/office/drawing/2016/5/9/chartex" xmlns:cx4="http://schemas.microsoft.com/office/drawing/2016/5/10/chartex" xmlns:cx5="http://schemas.microsoft.com/office/drawing/2016/5/11/chartex" xmlns:cx6="http://schemas.microsoft.com/office/drawing/2016/5/12/chartex" xmlns:cx7="http://schemas.microsoft.com/office/drawing/2016/5/13/chartex" xmlns:cx8="http://schemas.microsoft.com/office/drawing/2016/5/14/chartex" xmlns:mc="http://schemas.openxmlformats.org/markup-compatibility/2006" xmlns:aink="http://schemas.microsoft.com/office/drawing/2016/ink" xmlns:am3d="http://schemas.microsoft.com/office/drawing/2017/model3d" xmlns:o="urn:schemas-microsoft-com:office:office" xmlns:oel="http://schemas.microsoft.com/office/2019/extlst" xmlns:r="http://schemas.openxmlformats.org/officeDocument/2006/relationships" xmlns:m="http://schemas.openxmlformats.org/officeDocument/2006/math" xmlns:v="urn:schemas-microsoft-com:vml" xmlns:wp14="http://schemas.microsoft.com/office/word/2010/wordprocessingDrawing" xmlns:wp="http://schemas.openxmlformats.org/drawingml/2006/wordprocessingDrawing" xmlns:w10="urn:schemas-microsoft-com:office:word" xmlns:w="http://schemas.openxmlformats.org/wordprocessingml/2006/main" xmlns:w14="http://schemas.microsoft.com/office/word/2010/wordml" xmlns:w15="http://schemas.microsoft.com/office/word/2012/wordml" xmlns:w16cex="http://schemas.microsoft.com/office/word/2018/wordml/cex" xmlns:w16cid="http://schemas.microsoft.com/office/word/2016/wordml/cid" xmlns:w16="http://schemas.microsoft.com/office/word/2018/wordml" xmlns:w16du="http://schemas.microsoft.com/office/word/2023/wordml/word16du" xmlns:w16sdtdh="http://schemas.microsoft.com/office/word/2020/wordml/sdtdatahash" xmlns:w16sdtfl="http://schemas.microsoft.com/office/word/2024/wordml/sdtformatlock" xmlns:w16se="http://schemas.microsoft.com/office/word/2015/wordml/symex" xmlns:wpg="http://schemas.microsoft.com/office/word/2010/wordprocessingGroup" xmlns:wpi="http://schemas.microsoft.com/office/word/2010/wordprocessingInk" xmlns:wne="http://schemas.microsoft.com/office/word/2006/wordml" xmlns:wps="http://schemas.microsoft.com/office/word/2010/wordprocessingShape" mc:Ignorable="w14 w15 w16se w16cid w16 w16cex w16sdtdh w16sdtfl w16du wp14">
   <w:footnote w:type="separator" w:id="-1">
     <w:p>
       <w:pPr>
@@ -1696,7 +1814,7 @@
 </file>
 
 <file path=word/numbering.xml><?xml version="1.0" encoding="utf-8"?>
-<w:numbering xmlns:wpc="http://schemas.microsoft.com/office/word/2010/wordprocessingCanvas" xmlns:cx="http://schemas.microsoft.com/office/drawing/2014/chartex" xmlns:cx1="http://schemas.microsoft.com/office/drawing/2015/9/8/chartex" xmlns:cx2="http://schemas.microsoft.com/office/drawing/2015/10/21/chartex" xmlns:cx3="http://schemas.microsoft.com/office/drawing/2016/5/9/chartex" xmlns:cx4="http://schemas.microsoft.com/office/drawing/2016/5/10/chartex" xmlns:cx5="http://schemas.microsoft.com/office/drawing/2016/5/11/chartex" xmlns:cx6="http://schemas.microsoft.com/office/drawing/2016/5/12/chartex" xmlns:cx7="http://schemas.microsoft.com/office/drawing/2016/5/13/chartex" xmlns:cx8="http://schemas.microsoft.com/office/drawing/2016/5/14/chartex" xmlns:mc="http://schemas.openxmlformats.org/markup-compatibility/2006" xmlns:aink="http://schemas.microsoft.com/office/drawing/2016/ink" xmlns:am3d="http://schemas.microsoft.com/office/drawing/2017/model3d" xmlns:o="urn:schemas-microsoft-com:office:office" xmlns:oel="http://schemas.microsoft.com/office/2019/extlst" xmlns:r="http://schemas.openxmlformats.org/officeDocument/2006/relationships" xmlns:m="http://schemas.openxmlformats.org/officeDocument/2006/math" xmlns:v="urn:schemas-microsoft-com:vml" xmlns:wp14="http://schemas.microsoft.com/office/word/2010/wordprocessingDrawing" xmlns:wp="http://schemas.openxmlformats.org/drawingml/2006/wordprocessingDrawing" xmlns:w10="urn:schemas-microsoft-com:office:word" xmlns:w="http://schemas.openxmlformats.org/wordprocessingml/2006/main" xmlns:w14="http://schemas.microsoft.com/office/word/2010/wordml" xmlns:w15="http://schemas.microsoft.com/office/word/2012/wordml" xmlns:w16cex="http://schemas.microsoft.com/office/word/2018/wordml/cex" xmlns:w16cid="http://schemas.microsoft.com/office/word/2016/wordml/cid" xmlns:w16="http://schemas.microsoft.com/office/word/2018/wordml" xmlns:w16sdtdh="http://schemas.microsoft.com/office/word/2020/wordml/sdtdatahash" xmlns:w16se="http://schemas.microsoft.com/office/word/2015/wordml/symex" xmlns:wpg="http://schemas.microsoft.com/office/word/2010/wordprocessingGroup" xmlns:wpi="http://schemas.microsoft.com/office/word/2010/wordprocessingInk" xmlns:wne="http://schemas.microsoft.com/office/word/2006/wordml" xmlns:wps="http://schemas.microsoft.com/office/word/2010/wordprocessingShape" mc:Ignorable="w14 w15 w16se w16cid w16 w16cex w16sdtdh wp14">
+<w:numbering xmlns:wpc="http://schemas.microsoft.com/office/word/2010/wordprocessingCanvas" xmlns:cx="http://schemas.microsoft.com/office/drawing/2014/chartex" xmlns:cx1="http://schemas.microsoft.com/office/drawing/2015/9/8/chartex" xmlns:cx2="http://schemas.microsoft.com/office/drawing/2015/10/21/chartex" xmlns:cx3="http://schemas.microsoft.com/office/drawing/2016/5/9/chartex" xmlns:cx4="http://schemas.microsoft.com/office/drawing/2016/5/10/chartex" xmlns:cx5="http://schemas.microsoft.com/office/drawing/2016/5/11/chartex" xmlns:cx6="http://schemas.microsoft.com/office/drawing/2016/5/12/chartex" xmlns:cx7="http://schemas.microsoft.com/office/drawing/2016/5/13/chartex" xmlns:cx8="http://schemas.microsoft.com/office/drawing/2016/5/14/chartex" xmlns:mc="http://schemas.openxmlformats.org/markup-compatibility/2006" xmlns:aink="http://schemas.microsoft.com/office/drawing/2016/ink" xmlns:am3d="http://schemas.microsoft.com/office/drawing/2017/model3d" xmlns:o="urn:schemas-microsoft-com:office:office" xmlns:oel="http://schemas.microsoft.com/office/2019/extlst" xmlns:r="http://schemas.openxmlformats.org/officeDocument/2006/relationships" xmlns:m="http://schemas.openxmlformats.org/officeDocument/2006/math" xmlns:v="urn:schemas-microsoft-com:vml" xmlns:wp14="http://schemas.microsoft.com/office/word/2010/wordprocessingDrawing" xmlns:wp="http://schemas.openxmlformats.org/drawingml/2006/wordprocessingDrawing" xmlns:w10="urn:schemas-microsoft-com:office:word" xmlns:w="http://schemas.openxmlformats.org/wordprocessingml/2006/main" xmlns:w14="http://schemas.microsoft.com/office/word/2010/wordml" xmlns:w15="http://schemas.microsoft.com/office/word/2012/wordml" xmlns:w16cex="http://schemas.microsoft.com/office/word/2018/wordml/cex" xmlns:w16cid="http://schemas.microsoft.com/office/word/2016/wordml/cid" xmlns:w16="http://schemas.microsoft.com/office/word/2018/wordml" xmlns:w16du="http://schemas.microsoft.com/office/word/2023/wordml/word16du" xmlns:w16sdtdh="http://schemas.microsoft.com/office/word/2020/wordml/sdtdatahash" xmlns:w16sdtfl="http://schemas.microsoft.com/office/word/2024/wordml/sdtformatlock" xmlns:w16se="http://schemas.microsoft.com/office/word/2015/wordml/symex" xmlns:wpg="http://schemas.microsoft.com/office/word/2010/wordprocessingGroup" xmlns:wpi="http://schemas.microsoft.com/office/word/2010/wordprocessingInk" xmlns:wne="http://schemas.microsoft.com/office/word/2006/wordml" xmlns:wps="http://schemas.microsoft.com/office/word/2010/wordprocessingShape" mc:Ignorable="w14 w15 w16se w16cid w16 w16cex w16sdtdh w16sdtfl w16du wp14">
   <w:abstractNum w:abstractNumId="0" w15:restartNumberingAfterBreak="0">
     <w:nsid w:val="002548B5"/>
     <w:multiLevelType w:val="hybridMultilevel"/>
@@ -2150,6 +2268,119 @@
     </w:lvl>
   </w:abstractNum>
   <w:abstractNum w:abstractNumId="4" w15:restartNumberingAfterBreak="0">
+    <w:nsid w:val="142D243B"/>
+    <w:multiLevelType w:val="hybridMultilevel"/>
+    <w:tmpl w:val="65C6C100"/>
+    <w:lvl w:ilvl="0" w:tplc="04090001">
+      <w:start w:val="1"/>
+      <w:numFmt w:val="bullet"/>
+      <w:lvlText w:val=""/>
+      <w:lvlJc w:val="left"/>
+      <w:pPr>
+        <w:ind w:left="720" w:hanging="360"/>
+      </w:pPr>
+      <w:rPr>
+        <w:rFonts w:ascii="Symbol" w:hAnsi="Symbol" w:hint="default"/>
+      </w:rPr>
+    </w:lvl>
+    <w:lvl w:ilvl="1" w:tplc="04090003" w:tentative="1">
+      <w:start w:val="1"/>
+      <w:numFmt w:val="bullet"/>
+      <w:lvlText w:val="o"/>
+      <w:lvlJc w:val="left"/>
+      <w:pPr>
+        <w:ind w:left="1440" w:hanging="360"/>
+      </w:pPr>
+      <w:rPr>
+        <w:rFonts w:ascii="Courier New" w:hAnsi="Courier New" w:cs="Courier New" w:hint="default"/>
+      </w:rPr>
+    </w:lvl>
+    <w:lvl w:ilvl="2" w:tplc="04090005" w:tentative="1">
+      <w:start w:val="1"/>
+      <w:numFmt w:val="bullet"/>
+      <w:lvlText w:val=""/>
+      <w:lvlJc w:val="left"/>
+      <w:pPr>
+        <w:ind w:left="2160" w:hanging="360"/>
+      </w:pPr>
+      <w:rPr>
+        <w:rFonts w:ascii="Wingdings" w:hAnsi="Wingdings" w:hint="default"/>
+      </w:rPr>
+    </w:lvl>
+    <w:lvl w:ilvl="3" w:tplc="04090001" w:tentative="1">
+      <w:start w:val="1"/>
+      <w:numFmt w:val="bullet"/>
+      <w:lvlText w:val=""/>
+      <w:lvlJc w:val="left"/>
+      <w:pPr>
+        <w:ind w:left="2880" w:hanging="360"/>
+      </w:pPr>
+      <w:rPr>
+        <w:rFonts w:ascii="Symbol" w:hAnsi="Symbol" w:hint="default"/>
+      </w:rPr>
+    </w:lvl>
+    <w:lvl w:ilvl="4" w:tplc="04090003" w:tentative="1">
+      <w:start w:val="1"/>
+      <w:numFmt w:val="bullet"/>
+      <w:lvlText w:val="o"/>
+      <w:lvlJc w:val="left"/>
+      <w:pPr>
+        <w:ind w:left="3600" w:hanging="360"/>
+      </w:pPr>
+      <w:rPr>
+        <w:rFonts w:ascii="Courier New" w:hAnsi="Courier New" w:cs="Courier New" w:hint="default"/>
+      </w:rPr>
+    </w:lvl>
+    <w:lvl w:ilvl="5" w:tplc="04090005" w:tentative="1">
+      <w:start w:val="1"/>
+      <w:numFmt w:val="bullet"/>
+      <w:lvlText w:val=""/>
+      <w:lvlJc w:val="left"/>
+      <w:pPr>
+        <w:ind w:left="4320" w:hanging="360"/>
+      </w:pPr>
+      <w:rPr>
+        <w:rFonts w:ascii="Wingdings" w:hAnsi="Wingdings" w:hint="default"/>
+      </w:rPr>
+    </w:lvl>
+    <w:lvl w:ilvl="6" w:tplc="04090001" w:tentative="1">
+      <w:start w:val="1"/>
+      <w:numFmt w:val="bullet"/>
+      <w:lvlText w:val=""/>
+      <w:lvlJc w:val="left"/>
+      <w:pPr>
+        <w:ind w:left="5040" w:hanging="360"/>
+      </w:pPr>
+      <w:rPr>
+        <w:rFonts w:ascii="Symbol" w:hAnsi="Symbol" w:hint="default"/>
+      </w:rPr>
+    </w:lvl>
+    <w:lvl w:ilvl="7" w:tplc="04090003" w:tentative="1">
+      <w:start w:val="1"/>
+      <w:numFmt w:val="bullet"/>
+      <w:lvlText w:val="o"/>
+      <w:lvlJc w:val="left"/>
+      <w:pPr>
+        <w:ind w:left="5760" w:hanging="360"/>
+      </w:pPr>
+      <w:rPr>
+        <w:rFonts w:ascii="Courier New" w:hAnsi="Courier New" w:cs="Courier New" w:hint="default"/>
+      </w:rPr>
+    </w:lvl>
+    <w:lvl w:ilvl="8" w:tplc="04090005" w:tentative="1">
+      <w:start w:val="1"/>
+      <w:numFmt w:val="bullet"/>
+      <w:lvlText w:val=""/>
+      <w:lvlJc w:val="left"/>
+      <w:pPr>
+        <w:ind w:left="6480" w:hanging="360"/>
+      </w:pPr>
+      <w:rPr>
+        <w:rFonts w:ascii="Wingdings" w:hAnsi="Wingdings" w:hint="default"/>
+      </w:rPr>
+    </w:lvl>
+  </w:abstractNum>
+  <w:abstractNum w:abstractNumId="5" w15:restartNumberingAfterBreak="0">
     <w:nsid w:val="21AE500A"/>
     <w:multiLevelType w:val="hybridMultilevel"/>
     <w:tmpl w:val="C27CA7E6"/>
@@ -2262,7 +2493,7 @@
       </w:rPr>
     </w:lvl>
   </w:abstractNum>
-  <w:abstractNum w:abstractNumId="5" w15:restartNumberingAfterBreak="0">
+  <w:abstractNum w:abstractNumId="6" w15:restartNumberingAfterBreak="0">
     <w:nsid w:val="2C921648"/>
     <w:multiLevelType w:val="hybridMultilevel"/>
     <w:tmpl w:val="04720C34"/>
@@ -2375,7 +2606,7 @@
       </w:rPr>
     </w:lvl>
   </w:abstractNum>
-  <w:abstractNum w:abstractNumId="6" w15:restartNumberingAfterBreak="0">
+  <w:abstractNum w:abstractNumId="7" w15:restartNumberingAfterBreak="0">
     <w:nsid w:val="338D72ED"/>
     <w:multiLevelType w:val="hybridMultilevel"/>
     <w:tmpl w:val="A0B01562"/>
@@ -2488,7 +2719,7 @@
       </w:rPr>
     </w:lvl>
   </w:abstractNum>
-  <w:abstractNum w:abstractNumId="7" w15:restartNumberingAfterBreak="0">
+  <w:abstractNum w:abstractNumId="8" w15:restartNumberingAfterBreak="0">
     <w:nsid w:val="505231C9"/>
     <w:multiLevelType w:val="hybridMultilevel"/>
     <w:tmpl w:val="48984760"/>
@@ -2601,7 +2832,7 @@
       </w:rPr>
     </w:lvl>
   </w:abstractNum>
-  <w:abstractNum w:abstractNumId="8" w15:restartNumberingAfterBreak="0">
+  <w:abstractNum w:abstractNumId="9" w15:restartNumberingAfterBreak="0">
     <w:nsid w:val="51822638"/>
     <w:multiLevelType w:val="hybridMultilevel"/>
     <w:tmpl w:val="E4CA9FA6"/>
@@ -2714,7 +2945,7 @@
       </w:rPr>
     </w:lvl>
   </w:abstractNum>
-  <w:abstractNum w:abstractNumId="9" w15:restartNumberingAfterBreak="0">
+  <w:abstractNum w:abstractNumId="10" w15:restartNumberingAfterBreak="0">
     <w:nsid w:val="5D8B7AD6"/>
     <w:multiLevelType w:val="hybridMultilevel"/>
     <w:tmpl w:val="614E6E8C"/>
@@ -2827,7 +3058,7 @@
       </w:rPr>
     </w:lvl>
   </w:abstractNum>
-  <w:abstractNum w:abstractNumId="10" w15:restartNumberingAfterBreak="0">
+  <w:abstractNum w:abstractNumId="11" w15:restartNumberingAfterBreak="0">
     <w:nsid w:val="66161EFF"/>
     <w:multiLevelType w:val="hybridMultilevel"/>
     <w:tmpl w:val="AAB8DE6A"/>
@@ -2940,7 +3171,7 @@
       </w:rPr>
     </w:lvl>
   </w:abstractNum>
-  <w:abstractNum w:abstractNumId="11" w15:restartNumberingAfterBreak="0">
+  <w:abstractNum w:abstractNumId="12" w15:restartNumberingAfterBreak="0">
     <w:nsid w:val="6DF36162"/>
     <w:multiLevelType w:val="hybridMultilevel"/>
     <w:tmpl w:val="8CF88710"/>
@@ -3053,7 +3284,7 @@
       </w:rPr>
     </w:lvl>
   </w:abstractNum>
-  <w:abstractNum w:abstractNumId="12" w15:restartNumberingAfterBreak="0">
+  <w:abstractNum w:abstractNumId="13" w15:restartNumberingAfterBreak="0">
     <w:nsid w:val="731D6C01"/>
     <w:multiLevelType w:val="hybridMultilevel"/>
     <w:tmpl w:val="70A6EE64"/>
@@ -3166,7 +3397,7 @@
       </w:rPr>
     </w:lvl>
   </w:abstractNum>
-  <w:abstractNum w:abstractNumId="13" w15:restartNumberingAfterBreak="0">
+  <w:abstractNum w:abstractNumId="14" w15:restartNumberingAfterBreak="0">
     <w:nsid w:val="77DE3ECE"/>
     <w:multiLevelType w:val="hybridMultilevel"/>
     <w:tmpl w:val="4658FC62"/>
@@ -3279,7 +3510,7 @@
       </w:rPr>
     </w:lvl>
   </w:abstractNum>
-  <w:abstractNum w:abstractNumId="14" w15:restartNumberingAfterBreak="0">
+  <w:abstractNum w:abstractNumId="15" w15:restartNumberingAfterBreak="0">
     <w:nsid w:val="7D131B37"/>
     <w:multiLevelType w:val="hybridMultilevel"/>
     <w:tmpl w:val="709CA604"/>
@@ -3392,7 +3623,7 @@
       </w:rPr>
     </w:lvl>
   </w:abstractNum>
-  <w:abstractNum w:abstractNumId="15" w15:restartNumberingAfterBreak="0">
+  <w:abstractNum w:abstractNumId="16" w15:restartNumberingAfterBreak="0">
     <w:nsid w:val="7DCB17D5"/>
     <w:multiLevelType w:val="hybridMultilevel"/>
     <w:tmpl w:val="F844F682"/>
@@ -3506,10 +3737,10 @@
     </w:lvl>
   </w:abstractNum>
   <w:num w:numId="1" w16cid:durableId="371619167">
-    <w:abstractNumId w:val="13"/>
+    <w:abstractNumId w:val="14"/>
   </w:num>
   <w:num w:numId="2" w16cid:durableId="1598250421">
-    <w:abstractNumId w:val="7"/>
+    <w:abstractNumId w:val="8"/>
   </w:num>
   <w:num w:numId="3" w16cid:durableId="1283879866">
     <w:abstractNumId w:val="0"/>
@@ -3518,13 +3749,13 @@
     <w:abstractNumId w:val="3"/>
   </w:num>
   <w:num w:numId="5" w16cid:durableId="725446539">
-    <w:abstractNumId w:val="8"/>
+    <w:abstractNumId w:val="9"/>
   </w:num>
   <w:num w:numId="6" w16cid:durableId="393046485">
-    <w:abstractNumId w:val="11"/>
+    <w:abstractNumId w:val="12"/>
   </w:num>
   <w:num w:numId="7" w16cid:durableId="790782357">
-    <w:abstractNumId w:val="10"/>
+    <w:abstractNumId w:val="11"/>
   </w:num>
   <w:num w:numId="8" w16cid:durableId="1920674418">
     <w:abstractNumId w:val="2"/>
@@ -3533,31 +3764,34 @@
     <w:abstractNumId w:val="1"/>
   </w:num>
   <w:num w:numId="10" w16cid:durableId="2056656819">
-    <w:abstractNumId w:val="9"/>
+    <w:abstractNumId w:val="10"/>
   </w:num>
   <w:num w:numId="11" w16cid:durableId="488520967">
+    <w:abstractNumId w:val="16"/>
+  </w:num>
+  <w:num w:numId="12" w16cid:durableId="1843472383">
+    <w:abstractNumId w:val="7"/>
+  </w:num>
+  <w:num w:numId="13" w16cid:durableId="368847094">
     <w:abstractNumId w:val="15"/>
   </w:num>
-  <w:num w:numId="12" w16cid:durableId="1843472383">
+  <w:num w:numId="14" w16cid:durableId="1113397453">
+    <w:abstractNumId w:val="13"/>
+  </w:num>
+  <w:num w:numId="15" w16cid:durableId="1169910991">
+    <w:abstractNumId w:val="5"/>
+  </w:num>
+  <w:num w:numId="16" w16cid:durableId="1757938728">
     <w:abstractNumId w:val="6"/>
   </w:num>
-  <w:num w:numId="13" w16cid:durableId="368847094">
-    <w:abstractNumId w:val="14"/>
-  </w:num>
-  <w:num w:numId="14" w16cid:durableId="1113397453">
-    <w:abstractNumId w:val="12"/>
-  </w:num>
-  <w:num w:numId="15" w16cid:durableId="1169910991">
+  <w:num w:numId="17" w16cid:durableId="465508256">
     <w:abstractNumId w:val="4"/>
-  </w:num>
-  <w:num w:numId="16" w16cid:durableId="1757938728">
-    <w:abstractNumId w:val="5"/>
   </w:num>
 </w:numbering>
 </file>
 
 <file path=word/styles.xml><?xml version="1.0" encoding="utf-8"?>
-<w:styles xmlns:mc="http://schemas.openxmlformats.org/markup-compatibility/2006" xmlns:r="http://schemas.openxmlformats.org/officeDocument/2006/relationships" xmlns:w="http://schemas.openxmlformats.org/wordprocessingml/2006/main" xmlns:w14="http://schemas.microsoft.com/office/word/2010/wordml" xmlns:w15="http://schemas.microsoft.com/office/word/2012/wordml" xmlns:w16cex="http://schemas.microsoft.com/office/word/2018/wordml/cex" xmlns:w16cid="http://schemas.microsoft.com/office/word/2016/wordml/cid" xmlns:w16="http://schemas.microsoft.com/office/word/2018/wordml" xmlns:w16sdtdh="http://schemas.microsoft.com/office/word/2020/wordml/sdtdatahash" xmlns:w16se="http://schemas.microsoft.com/office/word/2015/wordml/symex" mc:Ignorable="w14 w15 w16se w16cid w16 w16cex w16sdtdh">
+<w:styles xmlns:mc="http://schemas.openxmlformats.org/markup-compatibility/2006" xmlns:r="http://schemas.openxmlformats.org/officeDocument/2006/relationships" xmlns:w="http://schemas.openxmlformats.org/wordprocessingml/2006/main" xmlns:w14="http://schemas.microsoft.com/office/word/2010/wordml" xmlns:w15="http://schemas.microsoft.com/office/word/2012/wordml" xmlns:w16cex="http://schemas.microsoft.com/office/word/2018/wordml/cex" xmlns:w16cid="http://schemas.microsoft.com/office/word/2016/wordml/cid" xmlns:w16="http://schemas.microsoft.com/office/word/2018/wordml" xmlns:w16du="http://schemas.microsoft.com/office/word/2023/wordml/word16du" xmlns:w16sdtdh="http://schemas.microsoft.com/office/word/2020/wordml/sdtdatahash" xmlns:w16sdtfl="http://schemas.microsoft.com/office/word/2024/wordml/sdtformatlock" xmlns:w16se="http://schemas.microsoft.com/office/word/2015/wordml/symex" mc:Ignorable="w14 w15 w16se w16cid w16 w16cex w16sdtdh w16sdtfl w16du">
   <w:docDefaults>
     <w:rPrDefault>
       <w:rPr>

</xml_diff>